<commit_message>
Implemented Dependency Injection in Spring Core and Maven Exercise 2.
</commit_message>
<xml_diff>
--- a/Week 3_Spring_CoreMaven_and_SpringJPA_with_Hibernate/Spring_Core_and_Maven.docx
+++ b/Week 3_Spring_CoreMaven_and_SpringJPA_with_Hibernate/Spring_Core_and_Maven.docx
@@ -58,16 +58,7 @@
           <w:sz w:val="32"/>
           <w:szCs w:val="32"/>
         </w:rPr>
-        <w:t xml:space="preserve">- </w:t>
-      </w:r>
-      <w:r>
-        <w:rPr>
-          <w:b/>
-          <w:bCs/>
-          <w:sz w:val="32"/>
-          <w:szCs w:val="32"/>
-        </w:rPr>
-        <w:t>Configuring a Basic Spring Application</w:t>
+        <w:t>- Configuring a Basic Spring Application</w:t>
       </w:r>
     </w:p>
     <w:p>
@@ -220,6 +211,7 @@
         <w:rPr>
           <w:b/>
           <w:bCs/>
+          <w:noProof/>
         </w:rPr>
         <w:drawing>
           <wp:anchor distT="0" distB="0" distL="114300" distR="114300" simplePos="0" relativeHeight="251658240" behindDoc="0" locked="0" layoutInCell="1" allowOverlap="1" wp14:anchorId="0DD14051" wp14:editId="20B7231B">
@@ -373,8 +365,8 @@
     </w:p>
     <w:p>
       <w:pPr>
-        <w:pStyle w:val="ListParagraph"/>
         <w:spacing w:after="0" w:line="276" w:lineRule="auto"/>
+        <w:ind w:left="360"/>
       </w:pPr>
       <w:r>
         <w:t>&lt;?xml version="1.0" encoding="UTF-8"?&gt;</w:t>
@@ -382,8 +374,8 @@
     </w:p>
     <w:p>
       <w:pPr>
-        <w:pStyle w:val="ListParagraph"/>
         <w:spacing w:after="0" w:line="276" w:lineRule="auto"/>
+        <w:ind w:left="360"/>
       </w:pPr>
       <w:r>
         <w:t xml:space="preserve">&lt;beans </w:t>
@@ -399,8 +391,8 @@
     </w:p>
     <w:p>
       <w:pPr>
-        <w:pStyle w:val="ListParagraph"/>
         <w:spacing w:after="0" w:line="276" w:lineRule="auto"/>
+        <w:ind w:left="360"/>
       </w:pPr>
       <w:r>
         <w:t xml:space="preserve">       </w:t>
@@ -418,8 +410,8 @@
     </w:p>
     <w:p>
       <w:pPr>
-        <w:pStyle w:val="ListParagraph"/>
         <w:spacing w:after="0" w:line="276" w:lineRule="auto"/>
+        <w:ind w:left="360"/>
       </w:pPr>
       <w:r>
         <w:t xml:space="preserve">       </w:t>
@@ -432,37 +424,63 @@
       <w:proofErr w:type="spellEnd"/>
       <w:proofErr w:type="gramEnd"/>
       <w:r>
-        <w:t>="</w:t>
-      </w:r>
-    </w:p>
-    <w:p>
-      <w:pPr>
-        <w:pStyle w:val="ListParagraph"/>
+        <w:t>="https://www.springframework.org/schema/beans</w:t>
+      </w:r>
+    </w:p>
+    <w:p>
+      <w:pPr>
         <w:spacing w:after="0" w:line="276" w:lineRule="auto"/>
-      </w:pPr>
-      <w:r>
-        <w:t xml:space="preserve">         http://www.springframework.org/schema/beans</w:t>
-      </w:r>
-    </w:p>
-    <w:p>
-      <w:pPr>
-        <w:pStyle w:val="ListParagraph"/>
+        <w:ind w:left="360"/>
+      </w:pPr>
+      <w:r>
+        <w:t xml:space="preserve">                           https://www.springframework.org/schema/beans/spring-beans.xsd"&gt;</w:t>
+      </w:r>
+    </w:p>
+    <w:p>
+      <w:pPr>
         <w:spacing w:after="0" w:line="276" w:lineRule="auto"/>
-      </w:pPr>
-      <w:r>
-        <w:t xml:space="preserve">         https://www.springframework.org/schema/beans/spring-beans.xsd"&gt;</w:t>
-      </w:r>
-    </w:p>
-    <w:p>
-      <w:pPr>
-        <w:pStyle w:val="ListParagraph"/>
+        <w:ind w:left="360"/>
+      </w:pPr>
+    </w:p>
+    <w:p>
+      <w:pPr>
         <w:spacing w:after="0" w:line="276" w:lineRule="auto"/>
-      </w:pPr>
-    </w:p>
-    <w:p>
-      <w:pPr>
-        <w:pStyle w:val="ListParagraph"/>
+        <w:ind w:left="360"/>
+      </w:pPr>
+      <w:r>
+        <w:t xml:space="preserve">    &lt;bean id="</w:t>
+      </w:r>
+      <w:proofErr w:type="spellStart"/>
+      <w:r>
+        <w:t>bookService</w:t>
+      </w:r>
+      <w:proofErr w:type="spellEnd"/>
+      <w:r>
+        <w:t>" class="</w:t>
+      </w:r>
+      <w:proofErr w:type="spellStart"/>
+      <w:proofErr w:type="gramStart"/>
+      <w:r>
+        <w:t>com.library</w:t>
+      </w:r>
+      <w:proofErr w:type="gramEnd"/>
+      <w:r>
+        <w:t>.</w:t>
+      </w:r>
+      <w:proofErr w:type="gramStart"/>
+      <w:r>
+        <w:t>service.BookService</w:t>
+      </w:r>
+      <w:proofErr w:type="spellEnd"/>
+      <w:proofErr w:type="gramEnd"/>
+      <w:r>
+        <w:t>"/&gt;</w:t>
+      </w:r>
+    </w:p>
+    <w:p>
+      <w:pPr>
         <w:spacing w:after="0" w:line="276" w:lineRule="auto"/>
+        <w:ind w:left="360"/>
       </w:pPr>
       <w:r>
         <w:t xml:space="preserve">    &lt;bean id="</w:t>
@@ -496,93 +514,42 @@
     </w:p>
     <w:p>
       <w:pPr>
-        <w:pStyle w:val="ListParagraph"/>
         <w:spacing w:after="0" w:line="276" w:lineRule="auto"/>
-      </w:pPr>
-    </w:p>
-    <w:p>
-      <w:pPr>
-        <w:pStyle w:val="ListParagraph"/>
+        <w:ind w:left="360"/>
+      </w:pPr>
+    </w:p>
+    <w:p>
+      <w:pPr>
         <w:spacing w:after="0" w:line="276" w:lineRule="auto"/>
-      </w:pPr>
-      <w:r>
-        <w:t xml:space="preserve">    &lt;bean id="</w:t>
-      </w:r>
-      <w:proofErr w:type="spellStart"/>
-      <w:r>
-        <w:t>bookService</w:t>
-      </w:r>
-      <w:proofErr w:type="spellEnd"/>
-      <w:r>
-        <w:t>" class="</w:t>
-      </w:r>
-      <w:proofErr w:type="spellStart"/>
-      <w:proofErr w:type="gramStart"/>
-      <w:r>
-        <w:t>com.library</w:t>
-      </w:r>
-      <w:proofErr w:type="gramEnd"/>
-      <w:r>
-        <w:t>.</w:t>
-      </w:r>
-      <w:proofErr w:type="gramStart"/>
-      <w:r>
-        <w:t>service.BookService</w:t>
-      </w:r>
-      <w:proofErr w:type="spellEnd"/>
-      <w:proofErr w:type="gramEnd"/>
-      <w:r>
-        <w:t>"&gt;</w:t>
-      </w:r>
-    </w:p>
-    <w:p>
-      <w:pPr>
-        <w:pStyle w:val="ListParagraph"/>
+        <w:ind w:left="360"/>
+      </w:pPr>
+      <w:r>
+        <w:t>&lt;/beans&gt;</w:t>
+      </w:r>
+    </w:p>
+    <w:p>
+      <w:pPr>
         <w:spacing w:after="0" w:line="276" w:lineRule="auto"/>
-      </w:pPr>
-      <w:r>
-        <w:t xml:space="preserve">        &lt;property name="</w:t>
-      </w:r>
-      <w:proofErr w:type="spellStart"/>
-      <w:r>
-        <w:t>bookRepository</w:t>
-      </w:r>
-      <w:proofErr w:type="spellEnd"/>
-      <w:r>
-        <w:t>" ref="</w:t>
-      </w:r>
-      <w:proofErr w:type="spellStart"/>
-      <w:r>
-        <w:t>bookRepository</w:t>
-      </w:r>
-      <w:proofErr w:type="spellEnd"/>
-      <w:r>
-        <w:t>"/&gt;</w:t>
-      </w:r>
-    </w:p>
-    <w:p>
-      <w:pPr>
-        <w:pStyle w:val="ListParagraph"/>
+        <w:ind w:left="360"/>
+      </w:pPr>
+    </w:p>
+    <w:p>
+      <w:pPr>
         <w:spacing w:after="0" w:line="276" w:lineRule="auto"/>
-      </w:pPr>
-      <w:r>
-        <w:t xml:space="preserve">    &lt;/bean&gt;</w:t>
-      </w:r>
-    </w:p>
-    <w:p>
-      <w:pPr>
-        <w:pStyle w:val="ListParagraph"/>
+        <w:ind w:left="360"/>
+      </w:pPr>
+    </w:p>
+    <w:p>
+      <w:pPr>
         <w:spacing w:after="0" w:line="276" w:lineRule="auto"/>
-      </w:pPr>
-    </w:p>
-    <w:p>
-      <w:pPr>
-        <w:pStyle w:val="ListParagraph"/>
+        <w:ind w:left="360"/>
+      </w:pPr>
+    </w:p>
+    <w:p>
+      <w:pPr>
         <w:spacing w:after="0" w:line="276" w:lineRule="auto"/>
-      </w:pPr>
-      <w:r>
-        <w:t>&lt;/beans&gt;</w:t>
-      </w:r>
+        <w:ind w:left="360"/>
+      </w:pPr>
     </w:p>
     <w:p>
       <w:pPr>
@@ -727,25 +694,15 @@
         <w:spacing w:after="0" w:line="276" w:lineRule="auto"/>
       </w:pPr>
       <w:r>
-        <w:t xml:space="preserve">import </w:t>
-      </w:r>
-      <w:proofErr w:type="spellStart"/>
-      <w:proofErr w:type="gramStart"/>
-      <w:r>
-        <w:t>com.library</w:t>
-      </w:r>
-      <w:proofErr w:type="gramEnd"/>
-      <w:r>
-        <w:t>.</w:t>
-      </w:r>
-      <w:proofErr w:type="gramStart"/>
-      <w:r>
-        <w:t>repository.BookRepository</w:t>
-      </w:r>
-      <w:proofErr w:type="spellEnd"/>
-      <w:proofErr w:type="gramEnd"/>
-      <w:r>
-        <w:t>;</w:t>
+        <w:t xml:space="preserve">public class </w:t>
+      </w:r>
+      <w:proofErr w:type="spellStart"/>
+      <w:r>
+        <w:t>BookService</w:t>
+      </w:r>
+      <w:proofErr w:type="spellEnd"/>
+      <w:r>
+        <w:t xml:space="preserve"> {</w:t>
       </w:r>
     </w:p>
     <w:p>
@@ -753,6 +710,22 @@
         <w:pStyle w:val="ListParagraph"/>
         <w:spacing w:after="0" w:line="276" w:lineRule="auto"/>
       </w:pPr>
+      <w:r>
+        <w:t xml:space="preserve">    public void </w:t>
+      </w:r>
+      <w:proofErr w:type="spellStart"/>
+      <w:proofErr w:type="gramStart"/>
+      <w:r>
+        <w:t>addBook</w:t>
+      </w:r>
+      <w:proofErr w:type="spellEnd"/>
+      <w:r>
+        <w:t>(</w:t>
+      </w:r>
+      <w:proofErr w:type="gramEnd"/>
+      <w:r>
+        <w:t>String name) {</w:t>
+      </w:r>
     </w:p>
     <w:p>
       <w:pPr>
@@ -760,16 +733,21 @@
         <w:spacing w:after="0" w:line="276" w:lineRule="auto"/>
       </w:pPr>
       <w:r>
-        <w:t xml:space="preserve">public class </w:t>
-      </w:r>
-      <w:proofErr w:type="spellStart"/>
-      <w:r>
-        <w:t>BookService</w:t>
-      </w:r>
-      <w:proofErr w:type="spellEnd"/>
-      <w:r>
-        <w:t xml:space="preserve"> {</w:t>
-      </w:r>
+        <w:t xml:space="preserve">        </w:t>
+      </w:r>
+      <w:proofErr w:type="spellStart"/>
+      <w:r>
+        <w:t>System.out.println</w:t>
+      </w:r>
+      <w:proofErr w:type="spellEnd"/>
+      <w:r>
+        <w:t>("Book added: " + name</w:t>
+      </w:r>
+      <w:proofErr w:type="gramStart"/>
+      <w:r>
+        <w:t>);</w:t>
+      </w:r>
+      <w:proofErr w:type="gramEnd"/>
     </w:p>
     <w:p>
       <w:pPr>
@@ -777,227 +755,21 @@
         <w:spacing w:after="0" w:line="276" w:lineRule="auto"/>
       </w:pPr>
       <w:r>
-        <w:t xml:space="preserve">    private </w:t>
-      </w:r>
-      <w:proofErr w:type="spellStart"/>
-      <w:r>
-        <w:t>BookRepository</w:t>
-      </w:r>
-      <w:proofErr w:type="spellEnd"/>
-      <w:r>
-        <w:t xml:space="preserve"> </w:t>
-      </w:r>
-      <w:proofErr w:type="spellStart"/>
-      <w:proofErr w:type="gramStart"/>
-      <w:r>
-        <w:t>bookRepository</w:t>
-      </w:r>
-      <w:proofErr w:type="spellEnd"/>
-      <w:r>
-        <w:t>;</w:t>
-      </w:r>
-      <w:proofErr w:type="gramEnd"/>
+        <w:t xml:space="preserve">    }</w:t>
+      </w:r>
     </w:p>
     <w:p>
       <w:pPr>
         <w:pStyle w:val="ListParagraph"/>
         <w:spacing w:after="0" w:line="276" w:lineRule="auto"/>
-      </w:pPr>
-    </w:p>
-    <w:p>
-      <w:pPr>
-        <w:pStyle w:val="ListParagraph"/>
-        <w:spacing w:after="0" w:line="276" w:lineRule="auto"/>
-      </w:pPr>
-      <w:r>
-        <w:t xml:space="preserve">    public void </w:t>
-      </w:r>
-      <w:proofErr w:type="spellStart"/>
-      <w:proofErr w:type="gramStart"/>
-      <w:r>
-        <w:t>setBookRepository</w:t>
-      </w:r>
-      <w:proofErr w:type="spellEnd"/>
-      <w:r>
-        <w:t>(</w:t>
-      </w:r>
-      <w:proofErr w:type="spellStart"/>
-      <w:proofErr w:type="gramEnd"/>
-      <w:r>
-        <w:t>BookRepository</w:t>
-      </w:r>
-      <w:proofErr w:type="spellEnd"/>
-      <w:r>
-        <w:t xml:space="preserve"> </w:t>
-      </w:r>
-      <w:proofErr w:type="spellStart"/>
-      <w:r>
-        <w:t>bookRepository</w:t>
-      </w:r>
-      <w:proofErr w:type="spellEnd"/>
-      <w:r>
-        <w:t>) {</w:t>
-      </w:r>
-    </w:p>
-    <w:p>
-      <w:pPr>
-        <w:pStyle w:val="ListParagraph"/>
-        <w:spacing w:after="0" w:line="276" w:lineRule="auto"/>
-      </w:pPr>
-      <w:r>
-        <w:t xml:space="preserve">        </w:t>
-      </w:r>
-      <w:proofErr w:type="spellStart"/>
-      <w:proofErr w:type="gramStart"/>
-      <w:r>
-        <w:t>this.bookRepository</w:t>
-      </w:r>
-      <w:proofErr w:type="spellEnd"/>
-      <w:proofErr w:type="gramEnd"/>
-      <w:r>
-        <w:t xml:space="preserve"> = </w:t>
-      </w:r>
-      <w:proofErr w:type="spellStart"/>
-      <w:proofErr w:type="gramStart"/>
-      <w:r>
-        <w:t>bookRepository</w:t>
-      </w:r>
-      <w:proofErr w:type="spellEnd"/>
-      <w:r>
-        <w:t>;</w:t>
-      </w:r>
-      <w:proofErr w:type="gramEnd"/>
-    </w:p>
-    <w:p>
-      <w:pPr>
-        <w:pStyle w:val="ListParagraph"/>
-        <w:spacing w:after="0" w:line="276" w:lineRule="auto"/>
-      </w:pPr>
-      <w:r>
-        <w:t xml:space="preserve">    }</w:t>
-      </w:r>
-    </w:p>
-    <w:p>
-      <w:pPr>
-        <w:pStyle w:val="ListParagraph"/>
-        <w:spacing w:after="0" w:line="276" w:lineRule="auto"/>
-      </w:pPr>
-      <w:r>
-        <w:t xml:space="preserve">    public void </w:t>
-      </w:r>
-      <w:proofErr w:type="spellStart"/>
-      <w:proofErr w:type="gramStart"/>
-      <w:r>
-        <w:t>addBook</w:t>
-      </w:r>
-      <w:proofErr w:type="spellEnd"/>
-      <w:r>
-        <w:t>(</w:t>
-      </w:r>
-      <w:proofErr w:type="gramEnd"/>
-      <w:r>
-        <w:t xml:space="preserve">String </w:t>
-      </w:r>
-      <w:proofErr w:type="spellStart"/>
-      <w:r>
-        <w:t>bookName</w:t>
-      </w:r>
-      <w:proofErr w:type="spellEnd"/>
-      <w:r>
-        <w:t>) {</w:t>
-      </w:r>
-    </w:p>
-    <w:p>
-      <w:pPr>
-        <w:pStyle w:val="ListParagraph"/>
-        <w:spacing w:after="0" w:line="276" w:lineRule="auto"/>
-      </w:pPr>
-      <w:r>
-        <w:t xml:space="preserve">        </w:t>
-      </w:r>
-      <w:proofErr w:type="spellStart"/>
-      <w:r>
-        <w:t>System.</w:t>
-      </w:r>
-      <w:r>
-        <w:rPr>
-          <w:i/>
-          <w:iCs/>
-        </w:rPr>
-        <w:t>out</w:t>
-      </w:r>
-      <w:r>
-        <w:t>.println</w:t>
-      </w:r>
-      <w:proofErr w:type="spellEnd"/>
-      <w:r>
-        <w:t xml:space="preserve">("Adding book: " + </w:t>
-      </w:r>
-      <w:proofErr w:type="spellStart"/>
-      <w:r>
-        <w:t>bookName</w:t>
-      </w:r>
-      <w:proofErr w:type="spellEnd"/>
-      <w:proofErr w:type="gramStart"/>
-      <w:r>
-        <w:t>);</w:t>
-      </w:r>
-      <w:proofErr w:type="gramEnd"/>
-    </w:p>
-    <w:p>
-      <w:pPr>
-        <w:pStyle w:val="ListParagraph"/>
-        <w:spacing w:after="0" w:line="276" w:lineRule="auto"/>
-      </w:pPr>
-      <w:r>
-        <w:t xml:space="preserve">        </w:t>
-      </w:r>
-      <w:proofErr w:type="spellStart"/>
-      <w:r>
-        <w:t>bookRepository.saveBook</w:t>
-      </w:r>
-      <w:proofErr w:type="spellEnd"/>
-      <w:r>
-        <w:t>(</w:t>
-      </w:r>
-      <w:proofErr w:type="spellStart"/>
-      <w:r>
-        <w:t>bookName</w:t>
-      </w:r>
-      <w:proofErr w:type="spellEnd"/>
-      <w:proofErr w:type="gramStart"/>
-      <w:r>
-        <w:t>);</w:t>
-      </w:r>
-      <w:proofErr w:type="gramEnd"/>
-    </w:p>
-    <w:p>
-      <w:pPr>
-        <w:pStyle w:val="ListParagraph"/>
-        <w:spacing w:after="0" w:line="276" w:lineRule="auto"/>
-      </w:pPr>
-      <w:r>
-        <w:t xml:space="preserve">    }</w:t>
-      </w:r>
-    </w:p>
-    <w:p>
-      <w:pPr>
-        <w:pStyle w:val="ListParagraph"/>
-        <w:spacing w:after="0" w:line="276" w:lineRule="auto"/>
+        <w:rPr>
+          <w:b/>
+          <w:bCs/>
+        </w:rPr>
       </w:pPr>
       <w:r>
         <w:t>}</w:t>
       </w:r>
-    </w:p>
-    <w:p>
-      <w:pPr>
-        <w:pStyle w:val="ListParagraph"/>
-        <w:spacing w:after="0" w:line="276" w:lineRule="auto"/>
-        <w:rPr>
-          <w:b/>
-          <w:bCs/>
-        </w:rPr>
-      </w:pPr>
     </w:p>
     <w:p>
       <w:pPr>
@@ -1504,7 +1276,6 @@
         <w:spacing w:line="259" w:lineRule="auto"/>
       </w:pPr>
       <w:r>
-        <w:lastRenderedPageBreak/>
         <w:t xml:space="preserve">     </w:t>
       </w:r>
       <w:r>
@@ -1563,7 +1334,13 @@
       <w:proofErr w:type="spellEnd"/>
       <w:proofErr w:type="gramEnd"/>
       <w:r>
-        <w:t>("Effective Java"</w:t>
+        <w:t>("Java</w:t>
+      </w:r>
+      <w:r>
+        <w:t xml:space="preserve"> Basics</w:t>
+      </w:r>
+      <w:r>
+        <w:t>"</w:t>
       </w:r>
       <w:proofErr w:type="gramStart"/>
       <w:r>
@@ -1597,6 +1374,12 @@
       <w:r>
         <w:t>}</w:t>
       </w:r>
+    </w:p>
+    <w:p>
+      <w:pPr>
+        <w:pStyle w:val="ListParagraph"/>
+        <w:spacing w:line="259" w:lineRule="auto"/>
+      </w:pPr>
     </w:p>
     <w:p>
       <w:pPr>
@@ -1628,6 +1411,7 @@
           <w:sz w:val="32"/>
           <w:szCs w:val="32"/>
         </w:rPr>
+        <w:lastRenderedPageBreak/>
         <w:t>Output:</w:t>
       </w:r>
     </w:p>
@@ -1650,18 +1434,18 @@
           <w:szCs w:val="28"/>
         </w:rPr>
         <w:drawing>
-          <wp:anchor distT="0" distB="0" distL="114300" distR="114300" simplePos="0" relativeHeight="251661312" behindDoc="0" locked="0" layoutInCell="1" allowOverlap="1" wp14:anchorId="253A490A" wp14:editId="6FC01BD2">
+          <wp:anchor distT="0" distB="0" distL="114300" distR="114300" simplePos="0" relativeHeight="251660288" behindDoc="0" locked="0" layoutInCell="1" allowOverlap="1" wp14:anchorId="1F1C3D63" wp14:editId="1F6FB5DD">
             <wp:simplePos x="0" y="0"/>
             <wp:positionH relativeFrom="column">
-              <wp:posOffset>214520</wp:posOffset>
+              <wp:posOffset>171935</wp:posOffset>
             </wp:positionH>
             <wp:positionV relativeFrom="paragraph">
-              <wp:posOffset>221366</wp:posOffset>
+              <wp:posOffset>3331543</wp:posOffset>
             </wp:positionV>
-            <wp:extent cx="5731510" cy="3004820"/>
-            <wp:effectExtent l="0" t="0" r="2540" b="5080"/>
+            <wp:extent cx="5731510" cy="1471295"/>
+            <wp:effectExtent l="0" t="0" r="2540" b="0"/>
             <wp:wrapSquare wrapText="bothSides"/>
-            <wp:docPr id="1124168942" name="Picture 1"/>
+            <wp:docPr id="755512979" name="Picture 1" descr="A screenshot of a computer&#10;&#10;AI-generated content may be incorrect."/>
             <wp:cNvGraphicFramePr>
               <a:graphicFrameLocks xmlns:a="http://schemas.openxmlformats.org/drawingml/2006/main" noChangeAspect="1"/>
             </wp:cNvGraphicFramePr>
@@ -1669,17 +1453,854 @@
               <a:graphicData uri="http://schemas.openxmlformats.org/drawingml/2006/picture">
                 <pic:pic xmlns:pic="http://schemas.openxmlformats.org/drawingml/2006/picture">
                   <pic:nvPicPr>
-                    <pic:cNvPr id="1124168942" name=""/>
+                    <pic:cNvPr id="755512979" name="Picture 1" descr="A screenshot of a computer&#10;&#10;AI-generated content may be incorrect."/>
                     <pic:cNvPicPr/>
                   </pic:nvPicPr>
                   <pic:blipFill>
-                    <a:blip r:embed="rId6" cstate="print">
+                    <a:blip r:embed="rId6">
                       <a:extLst>
                         <a:ext uri="{28A0092B-C50C-407E-A947-70E740481C1C}">
                           <a14:useLocalDpi xmlns:a14="http://schemas.microsoft.com/office/drawing/2010/main" val="0"/>
                         </a:ext>
                       </a:extLst>
                     </a:blip>
+                    <a:stretch>
+                      <a:fillRect/>
+                    </a:stretch>
+                  </pic:blipFill>
+                  <pic:spPr>
+                    <a:xfrm>
+                      <a:off x="0" y="0"/>
+                      <a:ext cx="5731510" cy="1471295"/>
+                    </a:xfrm>
+                    <a:prstGeom prst="rect">
+                      <a:avLst/>
+                    </a:prstGeom>
+                  </pic:spPr>
+                </pic:pic>
+              </a:graphicData>
+            </a:graphic>
+          </wp:anchor>
+        </w:drawing>
+      </w:r>
+      <w:r>
+        <w:rPr>
+          <w:b/>
+          <w:bCs/>
+          <w:sz w:val="28"/>
+          <w:szCs w:val="28"/>
+        </w:rPr>
+        <w:drawing>
+          <wp:anchor distT="0" distB="0" distL="114300" distR="114300" simplePos="0" relativeHeight="251659264" behindDoc="0" locked="0" layoutInCell="1" allowOverlap="1" wp14:anchorId="003132D7" wp14:editId="6EF13396">
+            <wp:simplePos x="0" y="0"/>
+            <wp:positionH relativeFrom="column">
+              <wp:posOffset>153827</wp:posOffset>
+            </wp:positionH>
+            <wp:positionV relativeFrom="paragraph">
+              <wp:posOffset>270</wp:posOffset>
+            </wp:positionV>
+            <wp:extent cx="5731510" cy="2995930"/>
+            <wp:effectExtent l="0" t="0" r="2540" b="0"/>
+            <wp:wrapSquare wrapText="bothSides"/>
+            <wp:docPr id="74347111" name="Picture 1"/>
+            <wp:cNvGraphicFramePr>
+              <a:graphicFrameLocks xmlns:a="http://schemas.openxmlformats.org/drawingml/2006/main" noChangeAspect="1"/>
+            </wp:cNvGraphicFramePr>
+            <a:graphic xmlns:a="http://schemas.openxmlformats.org/drawingml/2006/main">
+              <a:graphicData uri="http://schemas.openxmlformats.org/drawingml/2006/picture">
+                <pic:pic xmlns:pic="http://schemas.openxmlformats.org/drawingml/2006/picture">
+                  <pic:nvPicPr>
+                    <pic:cNvPr id="74347111" name=""/>
+                    <pic:cNvPicPr/>
+                  </pic:nvPicPr>
+                  <pic:blipFill>
+                    <a:blip r:embed="rId7" cstate="print">
+                      <a:extLst>
+                        <a:ext uri="{28A0092B-C50C-407E-A947-70E740481C1C}">
+                          <a14:useLocalDpi xmlns:a14="http://schemas.microsoft.com/office/drawing/2010/main" val="0"/>
+                        </a:ext>
+                      </a:extLst>
+                    </a:blip>
+                    <a:stretch>
+                      <a:fillRect/>
+                    </a:stretch>
+                  </pic:blipFill>
+                  <pic:spPr>
+                    <a:xfrm>
+                      <a:off x="0" y="0"/>
+                      <a:ext cx="5731510" cy="2995930"/>
+                    </a:xfrm>
+                    <a:prstGeom prst="rect">
+                      <a:avLst/>
+                    </a:prstGeom>
+                  </pic:spPr>
+                </pic:pic>
+              </a:graphicData>
+            </a:graphic>
+          </wp:anchor>
+        </w:drawing>
+      </w:r>
+    </w:p>
+    <w:p>
+      <w:pPr>
+        <w:pStyle w:val="ListParagraph"/>
+        <w:spacing w:line="259" w:lineRule="auto"/>
+        <w:rPr>
+          <w:b/>
+          <w:bCs/>
+          <w:sz w:val="28"/>
+          <w:szCs w:val="28"/>
+        </w:rPr>
+      </w:pPr>
+    </w:p>
+    <w:p>
+      <w:pPr>
+        <w:rPr>
+          <w:b/>
+          <w:bCs/>
+          <w:sz w:val="32"/>
+          <w:szCs w:val="32"/>
+        </w:rPr>
+      </w:pPr>
+    </w:p>
+    <w:p>
+      <w:pPr>
+        <w:rPr>
+          <w:sz w:val="32"/>
+          <w:szCs w:val="32"/>
+        </w:rPr>
+      </w:pPr>
+      <w:r>
+        <w:rPr>
+          <w:b/>
+          <w:bCs/>
+          <w:sz w:val="32"/>
+          <w:szCs w:val="32"/>
+        </w:rPr>
+        <w:t>Exercise 2: Implementing Dependency Injection</w:t>
+      </w:r>
+    </w:p>
+    <w:p>
+      <w:pPr>
+        <w:spacing w:line="259" w:lineRule="auto"/>
+        <w:rPr>
+          <w:b/>
+          <w:bCs/>
+        </w:rPr>
+      </w:pPr>
+      <w:r>
+        <w:rPr>
+          <w:b/>
+          <w:bCs/>
+        </w:rPr>
+        <w:t>1.</w:t>
+      </w:r>
+      <w:r>
+        <w:rPr>
+          <w:b/>
+          <w:bCs/>
+        </w:rPr>
+        <w:t xml:space="preserve"> </w:t>
+      </w:r>
+      <w:r>
+        <w:rPr>
+          <w:b/>
+          <w:bCs/>
+        </w:rPr>
+        <w:t>Up</w:t>
+      </w:r>
+      <w:r>
+        <w:rPr>
+          <w:b/>
+          <w:bCs/>
+        </w:rPr>
+        <w:t>d</w:t>
+      </w:r>
+      <w:r>
+        <w:rPr>
+          <w:b/>
+          <w:bCs/>
+        </w:rPr>
+        <w:t>ate</w:t>
+      </w:r>
+      <w:r>
+        <w:rPr>
+          <w:b/>
+          <w:bCs/>
+        </w:rPr>
+        <w:t xml:space="preserve">d </w:t>
+      </w:r>
+      <w:r>
+        <w:rPr>
+          <w:b/>
+          <w:bCs/>
+        </w:rPr>
+        <w:t xml:space="preserve">applicationContext.xml to wire </w:t>
+      </w:r>
+      <w:proofErr w:type="spellStart"/>
+      <w:r>
+        <w:rPr>
+          <w:b/>
+          <w:bCs/>
+        </w:rPr>
+        <w:t>BookRepository</w:t>
+      </w:r>
+      <w:proofErr w:type="spellEnd"/>
+      <w:r>
+        <w:rPr>
+          <w:b/>
+          <w:bCs/>
+        </w:rPr>
+        <w:t xml:space="preserve"> into </w:t>
+      </w:r>
+      <w:proofErr w:type="spellStart"/>
+      <w:r>
+        <w:rPr>
+          <w:b/>
+          <w:bCs/>
+        </w:rPr>
+        <w:t>BookService</w:t>
+      </w:r>
+      <w:proofErr w:type="spellEnd"/>
+      <w:r>
+        <w:rPr>
+          <w:b/>
+          <w:bCs/>
+        </w:rPr>
+        <w:t>.</w:t>
+      </w:r>
+    </w:p>
+    <w:p>
+      <w:pPr>
+        <w:spacing w:line="259" w:lineRule="auto"/>
+        <w:rPr>
+          <w:b/>
+          <w:bCs/>
+        </w:rPr>
+      </w:pPr>
+      <w:r>
+        <w:rPr>
+          <w:b/>
+          <w:bCs/>
+        </w:rPr>
+        <w:t xml:space="preserve">Code: </w:t>
+      </w:r>
+    </w:p>
+    <w:p>
+      <w:pPr>
+        <w:spacing w:after="0" w:line="259" w:lineRule="auto"/>
+      </w:pPr>
+      <w:r>
+        <w:t>&lt;?xml version="1.0" encoding="UTF-8"?&gt;</w:t>
+      </w:r>
+    </w:p>
+    <w:p>
+      <w:pPr>
+        <w:spacing w:after="0" w:line="259" w:lineRule="auto"/>
+      </w:pPr>
+      <w:r>
+        <w:t xml:space="preserve">&lt;beans </w:t>
+      </w:r>
+      <w:proofErr w:type="spellStart"/>
+      <w:r>
+        <w:t>xmlns</w:t>
+      </w:r>
+      <w:proofErr w:type="spellEnd"/>
+      <w:r>
+        <w:t>="http://www.springframework.org/schema/beans"</w:t>
+      </w:r>
+    </w:p>
+    <w:p>
+      <w:pPr>
+        <w:spacing w:after="0" w:line="259" w:lineRule="auto"/>
+      </w:pPr>
+      <w:r>
+        <w:t xml:space="preserve">       </w:t>
+      </w:r>
+      <w:proofErr w:type="spellStart"/>
+      <w:proofErr w:type="gramStart"/>
+      <w:r>
+        <w:t>xmlns:xsi</w:t>
+      </w:r>
+      <w:proofErr w:type="spellEnd"/>
+      <w:proofErr w:type="gramEnd"/>
+      <w:r>
+        <w:t>="http://www.w3.org/2001/XMLSchema-instance"</w:t>
+      </w:r>
+    </w:p>
+    <w:p>
+      <w:pPr>
+        <w:spacing w:after="0" w:line="259" w:lineRule="auto"/>
+      </w:pPr>
+      <w:r>
+        <w:t xml:space="preserve">       </w:t>
+      </w:r>
+      <w:proofErr w:type="spellStart"/>
+      <w:proofErr w:type="gramStart"/>
+      <w:r>
+        <w:t>xsi:schemaLocation</w:t>
+      </w:r>
+      <w:proofErr w:type="spellEnd"/>
+      <w:proofErr w:type="gramEnd"/>
+      <w:r>
+        <w:t>="https://www.springframework.org/schema/beans</w:t>
+      </w:r>
+    </w:p>
+    <w:p>
+      <w:pPr>
+        <w:spacing w:after="0" w:line="259" w:lineRule="auto"/>
+      </w:pPr>
+      <w:r>
+        <w:t xml:space="preserve">                           https://www.springframework.org/schema/beans/spring-beans.xsd"&gt;</w:t>
+      </w:r>
+    </w:p>
+    <w:p>
+      <w:pPr>
+        <w:spacing w:after="0" w:line="259" w:lineRule="auto"/>
+      </w:pPr>
+      <w:r>
+        <w:t xml:space="preserve">    &lt;bean id="</w:t>
+      </w:r>
+      <w:proofErr w:type="spellStart"/>
+      <w:r>
+        <w:t>bookRepository</w:t>
+      </w:r>
+      <w:proofErr w:type="spellEnd"/>
+      <w:r>
+        <w:t>" class="</w:t>
+      </w:r>
+      <w:proofErr w:type="spellStart"/>
+      <w:proofErr w:type="gramStart"/>
+      <w:r>
+        <w:t>com.library</w:t>
+      </w:r>
+      <w:proofErr w:type="gramEnd"/>
+      <w:r>
+        <w:t>.</w:t>
+      </w:r>
+      <w:proofErr w:type="gramStart"/>
+      <w:r>
+        <w:t>repository.BookRepository</w:t>
+      </w:r>
+      <w:proofErr w:type="spellEnd"/>
+      <w:proofErr w:type="gramEnd"/>
+      <w:r>
+        <w:t>"/&gt;</w:t>
+      </w:r>
+    </w:p>
+    <w:p>
+      <w:pPr>
+        <w:spacing w:after="0" w:line="259" w:lineRule="auto"/>
+      </w:pPr>
+      <w:r>
+        <w:t xml:space="preserve">    &lt;bean id="</w:t>
+      </w:r>
+      <w:proofErr w:type="spellStart"/>
+      <w:r>
+        <w:t>bookService</w:t>
+      </w:r>
+      <w:proofErr w:type="spellEnd"/>
+      <w:r>
+        <w:t>" class="</w:t>
+      </w:r>
+      <w:proofErr w:type="spellStart"/>
+      <w:proofErr w:type="gramStart"/>
+      <w:r>
+        <w:t>com.library</w:t>
+      </w:r>
+      <w:proofErr w:type="gramEnd"/>
+      <w:r>
+        <w:t>.</w:t>
+      </w:r>
+      <w:proofErr w:type="gramStart"/>
+      <w:r>
+        <w:t>service.BookService</w:t>
+      </w:r>
+      <w:proofErr w:type="spellEnd"/>
+      <w:proofErr w:type="gramEnd"/>
+      <w:r>
+        <w:t>"&gt;</w:t>
+      </w:r>
+    </w:p>
+    <w:p>
+      <w:pPr>
+        <w:spacing w:after="0" w:line="259" w:lineRule="auto"/>
+      </w:pPr>
+      <w:r>
+        <w:t xml:space="preserve">        &lt;property name="</w:t>
+      </w:r>
+      <w:proofErr w:type="spellStart"/>
+      <w:r>
+        <w:t>bookRepository</w:t>
+      </w:r>
+      <w:proofErr w:type="spellEnd"/>
+      <w:r>
+        <w:t>" ref="</w:t>
+      </w:r>
+      <w:proofErr w:type="spellStart"/>
+      <w:r>
+        <w:t>bookRepository</w:t>
+      </w:r>
+      <w:proofErr w:type="spellEnd"/>
+      <w:r>
+        <w:t>"/&gt;</w:t>
+      </w:r>
+    </w:p>
+    <w:p>
+      <w:pPr>
+        <w:spacing w:after="0" w:line="259" w:lineRule="auto"/>
+      </w:pPr>
+      <w:r>
+        <w:t xml:space="preserve">    &lt;/bean&gt;</w:t>
+      </w:r>
+    </w:p>
+    <w:p>
+      <w:pPr>
+        <w:spacing w:after="0" w:line="259" w:lineRule="auto"/>
+      </w:pPr>
+      <w:r>
+        <w:t>&lt;/beans&gt;</w:t>
+      </w:r>
+    </w:p>
+    <w:p>
+      <w:pPr>
+        <w:spacing w:line="259" w:lineRule="auto"/>
+      </w:pPr>
+      <w:r>
+        <w:rPr>
+          <w:b/>
+          <w:bCs/>
+        </w:rPr>
+        <w:lastRenderedPageBreak/>
+        <w:t xml:space="preserve">2. </w:t>
+      </w:r>
+      <w:r>
+        <w:rPr>
+          <w:b/>
+          <w:bCs/>
+        </w:rPr>
+        <w:t>Update</w:t>
+      </w:r>
+      <w:r>
+        <w:rPr>
+          <w:b/>
+          <w:bCs/>
+        </w:rPr>
+        <w:t>d</w:t>
+      </w:r>
+      <w:r>
+        <w:rPr>
+          <w:b/>
+          <w:bCs/>
+        </w:rPr>
+        <w:t xml:space="preserve"> the </w:t>
+      </w:r>
+      <w:proofErr w:type="spellStart"/>
+      <w:r>
+        <w:rPr>
+          <w:b/>
+          <w:bCs/>
+        </w:rPr>
+        <w:t>BookService</w:t>
+      </w:r>
+      <w:proofErr w:type="spellEnd"/>
+      <w:r>
+        <w:rPr>
+          <w:b/>
+          <w:bCs/>
+        </w:rPr>
+        <w:t xml:space="preserve"> Class:</w:t>
+      </w:r>
+    </w:p>
+    <w:p>
+      <w:pPr>
+        <w:spacing w:line="259" w:lineRule="auto"/>
+        <w:rPr>
+          <w:b/>
+          <w:bCs/>
+        </w:rPr>
+      </w:pPr>
+      <w:r>
+        <w:t xml:space="preserve"> </w:t>
+      </w:r>
+      <w:r>
+        <w:rPr>
+          <w:b/>
+          <w:bCs/>
+        </w:rPr>
+        <w:t>Code:</w:t>
+      </w:r>
+    </w:p>
+    <w:p>
+      <w:pPr>
+        <w:spacing w:after="0" w:line="259" w:lineRule="auto"/>
+      </w:pPr>
+      <w:r>
+        <w:t xml:space="preserve">package </w:t>
+      </w:r>
+      <w:proofErr w:type="spellStart"/>
+      <w:proofErr w:type="gramStart"/>
+      <w:r>
+        <w:t>com.library</w:t>
+      </w:r>
+      <w:proofErr w:type="gramEnd"/>
+      <w:r>
+        <w:t>.</w:t>
+      </w:r>
+      <w:proofErr w:type="gramStart"/>
+      <w:r>
+        <w:t>service</w:t>
+      </w:r>
+      <w:proofErr w:type="spellEnd"/>
+      <w:r>
+        <w:t>;</w:t>
+      </w:r>
+      <w:proofErr w:type="gramEnd"/>
+    </w:p>
+    <w:p>
+      <w:pPr>
+        <w:spacing w:after="0" w:line="259" w:lineRule="auto"/>
+      </w:pPr>
+      <w:r>
+        <w:t xml:space="preserve">import </w:t>
+      </w:r>
+      <w:proofErr w:type="spellStart"/>
+      <w:proofErr w:type="gramStart"/>
+      <w:r>
+        <w:t>com.library</w:t>
+      </w:r>
+      <w:proofErr w:type="gramEnd"/>
+      <w:r>
+        <w:t>.</w:t>
+      </w:r>
+      <w:proofErr w:type="gramStart"/>
+      <w:r>
+        <w:t>repository.BookRepository</w:t>
+      </w:r>
+      <w:proofErr w:type="spellEnd"/>
+      <w:proofErr w:type="gramEnd"/>
+      <w:r>
+        <w:t>;</w:t>
+      </w:r>
+    </w:p>
+    <w:p>
+      <w:pPr>
+        <w:spacing w:after="0" w:line="259" w:lineRule="auto"/>
+      </w:pPr>
+    </w:p>
+    <w:p>
+      <w:pPr>
+        <w:spacing w:after="0" w:line="259" w:lineRule="auto"/>
+      </w:pPr>
+      <w:r>
+        <w:t xml:space="preserve">public class </w:t>
+      </w:r>
+      <w:proofErr w:type="spellStart"/>
+      <w:r>
+        <w:t>BookService</w:t>
+      </w:r>
+      <w:proofErr w:type="spellEnd"/>
+      <w:r>
+        <w:t xml:space="preserve"> {</w:t>
+      </w:r>
+    </w:p>
+    <w:p>
+      <w:pPr>
+        <w:spacing w:after="0" w:line="259" w:lineRule="auto"/>
+      </w:pPr>
+      <w:r>
+        <w:t xml:space="preserve">    private </w:t>
+      </w:r>
+      <w:proofErr w:type="spellStart"/>
+      <w:r>
+        <w:t>BookRepository</w:t>
+      </w:r>
+      <w:proofErr w:type="spellEnd"/>
+      <w:r>
+        <w:t xml:space="preserve"> </w:t>
+      </w:r>
+      <w:proofErr w:type="spellStart"/>
+      <w:proofErr w:type="gramStart"/>
+      <w:r>
+        <w:t>bookRepository</w:t>
+      </w:r>
+      <w:proofErr w:type="spellEnd"/>
+      <w:r>
+        <w:t>;</w:t>
+      </w:r>
+      <w:proofErr w:type="gramEnd"/>
+    </w:p>
+    <w:p>
+      <w:pPr>
+        <w:spacing w:after="0" w:line="259" w:lineRule="auto"/>
+      </w:pPr>
+      <w:r>
+        <w:t xml:space="preserve">    public void </w:t>
+      </w:r>
+      <w:proofErr w:type="spellStart"/>
+      <w:proofErr w:type="gramStart"/>
+      <w:r>
+        <w:t>setBookRepository</w:t>
+      </w:r>
+      <w:proofErr w:type="spellEnd"/>
+      <w:r>
+        <w:t>(</w:t>
+      </w:r>
+      <w:proofErr w:type="spellStart"/>
+      <w:proofErr w:type="gramEnd"/>
+      <w:r>
+        <w:t>BookRepository</w:t>
+      </w:r>
+      <w:proofErr w:type="spellEnd"/>
+      <w:r>
+        <w:t xml:space="preserve"> </w:t>
+      </w:r>
+      <w:proofErr w:type="spellStart"/>
+      <w:r>
+        <w:t>bookRepository</w:t>
+      </w:r>
+      <w:proofErr w:type="spellEnd"/>
+      <w:r>
+        <w:t>) {</w:t>
+      </w:r>
+    </w:p>
+    <w:p>
+      <w:pPr>
+        <w:spacing w:after="0" w:line="259" w:lineRule="auto"/>
+      </w:pPr>
+      <w:r>
+        <w:t xml:space="preserve">        </w:t>
+      </w:r>
+      <w:proofErr w:type="spellStart"/>
+      <w:proofErr w:type="gramStart"/>
+      <w:r>
+        <w:t>this.bookRepository</w:t>
+      </w:r>
+      <w:proofErr w:type="spellEnd"/>
+      <w:proofErr w:type="gramEnd"/>
+      <w:r>
+        <w:t xml:space="preserve"> = </w:t>
+      </w:r>
+      <w:proofErr w:type="spellStart"/>
+      <w:proofErr w:type="gramStart"/>
+      <w:r>
+        <w:t>bookRepository</w:t>
+      </w:r>
+      <w:proofErr w:type="spellEnd"/>
+      <w:r>
+        <w:t>;</w:t>
+      </w:r>
+      <w:proofErr w:type="gramEnd"/>
+    </w:p>
+    <w:p>
+      <w:pPr>
+        <w:spacing w:after="0" w:line="259" w:lineRule="auto"/>
+      </w:pPr>
+      <w:r>
+        <w:t xml:space="preserve">    }</w:t>
+      </w:r>
+    </w:p>
+    <w:p>
+      <w:pPr>
+        <w:spacing w:after="0" w:line="259" w:lineRule="auto"/>
+      </w:pPr>
+    </w:p>
+    <w:p>
+      <w:pPr>
+        <w:spacing w:after="0" w:line="259" w:lineRule="auto"/>
+      </w:pPr>
+      <w:r>
+        <w:t xml:space="preserve">    public void </w:t>
+      </w:r>
+      <w:proofErr w:type="spellStart"/>
+      <w:proofErr w:type="gramStart"/>
+      <w:r>
+        <w:t>addBook</w:t>
+      </w:r>
+      <w:proofErr w:type="spellEnd"/>
+      <w:r>
+        <w:t>(</w:t>
+      </w:r>
+      <w:proofErr w:type="gramEnd"/>
+      <w:r>
+        <w:t xml:space="preserve">String </w:t>
+      </w:r>
+      <w:proofErr w:type="spellStart"/>
+      <w:r>
+        <w:t>bookName</w:t>
+      </w:r>
+      <w:proofErr w:type="spellEnd"/>
+      <w:r>
+        <w:t>) {</w:t>
+      </w:r>
+    </w:p>
+    <w:p>
+      <w:pPr>
+        <w:spacing w:after="0" w:line="259" w:lineRule="auto"/>
+      </w:pPr>
+      <w:r>
+        <w:t xml:space="preserve">        </w:t>
+      </w:r>
+      <w:proofErr w:type="spellStart"/>
+      <w:r>
+        <w:t>System.out.println</w:t>
+      </w:r>
+      <w:proofErr w:type="spellEnd"/>
+      <w:r>
+        <w:t xml:space="preserve">("Adding book: " + </w:t>
+      </w:r>
+      <w:proofErr w:type="spellStart"/>
+      <w:r>
+        <w:t>bookName</w:t>
+      </w:r>
+      <w:proofErr w:type="spellEnd"/>
+      <w:proofErr w:type="gramStart"/>
+      <w:r>
+        <w:t>);</w:t>
+      </w:r>
+      <w:proofErr w:type="gramEnd"/>
+    </w:p>
+    <w:p>
+      <w:pPr>
+        <w:spacing w:after="0" w:line="259" w:lineRule="auto"/>
+      </w:pPr>
+      <w:r>
+        <w:t xml:space="preserve">        </w:t>
+      </w:r>
+      <w:proofErr w:type="spellStart"/>
+      <w:r>
+        <w:t>bookRepository.saveBook</w:t>
+      </w:r>
+      <w:proofErr w:type="spellEnd"/>
+      <w:r>
+        <w:t>(</w:t>
+      </w:r>
+      <w:proofErr w:type="spellStart"/>
+      <w:r>
+        <w:t>bookName</w:t>
+      </w:r>
+      <w:proofErr w:type="spellEnd"/>
+      <w:proofErr w:type="gramStart"/>
+      <w:r>
+        <w:t>);</w:t>
+      </w:r>
+      <w:proofErr w:type="gramEnd"/>
+    </w:p>
+    <w:p>
+      <w:pPr>
+        <w:spacing w:after="0" w:line="259" w:lineRule="auto"/>
+      </w:pPr>
+      <w:r>
+        <w:t xml:space="preserve">    }</w:t>
+      </w:r>
+    </w:p>
+    <w:p>
+      <w:pPr>
+        <w:spacing w:after="0" w:line="259" w:lineRule="auto"/>
+      </w:pPr>
+      <w:r>
+        <w:t>}</w:t>
+      </w:r>
+    </w:p>
+    <w:p>
+      <w:pPr>
+        <w:spacing w:after="0" w:line="276" w:lineRule="auto"/>
+      </w:pPr>
+    </w:p>
+    <w:p>
+      <w:pPr>
+        <w:spacing w:line="259" w:lineRule="auto"/>
+        <w:rPr>
+          <w:b/>
+          <w:bCs/>
+        </w:rPr>
+      </w:pPr>
+      <w:r>
+        <w:rPr>
+          <w:b/>
+          <w:bCs/>
+        </w:rPr>
+        <w:t xml:space="preserve">3. </w:t>
+      </w:r>
+      <w:r>
+        <w:rPr>
+          <w:b/>
+          <w:bCs/>
+        </w:rPr>
+        <w:t>R</w:t>
+      </w:r>
+      <w:r>
+        <w:rPr>
+          <w:b/>
+          <w:bCs/>
+        </w:rPr>
+        <w:t>a</w:t>
+      </w:r>
+      <w:r>
+        <w:rPr>
+          <w:b/>
+          <w:bCs/>
+        </w:rPr>
+        <w:t xml:space="preserve">n the </w:t>
+      </w:r>
+      <w:proofErr w:type="spellStart"/>
+      <w:r>
+        <w:rPr>
+          <w:b/>
+          <w:bCs/>
+        </w:rPr>
+        <w:t>LibraryManagementApplication</w:t>
+      </w:r>
+      <w:proofErr w:type="spellEnd"/>
+      <w:r>
+        <w:rPr>
+          <w:b/>
+          <w:bCs/>
+        </w:rPr>
+        <w:t xml:space="preserve"> main class to verify the dependency injection.</w:t>
+      </w:r>
+    </w:p>
+    <w:p>
+      <w:pPr>
+        <w:spacing w:line="259" w:lineRule="auto"/>
+        <w:rPr>
+          <w:b/>
+          <w:bCs/>
+        </w:rPr>
+      </w:pPr>
+      <w:r>
+        <w:rPr>
+          <w:b/>
+          <w:bCs/>
+        </w:rPr>
+        <w:t>Output:</w:t>
+      </w:r>
+    </w:p>
+    <w:p>
+      <w:pPr>
+        <w:spacing w:line="259" w:lineRule="auto"/>
+      </w:pPr>
+      <w:r>
+        <w:rPr>
+          <w:noProof/>
+        </w:rPr>
+        <w:drawing>
+          <wp:inline distT="0" distB="0" distL="0" distR="0" wp14:anchorId="1F9DE3B3" wp14:editId="3CDA1676">
+            <wp:extent cx="5731510" cy="3004820"/>
+            <wp:effectExtent l="0" t="0" r="2540" b="5080"/>
+            <wp:docPr id="73764422" name="Picture 1"/>
+            <wp:cNvGraphicFramePr>
+              <a:graphicFrameLocks xmlns:a="http://schemas.openxmlformats.org/drawingml/2006/main" noChangeAspect="1"/>
+            </wp:cNvGraphicFramePr>
+            <a:graphic xmlns:a="http://schemas.openxmlformats.org/drawingml/2006/main">
+              <a:graphicData uri="http://schemas.openxmlformats.org/drawingml/2006/picture">
+                <pic:pic xmlns:pic="http://schemas.openxmlformats.org/drawingml/2006/picture">
+                  <pic:nvPicPr>
+                    <pic:cNvPr id="73764422" name=""/>
+                    <pic:cNvPicPr/>
+                  </pic:nvPicPr>
+                  <pic:blipFill>
+                    <a:blip r:embed="rId8"/>
                     <a:stretch>
                       <a:fillRect/>
                     </a:stretch>
@@ -1696,44 +2317,40 @@
                 </pic:pic>
               </a:graphicData>
             </a:graphic>
-          </wp:anchor>
+          </wp:inline>
         </w:drawing>
       </w:r>
-    </w:p>
-    <w:p>
-      <w:pPr>
-        <w:pStyle w:val="ListParagraph"/>
-        <w:spacing w:line="259" w:lineRule="auto"/>
-        <w:rPr>
-          <w:b/>
-          <w:bCs/>
-          <w:sz w:val="28"/>
-          <w:szCs w:val="28"/>
-        </w:rPr>
-      </w:pPr>
-    </w:p>
-    <w:p>
-      <w:pPr>
-        <w:pStyle w:val="ListParagraph"/>
-        <w:spacing w:line="259" w:lineRule="auto"/>
-      </w:pPr>
       <w:r>
         <w:rPr>
           <w:noProof/>
         </w:rPr>
+        <w:t xml:space="preserve"> </w:t>
+      </w:r>
+      <w:r>
+        <w:rPr>
+          <w:noProof/>
+        </w:rPr>
+        <w:t xml:space="preserve"> </w:t>
+      </w:r>
+    </w:p>
+    <w:p>
+      <w:pPr>
+        <w:rPr>
+          <w:b/>
+          <w:bCs/>
+          <w:sz w:val="32"/>
+          <w:szCs w:val="32"/>
+        </w:rPr>
+      </w:pPr>
+      <w:r>
+        <w:rPr>
+          <w:noProof/>
+        </w:rPr>
         <w:drawing>
-          <wp:anchor distT="0" distB="0" distL="114300" distR="114300" simplePos="0" relativeHeight="251660288" behindDoc="0" locked="0" layoutInCell="1" allowOverlap="1" wp14:anchorId="47966228" wp14:editId="127ED9D3">
-            <wp:simplePos x="0" y="0"/>
-            <wp:positionH relativeFrom="column">
-              <wp:posOffset>143124</wp:posOffset>
-            </wp:positionH>
-            <wp:positionV relativeFrom="paragraph">
-              <wp:posOffset>206210</wp:posOffset>
-            </wp:positionV>
-            <wp:extent cx="5731510" cy="1722755"/>
-            <wp:effectExtent l="0" t="0" r="2540" b="0"/>
-            <wp:wrapSquare wrapText="bothSides"/>
-            <wp:docPr id="1660470634" name="Picture 1"/>
+          <wp:inline distT="0" distB="0" distL="0" distR="0" wp14:anchorId="1D147C71" wp14:editId="7F20B570">
+            <wp:extent cx="5289452" cy="1205451"/>
+            <wp:effectExtent l="0" t="0" r="6985" b="0"/>
+            <wp:docPr id="1227457469" name="Picture 1" descr="A screenshot of a computer&#10;&#10;AI-generated content may be incorrect."/>
             <wp:cNvGraphicFramePr>
               <a:graphicFrameLocks xmlns:a="http://schemas.openxmlformats.org/drawingml/2006/main" noChangeAspect="1"/>
             </wp:cNvGraphicFramePr>
@@ -1741,17 +2358,11 @@
               <a:graphicData uri="http://schemas.openxmlformats.org/drawingml/2006/picture">
                 <pic:pic xmlns:pic="http://schemas.openxmlformats.org/drawingml/2006/picture">
                   <pic:nvPicPr>
-                    <pic:cNvPr id="1660470634" name=""/>
+                    <pic:cNvPr id="1227457469" name="Picture 1" descr="A screenshot of a computer&#10;&#10;AI-generated content may be incorrect."/>
                     <pic:cNvPicPr/>
                   </pic:nvPicPr>
                   <pic:blipFill>
-                    <a:blip r:embed="rId7">
-                      <a:extLst>
-                        <a:ext uri="{28A0092B-C50C-407E-A947-70E740481C1C}">
-                          <a14:useLocalDpi xmlns:a14="http://schemas.microsoft.com/office/drawing/2010/main" val="0"/>
-                        </a:ext>
-                      </a:extLst>
-                    </a:blip>
+                    <a:blip r:embed="rId9"/>
                     <a:stretch>
                       <a:fillRect/>
                     </a:stretch>
@@ -1759,7 +2370,7 @@
                   <pic:spPr>
                     <a:xfrm>
                       <a:off x="0" y="0"/>
-                      <a:ext cx="5731510" cy="1722755"/>
+                      <a:ext cx="5351737" cy="1219646"/>
                     </a:xfrm>
                     <a:prstGeom prst="rect">
                       <a:avLst/>
@@ -1768,19 +2379,15 @@
                 </pic:pic>
               </a:graphicData>
             </a:graphic>
-          </wp:anchor>
+          </wp:inline>
         </w:drawing>
       </w:r>
-    </w:p>
-    <w:p>
-      <w:pPr>
-        <w:rPr>
-          <w:b/>
-          <w:bCs/>
-          <w:sz w:val="32"/>
-          <w:szCs w:val="32"/>
-        </w:rPr>
-      </w:pPr>
+      <w:r>
+        <w:rPr>
+          <w:noProof/>
+        </w:rPr>
+        <w:t xml:space="preserve"> </w:t>
+      </w:r>
     </w:p>
     <w:sectPr>
       <w:pgSz w:w="11906" w:h="16838"/>
@@ -2118,6 +2725,123 @@
     </w:lvl>
   </w:abstractNum>
   <w:abstractNum w:abstractNumId="3" w15:restartNumberingAfterBreak="0">
+    <w:nsid w:val="59E603A0"/>
+    <w:multiLevelType w:val="multilevel"/>
+    <w:tmpl w:val="5DCA785A"/>
+    <w:lvl w:ilvl="0">
+      <w:start w:val="1"/>
+      <w:numFmt w:val="decimal"/>
+      <w:lvlText w:val="%1."/>
+      <w:lvlJc w:val="left"/>
+      <w:pPr>
+        <w:tabs>
+          <w:tab w:val="num" w:pos="720"/>
+        </w:tabs>
+        <w:ind w:left="720" w:hanging="360"/>
+      </w:pPr>
+    </w:lvl>
+    <w:lvl w:ilvl="1">
+      <w:start w:val="1"/>
+      <w:numFmt w:val="bullet"/>
+      <w:lvlText w:val="o"/>
+      <w:lvlJc w:val="left"/>
+      <w:pPr>
+        <w:tabs>
+          <w:tab w:val="num" w:pos="1440"/>
+        </w:tabs>
+        <w:ind w:left="1440" w:hanging="360"/>
+      </w:pPr>
+      <w:rPr>
+        <w:rFonts w:ascii="Courier New" w:hAnsi="Courier New" w:hint="default"/>
+        <w:sz w:val="20"/>
+      </w:rPr>
+    </w:lvl>
+    <w:lvl w:ilvl="2" w:tentative="1">
+      <w:start w:val="1"/>
+      <w:numFmt w:val="decimal"/>
+      <w:lvlText w:val="%3."/>
+      <w:lvlJc w:val="left"/>
+      <w:pPr>
+        <w:tabs>
+          <w:tab w:val="num" w:pos="2160"/>
+        </w:tabs>
+        <w:ind w:left="2160" w:hanging="360"/>
+      </w:pPr>
+    </w:lvl>
+    <w:lvl w:ilvl="3" w:tentative="1">
+      <w:start w:val="1"/>
+      <w:numFmt w:val="decimal"/>
+      <w:lvlText w:val="%4."/>
+      <w:lvlJc w:val="left"/>
+      <w:pPr>
+        <w:tabs>
+          <w:tab w:val="num" w:pos="2880"/>
+        </w:tabs>
+        <w:ind w:left="2880" w:hanging="360"/>
+      </w:pPr>
+    </w:lvl>
+    <w:lvl w:ilvl="4" w:tentative="1">
+      <w:start w:val="1"/>
+      <w:numFmt w:val="decimal"/>
+      <w:lvlText w:val="%5."/>
+      <w:lvlJc w:val="left"/>
+      <w:pPr>
+        <w:tabs>
+          <w:tab w:val="num" w:pos="3600"/>
+        </w:tabs>
+        <w:ind w:left="3600" w:hanging="360"/>
+      </w:pPr>
+    </w:lvl>
+    <w:lvl w:ilvl="5" w:tentative="1">
+      <w:start w:val="1"/>
+      <w:numFmt w:val="decimal"/>
+      <w:lvlText w:val="%6."/>
+      <w:lvlJc w:val="left"/>
+      <w:pPr>
+        <w:tabs>
+          <w:tab w:val="num" w:pos="4320"/>
+        </w:tabs>
+        <w:ind w:left="4320" w:hanging="360"/>
+      </w:pPr>
+    </w:lvl>
+    <w:lvl w:ilvl="6" w:tentative="1">
+      <w:start w:val="1"/>
+      <w:numFmt w:val="decimal"/>
+      <w:lvlText w:val="%7."/>
+      <w:lvlJc w:val="left"/>
+      <w:pPr>
+        <w:tabs>
+          <w:tab w:val="num" w:pos="5040"/>
+        </w:tabs>
+        <w:ind w:left="5040" w:hanging="360"/>
+      </w:pPr>
+    </w:lvl>
+    <w:lvl w:ilvl="7" w:tentative="1">
+      <w:start w:val="1"/>
+      <w:numFmt w:val="decimal"/>
+      <w:lvlText w:val="%8."/>
+      <w:lvlJc w:val="left"/>
+      <w:pPr>
+        <w:tabs>
+          <w:tab w:val="num" w:pos="5760"/>
+        </w:tabs>
+        <w:ind w:left="5760" w:hanging="360"/>
+      </w:pPr>
+    </w:lvl>
+    <w:lvl w:ilvl="8" w:tentative="1">
+      <w:start w:val="1"/>
+      <w:numFmt w:val="decimal"/>
+      <w:lvlText w:val="%9."/>
+      <w:lvlJc w:val="left"/>
+      <w:pPr>
+        <w:tabs>
+          <w:tab w:val="num" w:pos="6480"/>
+        </w:tabs>
+        <w:ind w:left="6480" w:hanging="360"/>
+      </w:pPr>
+    </w:lvl>
+  </w:abstractNum>
+  <w:abstractNum w:abstractNumId="4" w15:restartNumberingAfterBreak="0">
     <w:nsid w:val="7098572F"/>
     <w:multiLevelType w:val="multilevel"/>
     <w:tmpl w:val="51628C1A"/>
@@ -2238,13 +2962,16 @@
     <w:abstractNumId w:val="0"/>
   </w:num>
   <w:num w:numId="2" w16cid:durableId="1627269588">
-    <w:abstractNumId w:val="3"/>
+    <w:abstractNumId w:val="4"/>
   </w:num>
   <w:num w:numId="3" w16cid:durableId="1262952574">
     <w:abstractNumId w:val="2"/>
   </w:num>
   <w:num w:numId="4" w16cid:durableId="578445492">
     <w:abstractNumId w:val="1"/>
+  </w:num>
+  <w:num w:numId="5" w16cid:durableId="967398915">
+    <w:abstractNumId w:val="3"/>
   </w:num>
 </w:numbering>
 </file>
@@ -2649,6 +3376,7 @@
   <w:style w:type="paragraph" w:default="1" w:styleId="Normal">
     <w:name w:val="Normal"/>
     <w:qFormat/>
+    <w:rsid w:val="00006627"/>
   </w:style>
   <w:style w:type="paragraph" w:styleId="Heading1">
     <w:name w:val="heading 1"/>
@@ -3165,6 +3893,23 @@
       <w:spacing w:val="5"/>
     </w:rPr>
   </w:style>
+  <w:style w:type="paragraph" w:styleId="NormalWeb">
+    <w:name w:val="Normal (Web)"/>
+    <w:basedOn w:val="Normal"/>
+    <w:uiPriority w:val="99"/>
+    <w:semiHidden/>
+    <w:unhideWhenUsed/>
+    <w:rsid w:val="00006627"/>
+    <w:pPr>
+      <w:spacing w:before="100" w:beforeAutospacing="1" w:after="100" w:afterAutospacing="1" w:line="240" w:lineRule="auto"/>
+    </w:pPr>
+    <w:rPr>
+      <w:rFonts w:ascii="Times New Roman" w:eastAsia="Times New Roman" w:hAnsi="Times New Roman" w:cs="Times New Roman"/>
+      <w:kern w:val="0"/>
+      <w:lang w:eastAsia="en-IN"/>
+      <w14:ligatures w14:val="none"/>
+    </w:rPr>
+  </w:style>
 </w:styles>
 </file>
 

</xml_diff>

<commit_message>
Completed Exercise 3 Implementing Logging with spring AOP in Sprign Core and Maven.
</commit_message>
<xml_diff>
--- a/Week 3_Spring_CoreMaven_and_SpringJPA_with_Hibernate/Spring_Core_and_Maven.docx
+++ b/Week 3_Spring_CoreMaven_and_SpringJPA_with_Hibernate/Spring_Core_and_Maven.docx
@@ -93,23 +93,7 @@
           <w:b/>
           <w:bCs/>
         </w:rPr>
-        <w:t xml:space="preserve"> a Maven project named </w:t>
-      </w:r>
-      <w:proofErr w:type="spellStart"/>
-      <w:r>
-        <w:rPr>
-          <w:b/>
-          <w:bCs/>
-        </w:rPr>
-        <w:t>LibraryManagement</w:t>
-      </w:r>
-      <w:proofErr w:type="spellEnd"/>
-      <w:r>
-        <w:rPr>
-          <w:b/>
-          <w:bCs/>
-        </w:rPr>
-        <w:t>.</w:t>
+        <w:t xml:space="preserve"> a Maven project named LibraryManagement.</w:t>
       </w:r>
     </w:p>
     <w:p>
@@ -179,23 +163,7 @@
           <w:b/>
           <w:bCs/>
         </w:rPr>
-        <w:t xml:space="preserve"> an XML configuration file named applicationContext.xml in the </w:t>
-      </w:r>
-      <w:proofErr w:type="spellStart"/>
-      <w:r>
-        <w:rPr>
-          <w:b/>
-          <w:bCs/>
-        </w:rPr>
-        <w:t>src</w:t>
-      </w:r>
-      <w:proofErr w:type="spellEnd"/>
-      <w:r>
-        <w:rPr>
-          <w:b/>
-          <w:bCs/>
-        </w:rPr>
-        <w:t>/main/resources directory.</w:t>
+        <w:t xml:space="preserve"> an XML configuration file named applicationContext.xml in the src/main/resources directory.</w:t>
       </w:r>
     </w:p>
     <w:p>
@@ -302,39 +270,7 @@
           <w:b/>
           <w:bCs/>
         </w:rPr>
-        <w:t xml:space="preserve">Define beans for </w:t>
-      </w:r>
-      <w:proofErr w:type="spellStart"/>
-      <w:r>
-        <w:rPr>
-          <w:b/>
-          <w:bCs/>
-        </w:rPr>
-        <w:t>BookService</w:t>
-      </w:r>
-      <w:proofErr w:type="spellEnd"/>
-      <w:r>
-        <w:rPr>
-          <w:b/>
-          <w:bCs/>
-        </w:rPr>
-        <w:t xml:space="preserve"> and </w:t>
-      </w:r>
-      <w:proofErr w:type="spellStart"/>
-      <w:r>
-        <w:rPr>
-          <w:b/>
-          <w:bCs/>
-        </w:rPr>
-        <w:t>BookRepository</w:t>
-      </w:r>
-      <w:proofErr w:type="spellEnd"/>
-      <w:r>
-        <w:rPr>
-          <w:b/>
-          <w:bCs/>
-        </w:rPr>
-        <w:t xml:space="preserve"> in the XML file.</w:t>
+        <w:t>Define beans for BookService and BookRepository in the XML file.</w:t>
       </w:r>
     </w:p>
     <w:p>
@@ -378,15 +314,7 @@
         <w:ind w:left="360"/>
       </w:pPr>
       <w:r>
-        <w:t xml:space="preserve">&lt;beans </w:t>
-      </w:r>
-      <w:proofErr w:type="spellStart"/>
-      <w:r>
-        <w:t>xmlns</w:t>
-      </w:r>
-      <w:proofErr w:type="spellEnd"/>
-      <w:r>
-        <w:t>="http://www.springframework.org/schema/beans"</w:t>
+        <w:t>&lt;beans xmlns="http://www.springframework.org/schema/beans"</w:t>
       </w:r>
     </w:p>
     <w:p>
@@ -395,17 +323,7 @@
         <w:ind w:left="360"/>
       </w:pPr>
       <w:r>
-        <w:t xml:space="preserve">       </w:t>
-      </w:r>
-      <w:proofErr w:type="spellStart"/>
-      <w:proofErr w:type="gramStart"/>
-      <w:r>
-        <w:t>xmlns:xsi</w:t>
-      </w:r>
-      <w:proofErr w:type="spellEnd"/>
-      <w:proofErr w:type="gramEnd"/>
-      <w:r>
-        <w:t>="http://www.w3.org/2001/XMLSchema-instance"</w:t>
+        <w:t xml:space="preserve">       xmlns:xsi="http://www.w3.org/2001/XMLSchema-instance"</w:t>
       </w:r>
     </w:p>
     <w:p>
@@ -414,17 +332,7 @@
         <w:ind w:left="360"/>
       </w:pPr>
       <w:r>
-        <w:t xml:space="preserve">       </w:t>
-      </w:r>
-      <w:proofErr w:type="spellStart"/>
-      <w:proofErr w:type="gramStart"/>
-      <w:r>
-        <w:t>xsi:schemaLocation</w:t>
-      </w:r>
-      <w:proofErr w:type="spellEnd"/>
-      <w:proofErr w:type="gramEnd"/>
-      <w:r>
-        <w:t>="https://www.springframework.org/schema/beans</w:t>
+        <w:t xml:space="preserve">       xsi:schemaLocation="https://www.springframework.org/schema/beans</w:t>
       </w:r>
     </w:p>
     <w:p>
@@ -448,33 +356,7 @@
         <w:ind w:left="360"/>
       </w:pPr>
       <w:r>
-        <w:t xml:space="preserve">    &lt;bean id="</w:t>
-      </w:r>
-      <w:proofErr w:type="spellStart"/>
-      <w:r>
-        <w:t>bookService</w:t>
-      </w:r>
-      <w:proofErr w:type="spellEnd"/>
-      <w:r>
-        <w:t>" class="</w:t>
-      </w:r>
-      <w:proofErr w:type="spellStart"/>
-      <w:proofErr w:type="gramStart"/>
-      <w:r>
-        <w:t>com.library</w:t>
-      </w:r>
-      <w:proofErr w:type="gramEnd"/>
-      <w:r>
-        <w:t>.</w:t>
-      </w:r>
-      <w:proofErr w:type="gramStart"/>
-      <w:r>
-        <w:t>service.BookService</w:t>
-      </w:r>
-      <w:proofErr w:type="spellEnd"/>
-      <w:proofErr w:type="gramEnd"/>
-      <w:r>
-        <w:t>"/&gt;</w:t>
+        <w:t xml:space="preserve">    &lt;bean id="bookService" class="com.library.service.BookService"/&gt;</w:t>
       </w:r>
     </w:p>
     <w:p>
@@ -483,33 +365,7 @@
         <w:ind w:left="360"/>
       </w:pPr>
       <w:r>
-        <w:t xml:space="preserve">    &lt;bean id="</w:t>
-      </w:r>
-      <w:proofErr w:type="spellStart"/>
-      <w:r>
-        <w:t>bookRepository</w:t>
-      </w:r>
-      <w:proofErr w:type="spellEnd"/>
-      <w:r>
-        <w:t>" class="</w:t>
-      </w:r>
-      <w:proofErr w:type="spellStart"/>
-      <w:proofErr w:type="gramStart"/>
-      <w:r>
-        <w:t>com.library</w:t>
-      </w:r>
-      <w:proofErr w:type="gramEnd"/>
-      <w:r>
-        <w:t>.</w:t>
-      </w:r>
-      <w:proofErr w:type="gramStart"/>
-      <w:r>
-        <w:t>repository.BookRepository</w:t>
-      </w:r>
-      <w:proofErr w:type="spellEnd"/>
-      <w:proofErr w:type="gramEnd"/>
-      <w:r>
-        <w:t>"/&gt;</w:t>
+        <w:t xml:space="preserve">    &lt;bean id="bookRepository" class="com.library.repository.BookRepository"/&gt;</w:t>
       </w:r>
     </w:p>
     <w:p>
@@ -584,48 +440,7 @@
           <w:b/>
           <w:bCs/>
         </w:rPr>
-        <w:t xml:space="preserve"> a package </w:t>
-      </w:r>
-      <w:proofErr w:type="spellStart"/>
-      <w:proofErr w:type="gramStart"/>
-      <w:r>
-        <w:rPr>
-          <w:b/>
-          <w:bCs/>
-        </w:rPr>
-        <w:t>com.library</w:t>
-      </w:r>
-      <w:proofErr w:type="gramEnd"/>
-      <w:r>
-        <w:rPr>
-          <w:b/>
-          <w:bCs/>
-        </w:rPr>
-        <w:t>.service</w:t>
-      </w:r>
-      <w:proofErr w:type="spellEnd"/>
-      <w:r>
-        <w:rPr>
-          <w:b/>
-          <w:bCs/>
-        </w:rPr>
-        <w:t xml:space="preserve"> and add a class </w:t>
-      </w:r>
-      <w:proofErr w:type="spellStart"/>
-      <w:r>
-        <w:rPr>
-          <w:b/>
-          <w:bCs/>
-        </w:rPr>
-        <w:t>BookService</w:t>
-      </w:r>
-      <w:proofErr w:type="spellEnd"/>
-      <w:r>
-        <w:rPr>
-          <w:b/>
-          <w:bCs/>
-        </w:rPr>
-        <w:t>.</w:t>
+        <w:t xml:space="preserve"> a package com.library.service and add a class BookService.</w:t>
       </w:r>
     </w:p>
     <w:p>
@@ -661,26 +476,8 @@
         <w:spacing w:after="0" w:line="276" w:lineRule="auto"/>
       </w:pPr>
       <w:r>
-        <w:t xml:space="preserve">package </w:t>
-      </w:r>
-      <w:proofErr w:type="spellStart"/>
-      <w:proofErr w:type="gramStart"/>
-      <w:r>
-        <w:t>com.library</w:t>
-      </w:r>
-      <w:proofErr w:type="gramEnd"/>
-      <w:r>
-        <w:t>.</w:t>
-      </w:r>
-      <w:proofErr w:type="gramStart"/>
-      <w:r>
-        <w:t>service</w:t>
-      </w:r>
-      <w:proofErr w:type="spellEnd"/>
-      <w:r>
-        <w:t>;</w:t>
-      </w:r>
-      <w:proofErr w:type="gramEnd"/>
+        <w:t>package com.library.service;</w:t>
+      </w:r>
     </w:p>
     <w:p>
       <w:pPr>
@@ -694,15 +491,7 @@
         <w:spacing w:after="0" w:line="276" w:lineRule="auto"/>
       </w:pPr>
       <w:r>
-        <w:t xml:space="preserve">public class </w:t>
-      </w:r>
-      <w:proofErr w:type="spellStart"/>
-      <w:r>
-        <w:t>BookService</w:t>
-      </w:r>
-      <w:proofErr w:type="spellEnd"/>
-      <w:r>
-        <w:t xml:space="preserve"> {</w:t>
+        <w:t>public class BookService {</w:t>
       </w:r>
     </w:p>
     <w:p>
@@ -711,20 +500,7 @@
         <w:spacing w:after="0" w:line="276" w:lineRule="auto"/>
       </w:pPr>
       <w:r>
-        <w:t xml:space="preserve">    public void </w:t>
-      </w:r>
-      <w:proofErr w:type="spellStart"/>
-      <w:proofErr w:type="gramStart"/>
-      <w:r>
-        <w:t>addBook</w:t>
-      </w:r>
-      <w:proofErr w:type="spellEnd"/>
-      <w:r>
-        <w:t>(</w:t>
-      </w:r>
-      <w:proofErr w:type="gramEnd"/>
-      <w:r>
-        <w:t>String name) {</w:t>
+        <w:t xml:space="preserve">    public void addBook(String name) {</w:t>
       </w:r>
     </w:p>
     <w:p>
@@ -733,21 +509,8 @@
         <w:spacing w:after="0" w:line="276" w:lineRule="auto"/>
       </w:pPr>
       <w:r>
-        <w:t xml:space="preserve">        </w:t>
-      </w:r>
-      <w:proofErr w:type="spellStart"/>
-      <w:r>
-        <w:t>System.out.println</w:t>
-      </w:r>
-      <w:proofErr w:type="spellEnd"/>
-      <w:r>
-        <w:t>("Book added: " + name</w:t>
-      </w:r>
-      <w:proofErr w:type="gramStart"/>
-      <w:r>
-        <w:t>);</w:t>
-      </w:r>
-      <w:proofErr w:type="gramEnd"/>
+        <w:t xml:space="preserve">        System.out.println("Book added: " + name);</w:t>
+      </w:r>
     </w:p>
     <w:p>
       <w:pPr>
@@ -803,48 +566,7 @@
           <w:b/>
           <w:bCs/>
         </w:rPr>
-        <w:t xml:space="preserve"> a package </w:t>
-      </w:r>
-      <w:proofErr w:type="spellStart"/>
-      <w:proofErr w:type="gramStart"/>
-      <w:r>
-        <w:rPr>
-          <w:b/>
-          <w:bCs/>
-        </w:rPr>
-        <w:t>com.library</w:t>
-      </w:r>
-      <w:proofErr w:type="gramEnd"/>
-      <w:r>
-        <w:rPr>
-          <w:b/>
-          <w:bCs/>
-        </w:rPr>
-        <w:t>.repository</w:t>
-      </w:r>
-      <w:proofErr w:type="spellEnd"/>
-      <w:r>
-        <w:rPr>
-          <w:b/>
-          <w:bCs/>
-        </w:rPr>
-        <w:t xml:space="preserve"> and add a class </w:t>
-      </w:r>
-      <w:proofErr w:type="spellStart"/>
-      <w:r>
-        <w:rPr>
-          <w:b/>
-          <w:bCs/>
-        </w:rPr>
-        <w:t>BookRepository</w:t>
-      </w:r>
-      <w:proofErr w:type="spellEnd"/>
-      <w:r>
-        <w:rPr>
-          <w:b/>
-          <w:bCs/>
-        </w:rPr>
-        <w:t>.</w:t>
+        <w:t xml:space="preserve"> a package com.library.repository and add a class BookRepository.</w:t>
       </w:r>
     </w:p>
     <w:p>
@@ -880,26 +602,8 @@
         <w:spacing w:line="276" w:lineRule="auto"/>
       </w:pPr>
       <w:r>
-        <w:t xml:space="preserve">package </w:t>
-      </w:r>
-      <w:proofErr w:type="spellStart"/>
-      <w:proofErr w:type="gramStart"/>
-      <w:r>
-        <w:t>com.library</w:t>
-      </w:r>
-      <w:proofErr w:type="gramEnd"/>
-      <w:r>
-        <w:t>.</w:t>
-      </w:r>
-      <w:proofErr w:type="gramStart"/>
-      <w:r>
-        <w:t>repository</w:t>
-      </w:r>
-      <w:proofErr w:type="spellEnd"/>
-      <w:r>
-        <w:t>;</w:t>
-      </w:r>
-      <w:proofErr w:type="gramEnd"/>
+        <w:t>package com.library.repository;</w:t>
+      </w:r>
     </w:p>
     <w:p>
       <w:pPr>
@@ -913,15 +617,7 @@
         <w:spacing w:line="276" w:lineRule="auto"/>
       </w:pPr>
       <w:r>
-        <w:t xml:space="preserve">public class </w:t>
-      </w:r>
-      <w:proofErr w:type="spellStart"/>
-      <w:r>
-        <w:t>BookRepository</w:t>
-      </w:r>
-      <w:proofErr w:type="spellEnd"/>
-      <w:r>
-        <w:t xml:space="preserve"> {</w:t>
+        <w:t>public class BookRepository {</w:t>
       </w:r>
     </w:p>
     <w:p>
@@ -930,28 +626,7 @@
         <w:spacing w:line="276" w:lineRule="auto"/>
       </w:pPr>
       <w:r>
-        <w:t xml:space="preserve">    public void </w:t>
-      </w:r>
-      <w:proofErr w:type="spellStart"/>
-      <w:proofErr w:type="gramStart"/>
-      <w:r>
-        <w:t>saveBook</w:t>
-      </w:r>
-      <w:proofErr w:type="spellEnd"/>
-      <w:r>
-        <w:t>(</w:t>
-      </w:r>
-      <w:proofErr w:type="gramEnd"/>
-      <w:r>
-        <w:t xml:space="preserve">String </w:t>
-      </w:r>
-      <w:proofErr w:type="spellStart"/>
-      <w:r>
-        <w:t>bookName</w:t>
-      </w:r>
-      <w:proofErr w:type="spellEnd"/>
-      <w:r>
-        <w:t>) {</w:t>
+        <w:t xml:space="preserve">    public void saveBook(String bookName) {</w:t>
       </w:r>
     </w:p>
     <w:p>
@@ -960,11 +635,7 @@
         <w:spacing w:line="276" w:lineRule="auto"/>
       </w:pPr>
       <w:r>
-        <w:t xml:space="preserve">        </w:t>
-      </w:r>
-      <w:proofErr w:type="spellStart"/>
-      <w:r>
-        <w:t>System.</w:t>
+        <w:t xml:space="preserve">        System.</w:t>
       </w:r>
       <w:r>
         <w:rPr>
@@ -974,22 +645,8 @@
         <w:t>out</w:t>
       </w:r>
       <w:r>
-        <w:t>.println</w:t>
-      </w:r>
-      <w:proofErr w:type="spellEnd"/>
-      <w:r>
-        <w:t xml:space="preserve">("Book saved to database: " + </w:t>
-      </w:r>
-      <w:proofErr w:type="spellStart"/>
-      <w:r>
-        <w:t>bookName</w:t>
-      </w:r>
-      <w:proofErr w:type="spellEnd"/>
-      <w:proofErr w:type="gramStart"/>
-      <w:r>
-        <w:t>);</w:t>
-      </w:r>
-      <w:proofErr w:type="gramEnd"/>
+        <w:t>.println("Book saved to database: " + bookName);</w:t>
+      </w:r>
     </w:p>
     <w:p>
       <w:pPr>
@@ -1067,26 +724,8 @@
         <w:spacing w:line="259" w:lineRule="auto"/>
       </w:pPr>
       <w:r>
-        <w:t xml:space="preserve">package </w:t>
-      </w:r>
-      <w:proofErr w:type="spellStart"/>
-      <w:proofErr w:type="gramStart"/>
-      <w:r>
-        <w:t>com.library</w:t>
-      </w:r>
-      <w:proofErr w:type="gramEnd"/>
-      <w:r>
-        <w:t>.</w:t>
-      </w:r>
-      <w:proofErr w:type="gramStart"/>
-      <w:r>
-        <w:t>LibraryManagement</w:t>
-      </w:r>
-      <w:proofErr w:type="spellEnd"/>
-      <w:r>
-        <w:t>;</w:t>
-      </w:r>
-      <w:proofErr w:type="gramEnd"/>
+        <w:t>package com.library.LibraryManagement;</w:t>
+      </w:r>
     </w:p>
     <w:p>
       <w:pPr>
@@ -1100,25 +739,7 @@
         <w:spacing w:line="259" w:lineRule="auto"/>
       </w:pPr>
       <w:r>
-        <w:t xml:space="preserve">import </w:t>
-      </w:r>
-      <w:proofErr w:type="spellStart"/>
-      <w:proofErr w:type="gramStart"/>
-      <w:r>
-        <w:t>com.library</w:t>
-      </w:r>
-      <w:proofErr w:type="gramEnd"/>
-      <w:r>
-        <w:t>.</w:t>
-      </w:r>
-      <w:proofErr w:type="gramStart"/>
-      <w:r>
-        <w:t>service.BookService</w:t>
-      </w:r>
-      <w:proofErr w:type="spellEnd"/>
-      <w:proofErr w:type="gramEnd"/>
-      <w:r>
-        <w:t>;</w:t>
+        <w:t>import com.library.service.BookService;</w:t>
       </w:r>
     </w:p>
     <w:p>
@@ -1127,25 +748,7 @@
         <w:spacing w:line="259" w:lineRule="auto"/>
       </w:pPr>
       <w:r>
-        <w:t xml:space="preserve">import </w:t>
-      </w:r>
-      <w:proofErr w:type="spellStart"/>
-      <w:proofErr w:type="gramStart"/>
-      <w:r>
-        <w:t>org.springframework</w:t>
-      </w:r>
-      <w:proofErr w:type="gramEnd"/>
-      <w:r>
-        <w:t>.</w:t>
-      </w:r>
-      <w:proofErr w:type="gramStart"/>
-      <w:r>
-        <w:t>context.ApplicationContext</w:t>
-      </w:r>
-      <w:proofErr w:type="spellEnd"/>
-      <w:proofErr w:type="gramEnd"/>
-      <w:r>
-        <w:t>;</w:t>
+        <w:t>import org.springframework.context.ApplicationContext;</w:t>
       </w:r>
     </w:p>
     <w:p>
@@ -1154,29 +757,8 @@
         <w:spacing w:line="259" w:lineRule="auto"/>
       </w:pPr>
       <w:r>
-        <w:t xml:space="preserve">import </w:t>
-      </w:r>
-      <w:proofErr w:type="gramStart"/>
-      <w:r>
-        <w:t>org.springframework</w:t>
-      </w:r>
-      <w:proofErr w:type="gramEnd"/>
-      <w:r>
-        <w:t>.</w:t>
-      </w:r>
-      <w:proofErr w:type="gramStart"/>
-      <w:r>
-        <w:t>context.support</w:t>
-      </w:r>
-      <w:proofErr w:type="gramEnd"/>
-      <w:r>
-        <w:t>.</w:t>
-      </w:r>
-      <w:proofErr w:type="gramStart"/>
-      <w:r>
-        <w:t>ClassPathXmlApplicationContext;</w:t>
-      </w:r>
-      <w:proofErr w:type="gramEnd"/>
+        <w:t>import org.springframework.context.support.ClassPathXmlApplicationContext;</w:t>
+      </w:r>
     </w:p>
     <w:p>
       <w:pPr>
@@ -1190,13 +772,8 @@
         <w:spacing w:line="259" w:lineRule="auto"/>
       </w:pPr>
       <w:r>
-        <w:t xml:space="preserve">public class </w:t>
-      </w:r>
-      <w:proofErr w:type="gramStart"/>
-      <w:r>
-        <w:t>Main{</w:t>
-      </w:r>
-      <w:proofErr w:type="gramEnd"/>
+        <w:t>public class Main{</w:t>
+      </w:r>
     </w:p>
     <w:p>
       <w:pPr>
@@ -1204,23 +781,7 @@
         <w:spacing w:line="259" w:lineRule="auto"/>
       </w:pPr>
       <w:r>
-        <w:t xml:space="preserve">    public static void </w:t>
-      </w:r>
-      <w:proofErr w:type="gramStart"/>
-      <w:r>
-        <w:t>main(String[</w:t>
-      </w:r>
-      <w:proofErr w:type="gramEnd"/>
-      <w:r>
-        <w:t xml:space="preserve">] </w:t>
-      </w:r>
-      <w:proofErr w:type="spellStart"/>
-      <w:r>
-        <w:t>args</w:t>
-      </w:r>
-      <w:proofErr w:type="spellEnd"/>
-      <w:r>
-        <w:t>) {</w:t>
+        <w:t xml:space="preserve">    public static void main(String[] args) {</w:t>
       </w:r>
     </w:p>
     <w:p>
@@ -1238,15 +799,7 @@
         <w:spacing w:line="259" w:lineRule="auto"/>
       </w:pPr>
       <w:r>
-        <w:t xml:space="preserve">        </w:t>
-      </w:r>
-      <w:proofErr w:type="spellStart"/>
-      <w:r>
-        <w:t>ApplicationContext</w:t>
-      </w:r>
-      <w:proofErr w:type="spellEnd"/>
-      <w:r>
-        <w:t xml:space="preserve"> </w:t>
+        <w:t xml:space="preserve">        ApplicationContext </w:t>
       </w:r>
       <w:r>
         <w:rPr>
@@ -1255,21 +808,8 @@
         <w:t>context</w:t>
       </w:r>
       <w:r>
-        <w:t xml:space="preserve"> = new </w:t>
-      </w:r>
-      <w:proofErr w:type="spellStart"/>
-      <w:r>
-        <w:t>ClassPathXmlApplicationContext</w:t>
-      </w:r>
-      <w:proofErr w:type="spellEnd"/>
-      <w:r>
-        <w:t>("applicationContext.xml"</w:t>
-      </w:r>
-      <w:proofErr w:type="gramStart"/>
-      <w:r>
-        <w:t>);</w:t>
-      </w:r>
-      <w:proofErr w:type="gramEnd"/>
+        <w:t xml:space="preserve"> = new ClassPathXmlApplicationContext("applicationContext.xml");</w:t>
+      </w:r>
     </w:p>
     <w:p>
       <w:pPr>
@@ -1279,44 +819,8 @@
         <w:t xml:space="preserve">     </w:t>
       </w:r>
       <w:r>
-        <w:t xml:space="preserve">        </w:t>
-      </w:r>
-      <w:proofErr w:type="spellStart"/>
-      <w:r>
-        <w:t>BookService</w:t>
-      </w:r>
-      <w:proofErr w:type="spellEnd"/>
-      <w:r>
-        <w:t xml:space="preserve"> service = </w:t>
-      </w:r>
-      <w:proofErr w:type="spellStart"/>
-      <w:proofErr w:type="gramStart"/>
-      <w:r>
-        <w:t>context.getBean</w:t>
-      </w:r>
-      <w:proofErr w:type="spellEnd"/>
-      <w:proofErr w:type="gramEnd"/>
-      <w:r>
-        <w:t>("</w:t>
-      </w:r>
-      <w:proofErr w:type="spellStart"/>
-      <w:r>
-        <w:t>bookService</w:t>
-      </w:r>
-      <w:proofErr w:type="spellEnd"/>
-      <w:r>
-        <w:t xml:space="preserve">", </w:t>
-      </w:r>
-      <w:proofErr w:type="spellStart"/>
-      <w:r>
-        <w:t>BookService.class</w:t>
-      </w:r>
-      <w:proofErr w:type="spellEnd"/>
-      <w:proofErr w:type="gramStart"/>
-      <w:r>
-        <w:t>);</w:t>
-      </w:r>
-      <w:proofErr w:type="gramEnd"/>
+        <w:t xml:space="preserve">        BookService service = context.getBean("bookService", BookService.class);</w:t>
+      </w:r>
     </w:p>
     <w:p>
       <w:pPr>
@@ -1324,29 +828,14 @@
         <w:spacing w:line="259" w:lineRule="auto"/>
       </w:pPr>
       <w:r>
-        <w:t xml:space="preserve">          </w:t>
-      </w:r>
-      <w:proofErr w:type="spellStart"/>
-      <w:proofErr w:type="gramStart"/>
-      <w:r>
-        <w:t>service.addBook</w:t>
-      </w:r>
-      <w:proofErr w:type="spellEnd"/>
-      <w:proofErr w:type="gramEnd"/>
-      <w:r>
-        <w:t>("Java</w:t>
+        <w:t xml:space="preserve">          service.addBook("Java</w:t>
       </w:r>
       <w:r>
         <w:t xml:space="preserve"> Basics</w:t>
       </w:r>
       <w:r>
-        <w:t>"</w:t>
-      </w:r>
-      <w:proofErr w:type="gramStart"/>
-      <w:r>
-        <w:t>);</w:t>
-      </w:r>
-      <w:proofErr w:type="gramEnd"/>
+        <w:t>");</w:t>
+      </w:r>
     </w:p>
     <w:p>
       <w:pPr>
@@ -1430,6 +919,7 @@
         <w:rPr>
           <w:b/>
           <w:bCs/>
+          <w:noProof/>
           <w:sz w:val="28"/>
           <w:szCs w:val="28"/>
         </w:rPr>
@@ -1487,6 +977,7 @@
         <w:rPr>
           <w:b/>
           <w:bCs/>
+          <w:noProof/>
           <w:sz w:val="28"/>
           <w:szCs w:val="28"/>
         </w:rPr>
@@ -1635,39 +1126,7 @@
           <w:b/>
           <w:bCs/>
         </w:rPr>
-        <w:t xml:space="preserve">applicationContext.xml to wire </w:t>
-      </w:r>
-      <w:proofErr w:type="spellStart"/>
-      <w:r>
-        <w:rPr>
-          <w:b/>
-          <w:bCs/>
-        </w:rPr>
-        <w:t>BookRepository</w:t>
-      </w:r>
-      <w:proofErr w:type="spellEnd"/>
-      <w:r>
-        <w:rPr>
-          <w:b/>
-          <w:bCs/>
-        </w:rPr>
-        <w:t xml:space="preserve"> into </w:t>
-      </w:r>
-      <w:proofErr w:type="spellStart"/>
-      <w:r>
-        <w:rPr>
-          <w:b/>
-          <w:bCs/>
-        </w:rPr>
-        <w:t>BookService</w:t>
-      </w:r>
-      <w:proofErr w:type="spellEnd"/>
-      <w:r>
-        <w:rPr>
-          <w:b/>
-          <w:bCs/>
-        </w:rPr>
-        <w:t>.</w:t>
+        <w:t>applicationContext.xml to wire BookRepository into BookService.</w:t>
       </w:r>
     </w:p>
     <w:p>
@@ -1699,51 +1158,23 @@
         <w:spacing w:after="0" w:line="259" w:lineRule="auto"/>
       </w:pPr>
       <w:r>
-        <w:t xml:space="preserve">&lt;beans </w:t>
-      </w:r>
-      <w:proofErr w:type="spellStart"/>
-      <w:r>
-        <w:t>xmlns</w:t>
-      </w:r>
-      <w:proofErr w:type="spellEnd"/>
-      <w:r>
-        <w:t>="http://www.springframework.org/schema/beans"</w:t>
-      </w:r>
-    </w:p>
-    <w:p>
-      <w:pPr>
-        <w:spacing w:after="0" w:line="259" w:lineRule="auto"/>
-      </w:pPr>
-      <w:r>
-        <w:t xml:space="preserve">       </w:t>
-      </w:r>
-      <w:proofErr w:type="spellStart"/>
-      <w:proofErr w:type="gramStart"/>
-      <w:r>
-        <w:t>xmlns:xsi</w:t>
-      </w:r>
-      <w:proofErr w:type="spellEnd"/>
-      <w:proofErr w:type="gramEnd"/>
-      <w:r>
-        <w:t>="http://www.w3.org/2001/XMLSchema-instance"</w:t>
-      </w:r>
-    </w:p>
-    <w:p>
-      <w:pPr>
-        <w:spacing w:after="0" w:line="259" w:lineRule="auto"/>
-      </w:pPr>
-      <w:r>
-        <w:t xml:space="preserve">       </w:t>
-      </w:r>
-      <w:proofErr w:type="spellStart"/>
-      <w:proofErr w:type="gramStart"/>
-      <w:r>
-        <w:t>xsi:schemaLocation</w:t>
-      </w:r>
-      <w:proofErr w:type="spellEnd"/>
-      <w:proofErr w:type="gramEnd"/>
-      <w:r>
-        <w:t>="https://www.springframework.org/schema/beans</w:t>
+        <w:t>&lt;beans xmlns="http://www.springframework.org/schema/beans"</w:t>
+      </w:r>
+    </w:p>
+    <w:p>
+      <w:pPr>
+        <w:spacing w:after="0" w:line="259" w:lineRule="auto"/>
+      </w:pPr>
+      <w:r>
+        <w:t xml:space="preserve">       xmlns:xsi="http://www.w3.org/2001/XMLSchema-instance"</w:t>
+      </w:r>
+    </w:p>
+    <w:p>
+      <w:pPr>
+        <w:spacing w:after="0" w:line="259" w:lineRule="auto"/>
+      </w:pPr>
+      <w:r>
+        <w:t xml:space="preserve">       xsi:schemaLocation="https://www.springframework.org/schema/beans</w:t>
       </w:r>
     </w:p>
     <w:p>
@@ -1759,91 +1190,23 @@
         <w:spacing w:after="0" w:line="259" w:lineRule="auto"/>
       </w:pPr>
       <w:r>
-        <w:t xml:space="preserve">    &lt;bean id="</w:t>
-      </w:r>
-      <w:proofErr w:type="spellStart"/>
-      <w:r>
-        <w:t>bookRepository</w:t>
-      </w:r>
-      <w:proofErr w:type="spellEnd"/>
-      <w:r>
-        <w:t>" class="</w:t>
-      </w:r>
-      <w:proofErr w:type="spellStart"/>
-      <w:proofErr w:type="gramStart"/>
-      <w:r>
-        <w:t>com.library</w:t>
-      </w:r>
-      <w:proofErr w:type="gramEnd"/>
-      <w:r>
-        <w:t>.</w:t>
-      </w:r>
-      <w:proofErr w:type="gramStart"/>
-      <w:r>
-        <w:t>repository.BookRepository</w:t>
-      </w:r>
-      <w:proofErr w:type="spellEnd"/>
-      <w:proofErr w:type="gramEnd"/>
-      <w:r>
-        <w:t>"/&gt;</w:t>
-      </w:r>
-    </w:p>
-    <w:p>
-      <w:pPr>
-        <w:spacing w:after="0" w:line="259" w:lineRule="auto"/>
-      </w:pPr>
-      <w:r>
-        <w:t xml:space="preserve">    &lt;bean id="</w:t>
-      </w:r>
-      <w:proofErr w:type="spellStart"/>
-      <w:r>
-        <w:t>bookService</w:t>
-      </w:r>
-      <w:proofErr w:type="spellEnd"/>
-      <w:r>
-        <w:t>" class="</w:t>
-      </w:r>
-      <w:proofErr w:type="spellStart"/>
-      <w:proofErr w:type="gramStart"/>
-      <w:r>
-        <w:t>com.library</w:t>
-      </w:r>
-      <w:proofErr w:type="gramEnd"/>
-      <w:r>
-        <w:t>.</w:t>
-      </w:r>
-      <w:proofErr w:type="gramStart"/>
-      <w:r>
-        <w:t>service.BookService</w:t>
-      </w:r>
-      <w:proofErr w:type="spellEnd"/>
-      <w:proofErr w:type="gramEnd"/>
-      <w:r>
-        <w:t>"&gt;</w:t>
-      </w:r>
-    </w:p>
-    <w:p>
-      <w:pPr>
-        <w:spacing w:after="0" w:line="259" w:lineRule="auto"/>
-      </w:pPr>
-      <w:r>
-        <w:t xml:space="preserve">        &lt;property name="</w:t>
-      </w:r>
-      <w:proofErr w:type="spellStart"/>
-      <w:r>
-        <w:t>bookRepository</w:t>
-      </w:r>
-      <w:proofErr w:type="spellEnd"/>
-      <w:r>
-        <w:t>" ref="</w:t>
-      </w:r>
-      <w:proofErr w:type="spellStart"/>
-      <w:r>
-        <w:t>bookRepository</w:t>
-      </w:r>
-      <w:proofErr w:type="spellEnd"/>
-      <w:r>
-        <w:t>"/&gt;</w:t>
+        <w:t xml:space="preserve">    &lt;bean id="bookRepository" class="com.library.repository.BookRepository"/&gt;</w:t>
+      </w:r>
+    </w:p>
+    <w:p>
+      <w:pPr>
+        <w:spacing w:after="0" w:line="259" w:lineRule="auto"/>
+      </w:pPr>
+      <w:r>
+        <w:t xml:space="preserve">    &lt;bean id="bookService" class="com.library.service.BookService"&gt;</w:t>
+      </w:r>
+    </w:p>
+    <w:p>
+      <w:pPr>
+        <w:spacing w:after="0" w:line="259" w:lineRule="auto"/>
+      </w:pPr>
+      <w:r>
+        <w:t xml:space="preserve">        &lt;property name="bookRepository" ref="bookRepository"/&gt;</w:t>
       </w:r>
     </w:p>
     <w:p>
@@ -1893,23 +1256,7 @@
           <w:b/>
           <w:bCs/>
         </w:rPr>
-        <w:t xml:space="preserve"> the </w:t>
-      </w:r>
-      <w:proofErr w:type="spellStart"/>
-      <w:r>
-        <w:rPr>
-          <w:b/>
-          <w:bCs/>
-        </w:rPr>
-        <w:t>BookService</w:t>
-      </w:r>
-      <w:proofErr w:type="spellEnd"/>
-      <w:r>
-        <w:rPr>
-          <w:b/>
-          <w:bCs/>
-        </w:rPr>
-        <w:t xml:space="preserve"> Class:</w:t>
+        <w:t xml:space="preserve"> the BookService Class:</w:t>
       </w:r>
     </w:p>
     <w:p>
@@ -1936,161 +1283,53 @@
         <w:spacing w:after="0" w:line="259" w:lineRule="auto"/>
       </w:pPr>
       <w:r>
-        <w:t xml:space="preserve">package </w:t>
-      </w:r>
-      <w:proofErr w:type="spellStart"/>
-      <w:proofErr w:type="gramStart"/>
-      <w:r>
-        <w:t>com.library</w:t>
-      </w:r>
-      <w:proofErr w:type="gramEnd"/>
-      <w:r>
-        <w:t>.</w:t>
-      </w:r>
-      <w:proofErr w:type="gramStart"/>
-      <w:r>
-        <w:t>service</w:t>
-      </w:r>
-      <w:proofErr w:type="spellEnd"/>
-      <w:r>
-        <w:t>;</w:t>
-      </w:r>
-      <w:proofErr w:type="gramEnd"/>
-    </w:p>
-    <w:p>
-      <w:pPr>
-        <w:spacing w:after="0" w:line="259" w:lineRule="auto"/>
-      </w:pPr>
-      <w:r>
-        <w:t xml:space="preserve">import </w:t>
-      </w:r>
-      <w:proofErr w:type="spellStart"/>
-      <w:proofErr w:type="gramStart"/>
-      <w:r>
-        <w:t>com.library</w:t>
-      </w:r>
-      <w:proofErr w:type="gramEnd"/>
-      <w:r>
-        <w:t>.</w:t>
-      </w:r>
-      <w:proofErr w:type="gramStart"/>
-      <w:r>
-        <w:t>repository.BookRepository</w:t>
-      </w:r>
-      <w:proofErr w:type="spellEnd"/>
-      <w:proofErr w:type="gramEnd"/>
-      <w:r>
-        <w:t>;</w:t>
-      </w:r>
-    </w:p>
-    <w:p>
-      <w:pPr>
-        <w:spacing w:after="0" w:line="259" w:lineRule="auto"/>
-      </w:pPr>
-    </w:p>
-    <w:p>
-      <w:pPr>
-        <w:spacing w:after="0" w:line="259" w:lineRule="auto"/>
-      </w:pPr>
-      <w:r>
-        <w:t xml:space="preserve">public class </w:t>
-      </w:r>
-      <w:proofErr w:type="spellStart"/>
-      <w:r>
-        <w:t>BookService</w:t>
-      </w:r>
-      <w:proofErr w:type="spellEnd"/>
-      <w:r>
-        <w:t xml:space="preserve"> {</w:t>
-      </w:r>
-    </w:p>
-    <w:p>
-      <w:pPr>
-        <w:spacing w:after="0" w:line="259" w:lineRule="auto"/>
-      </w:pPr>
-      <w:r>
-        <w:t xml:space="preserve">    private </w:t>
-      </w:r>
-      <w:proofErr w:type="spellStart"/>
-      <w:r>
-        <w:t>BookRepository</w:t>
-      </w:r>
-      <w:proofErr w:type="spellEnd"/>
-      <w:r>
-        <w:t xml:space="preserve"> </w:t>
-      </w:r>
-      <w:proofErr w:type="spellStart"/>
-      <w:proofErr w:type="gramStart"/>
-      <w:r>
-        <w:t>bookRepository</w:t>
-      </w:r>
-      <w:proofErr w:type="spellEnd"/>
-      <w:r>
-        <w:t>;</w:t>
-      </w:r>
-      <w:proofErr w:type="gramEnd"/>
-    </w:p>
-    <w:p>
-      <w:pPr>
-        <w:spacing w:after="0" w:line="259" w:lineRule="auto"/>
-      </w:pPr>
-      <w:r>
-        <w:t xml:space="preserve">    public void </w:t>
-      </w:r>
-      <w:proofErr w:type="spellStart"/>
-      <w:proofErr w:type="gramStart"/>
-      <w:r>
-        <w:t>setBookRepository</w:t>
-      </w:r>
-      <w:proofErr w:type="spellEnd"/>
-      <w:r>
-        <w:t>(</w:t>
-      </w:r>
-      <w:proofErr w:type="spellStart"/>
-      <w:proofErr w:type="gramEnd"/>
-      <w:r>
-        <w:t>BookRepository</w:t>
-      </w:r>
-      <w:proofErr w:type="spellEnd"/>
-      <w:r>
-        <w:t xml:space="preserve"> </w:t>
-      </w:r>
-      <w:proofErr w:type="spellStart"/>
-      <w:r>
-        <w:t>bookRepository</w:t>
-      </w:r>
-      <w:proofErr w:type="spellEnd"/>
-      <w:r>
-        <w:t>) {</w:t>
-      </w:r>
-    </w:p>
-    <w:p>
-      <w:pPr>
-        <w:spacing w:after="0" w:line="259" w:lineRule="auto"/>
-      </w:pPr>
-      <w:r>
-        <w:t xml:space="preserve">        </w:t>
-      </w:r>
-      <w:proofErr w:type="spellStart"/>
-      <w:proofErr w:type="gramStart"/>
-      <w:r>
-        <w:t>this.bookRepository</w:t>
-      </w:r>
-      <w:proofErr w:type="spellEnd"/>
-      <w:proofErr w:type="gramEnd"/>
-      <w:r>
-        <w:t xml:space="preserve"> = </w:t>
-      </w:r>
-      <w:proofErr w:type="spellStart"/>
-      <w:proofErr w:type="gramStart"/>
-      <w:r>
-        <w:t>bookRepository</w:t>
-      </w:r>
-      <w:proofErr w:type="spellEnd"/>
-      <w:r>
-        <w:t>;</w:t>
-      </w:r>
-      <w:proofErr w:type="gramEnd"/>
+        <w:t>package com.library.service;</w:t>
+      </w:r>
+    </w:p>
+    <w:p>
+      <w:pPr>
+        <w:spacing w:after="0" w:line="259" w:lineRule="auto"/>
+      </w:pPr>
+      <w:r>
+        <w:t>import com.library.repository.BookRepository;</w:t>
+      </w:r>
+    </w:p>
+    <w:p>
+      <w:pPr>
+        <w:spacing w:after="0" w:line="259" w:lineRule="auto"/>
+      </w:pPr>
+    </w:p>
+    <w:p>
+      <w:pPr>
+        <w:spacing w:after="0" w:line="259" w:lineRule="auto"/>
+      </w:pPr>
+      <w:r>
+        <w:t>public class BookService {</w:t>
+      </w:r>
+    </w:p>
+    <w:p>
+      <w:pPr>
+        <w:spacing w:after="0" w:line="259" w:lineRule="auto"/>
+      </w:pPr>
+      <w:r>
+        <w:t xml:space="preserve">    private BookRepository bookRepository;</w:t>
+      </w:r>
+    </w:p>
+    <w:p>
+      <w:pPr>
+        <w:spacing w:after="0" w:line="259" w:lineRule="auto"/>
+      </w:pPr>
+      <w:r>
+        <w:t xml:space="preserve">    public void setBookRepository(BookRepository bookRepository) {</w:t>
+      </w:r>
+    </w:p>
+    <w:p>
+      <w:pPr>
+        <w:spacing w:after="0" w:line="259" w:lineRule="auto"/>
+      </w:pPr>
+      <w:r>
+        <w:t xml:space="preserve">        this.bookRepository = bookRepository;</w:t>
+      </w:r>
     </w:p>
     <w:p>
       <w:pPr>
@@ -2110,81 +1349,24 @@
         <w:spacing w:after="0" w:line="259" w:lineRule="auto"/>
       </w:pPr>
       <w:r>
-        <w:t xml:space="preserve">    public void </w:t>
-      </w:r>
-      <w:proofErr w:type="spellStart"/>
-      <w:proofErr w:type="gramStart"/>
-      <w:r>
-        <w:t>addBook</w:t>
-      </w:r>
-      <w:proofErr w:type="spellEnd"/>
-      <w:r>
-        <w:t>(</w:t>
-      </w:r>
-      <w:proofErr w:type="gramEnd"/>
-      <w:r>
-        <w:t xml:space="preserve">String </w:t>
-      </w:r>
-      <w:proofErr w:type="spellStart"/>
-      <w:r>
-        <w:t>bookName</w:t>
-      </w:r>
-      <w:proofErr w:type="spellEnd"/>
-      <w:r>
-        <w:t>) {</w:t>
-      </w:r>
-    </w:p>
-    <w:p>
-      <w:pPr>
-        <w:spacing w:after="0" w:line="259" w:lineRule="auto"/>
-      </w:pPr>
-      <w:r>
-        <w:t xml:space="preserve">        </w:t>
-      </w:r>
-      <w:proofErr w:type="spellStart"/>
-      <w:r>
-        <w:t>System.out.println</w:t>
-      </w:r>
-      <w:proofErr w:type="spellEnd"/>
-      <w:r>
-        <w:t xml:space="preserve">("Adding book: " + </w:t>
-      </w:r>
-      <w:proofErr w:type="spellStart"/>
-      <w:r>
-        <w:t>bookName</w:t>
-      </w:r>
-      <w:proofErr w:type="spellEnd"/>
-      <w:proofErr w:type="gramStart"/>
-      <w:r>
-        <w:t>);</w:t>
-      </w:r>
-      <w:proofErr w:type="gramEnd"/>
-    </w:p>
-    <w:p>
-      <w:pPr>
-        <w:spacing w:after="0" w:line="259" w:lineRule="auto"/>
-      </w:pPr>
-      <w:r>
-        <w:t xml:space="preserve">        </w:t>
-      </w:r>
-      <w:proofErr w:type="spellStart"/>
-      <w:r>
-        <w:t>bookRepository.saveBook</w:t>
-      </w:r>
-      <w:proofErr w:type="spellEnd"/>
-      <w:r>
-        <w:t>(</w:t>
-      </w:r>
-      <w:proofErr w:type="spellStart"/>
-      <w:r>
-        <w:t>bookName</w:t>
-      </w:r>
-      <w:proofErr w:type="spellEnd"/>
-      <w:proofErr w:type="gramStart"/>
-      <w:r>
-        <w:t>);</w:t>
-      </w:r>
-      <w:proofErr w:type="gramEnd"/>
+        <w:t xml:space="preserve">    public void addBook(String bookName) {</w:t>
+      </w:r>
+    </w:p>
+    <w:p>
+      <w:pPr>
+        <w:spacing w:after="0" w:line="259" w:lineRule="auto"/>
+      </w:pPr>
+      <w:r>
+        <w:t xml:space="preserve">        System.out.println("Adding book: " + bookName);</w:t>
+      </w:r>
+    </w:p>
+    <w:p>
+      <w:pPr>
+        <w:spacing w:after="0" w:line="259" w:lineRule="auto"/>
+      </w:pPr>
+      <w:r>
+        <w:t xml:space="preserve">        bookRepository.saveBook(bookName);</w:t>
+      </w:r>
     </w:p>
     <w:p>
       <w:pPr>
@@ -2241,23 +1423,7 @@
           <w:b/>
           <w:bCs/>
         </w:rPr>
-        <w:t xml:space="preserve">n the </w:t>
-      </w:r>
-      <w:proofErr w:type="spellStart"/>
-      <w:r>
-        <w:rPr>
-          <w:b/>
-          <w:bCs/>
-        </w:rPr>
-        <w:t>LibraryManagementApplication</w:t>
-      </w:r>
-      <w:proofErr w:type="spellEnd"/>
-      <w:r>
-        <w:rPr>
-          <w:b/>
-          <w:bCs/>
-        </w:rPr>
-        <w:t xml:space="preserve"> main class to verify the dependency injection.</w:t>
+        <w:t>n the LibraryManagementApplication main class to verify the dependency injection.</w:t>
       </w:r>
     </w:p>
     <w:p>
@@ -2336,10 +1502,7 @@
     <w:p>
       <w:pPr>
         <w:rPr>
-          <w:b/>
-          <w:bCs/>
-          <w:sz w:val="32"/>
-          <w:szCs w:val="32"/>
+          <w:noProof/>
         </w:rPr>
       </w:pPr>
       <w:r>
@@ -2389,6 +1552,721 @@
         <w:t xml:space="preserve"> </w:t>
       </w:r>
     </w:p>
+    <w:p>
+      <w:pPr>
+        <w:rPr>
+          <w:sz w:val="32"/>
+          <w:szCs w:val="32"/>
+        </w:rPr>
+      </w:pPr>
+      <w:r>
+        <w:rPr>
+          <w:b/>
+          <w:bCs/>
+          <w:sz w:val="32"/>
+          <w:szCs w:val="32"/>
+        </w:rPr>
+        <w:lastRenderedPageBreak/>
+        <w:t>Exercise 3: Implementing Logging with Spring AOP</w:t>
+      </w:r>
+    </w:p>
+    <w:p>
+      <w:pPr>
+        <w:numPr>
+          <w:ilvl w:val="0"/>
+          <w:numId w:val="6"/>
+        </w:numPr>
+        <w:spacing w:line="259" w:lineRule="auto"/>
+        <w:rPr>
+          <w:b/>
+          <w:bCs/>
+        </w:rPr>
+      </w:pPr>
+      <w:r>
+        <w:rPr>
+          <w:b/>
+          <w:bCs/>
+        </w:rPr>
+        <w:t>Add</w:t>
+      </w:r>
+      <w:r>
+        <w:rPr>
+          <w:b/>
+          <w:bCs/>
+        </w:rPr>
+        <w:t>ed</w:t>
+      </w:r>
+      <w:r>
+        <w:rPr>
+          <w:b/>
+          <w:bCs/>
+        </w:rPr>
+        <w:t xml:space="preserve"> Spring AOP Dependency:</w:t>
+      </w:r>
+    </w:p>
+    <w:p>
+      <w:pPr>
+        <w:numPr>
+          <w:ilvl w:val="0"/>
+          <w:numId w:val="6"/>
+        </w:numPr>
+        <w:spacing w:line="259" w:lineRule="auto"/>
+        <w:rPr>
+          <w:b/>
+          <w:bCs/>
+        </w:rPr>
+      </w:pPr>
+      <w:r>
+        <w:rPr>
+          <w:b/>
+          <w:bCs/>
+        </w:rPr>
+        <w:t>Create</w:t>
+      </w:r>
+      <w:r>
+        <w:rPr>
+          <w:b/>
+          <w:bCs/>
+        </w:rPr>
+        <w:t>d</w:t>
+      </w:r>
+      <w:r>
+        <w:rPr>
+          <w:b/>
+          <w:bCs/>
+        </w:rPr>
+        <w:t xml:space="preserve"> a package com.library.aspect and add a class LoggingAspect with a method to log execution times.</w:t>
+      </w:r>
+    </w:p>
+    <w:p>
+      <w:pPr>
+        <w:spacing w:line="259" w:lineRule="auto"/>
+        <w:ind w:left="720"/>
+        <w:rPr>
+          <w:b/>
+          <w:bCs/>
+        </w:rPr>
+      </w:pPr>
+      <w:r>
+        <w:rPr>
+          <w:b/>
+          <w:bCs/>
+        </w:rPr>
+        <w:t>Code:</w:t>
+      </w:r>
+    </w:p>
+    <w:p>
+      <w:pPr>
+        <w:spacing w:after="0" w:line="259" w:lineRule="auto"/>
+        <w:ind w:left="720"/>
+      </w:pPr>
+      <w:r>
+        <w:t>package com.library.aspect;</w:t>
+      </w:r>
+    </w:p>
+    <w:p>
+      <w:pPr>
+        <w:spacing w:after="0" w:line="259" w:lineRule="auto"/>
+        <w:ind w:left="720"/>
+      </w:pPr>
+    </w:p>
+    <w:p>
+      <w:pPr>
+        <w:spacing w:after="0" w:line="259" w:lineRule="auto"/>
+        <w:ind w:left="720"/>
+      </w:pPr>
+      <w:r>
+        <w:t>import org.aspectj.lang.ProceedingJoinPoint;</w:t>
+      </w:r>
+    </w:p>
+    <w:p>
+      <w:pPr>
+        <w:spacing w:after="0" w:line="259" w:lineRule="auto"/>
+        <w:ind w:left="720"/>
+      </w:pPr>
+    </w:p>
+    <w:p>
+      <w:pPr>
+        <w:spacing w:after="0" w:line="259" w:lineRule="auto"/>
+        <w:ind w:left="720"/>
+      </w:pPr>
+      <w:r>
+        <w:t>public class LoggingAspect{</w:t>
+      </w:r>
+    </w:p>
+    <w:p>
+      <w:pPr>
+        <w:spacing w:after="0" w:line="259" w:lineRule="auto"/>
+        <w:ind w:left="720"/>
+      </w:pPr>
+      <w:r>
+        <w:tab/>
+        <w:t xml:space="preserve"> public Object logExecutionTime(ProceedingJoinPoint joinPoint) throws Throwable {</w:t>
+      </w:r>
+    </w:p>
+    <w:p>
+      <w:pPr>
+        <w:spacing w:after="0" w:line="259" w:lineRule="auto"/>
+        <w:ind w:left="720"/>
+      </w:pPr>
+      <w:r>
+        <w:tab/>
+        <w:t xml:space="preserve">        long start = System.</w:t>
+      </w:r>
+      <w:r>
+        <w:rPr>
+          <w:i/>
+          <w:iCs/>
+        </w:rPr>
+        <w:t>currentTimeMillis</w:t>
+      </w:r>
+      <w:r>
+        <w:t>();</w:t>
+      </w:r>
+    </w:p>
+    <w:p>
+      <w:pPr>
+        <w:spacing w:after="0" w:line="259" w:lineRule="auto"/>
+        <w:ind w:left="720"/>
+      </w:pPr>
+    </w:p>
+    <w:p>
+      <w:pPr>
+        <w:spacing w:after="0" w:line="259" w:lineRule="auto"/>
+        <w:ind w:left="720"/>
+      </w:pPr>
+      <w:r>
+        <w:tab/>
+        <w:t xml:space="preserve">        Object returnValue = joinPoint.proceed(); </w:t>
+      </w:r>
+    </w:p>
+    <w:p>
+      <w:pPr>
+        <w:spacing w:after="0" w:line="259" w:lineRule="auto"/>
+        <w:ind w:left="720"/>
+      </w:pPr>
+    </w:p>
+    <w:p>
+      <w:pPr>
+        <w:spacing w:after="0" w:line="259" w:lineRule="auto"/>
+        <w:ind w:left="720"/>
+      </w:pPr>
+      <w:r>
+        <w:tab/>
+        <w:t xml:space="preserve">        long end = System.</w:t>
+      </w:r>
+      <w:r>
+        <w:rPr>
+          <w:i/>
+          <w:iCs/>
+        </w:rPr>
+        <w:t>currentTimeMillis</w:t>
+      </w:r>
+      <w:r>
+        <w:t>();</w:t>
+      </w:r>
+    </w:p>
+    <w:p>
+      <w:pPr>
+        <w:spacing w:after="0" w:line="259" w:lineRule="auto"/>
+        <w:ind w:left="720"/>
+      </w:pPr>
+    </w:p>
+    <w:p>
+      <w:pPr>
+        <w:spacing w:after="0" w:line="259" w:lineRule="auto"/>
+        <w:ind w:left="720"/>
+      </w:pPr>
+      <w:r>
+        <w:tab/>
+        <w:t xml:space="preserve">        System.</w:t>
+      </w:r>
+      <w:r>
+        <w:rPr>
+          <w:i/>
+          <w:iCs/>
+        </w:rPr>
+        <w:t>out</w:t>
+      </w:r>
+      <w:r>
+        <w:t xml:space="preserve">.println( joinPoint.getSignature().getName() + </w:t>
+      </w:r>
+    </w:p>
+    <w:p>
+      <w:pPr>
+        <w:spacing w:after="0" w:line="259" w:lineRule="auto"/>
+        <w:ind w:left="720"/>
+      </w:pPr>
+      <w:r>
+        <w:tab/>
+        <w:t xml:space="preserve">            " executed in " + (end - start) + " ms");</w:t>
+      </w:r>
+    </w:p>
+    <w:p>
+      <w:pPr>
+        <w:spacing w:after="0" w:line="259" w:lineRule="auto"/>
+        <w:ind w:left="720"/>
+      </w:pPr>
+    </w:p>
+    <w:p>
+      <w:pPr>
+        <w:spacing w:after="0" w:line="259" w:lineRule="auto"/>
+        <w:ind w:left="720"/>
+      </w:pPr>
+      <w:r>
+        <w:tab/>
+        <w:t xml:space="preserve">        return returnValue;</w:t>
+      </w:r>
+    </w:p>
+    <w:p>
+      <w:pPr>
+        <w:spacing w:after="0" w:line="259" w:lineRule="auto"/>
+        <w:ind w:left="720"/>
+      </w:pPr>
+      <w:r>
+        <w:tab/>
+        <w:t xml:space="preserve">    }</w:t>
+      </w:r>
+    </w:p>
+    <w:p>
+      <w:pPr>
+        <w:spacing w:after="0" w:line="259" w:lineRule="auto"/>
+        <w:ind w:left="720"/>
+      </w:pPr>
+      <w:r>
+        <w:t>}</w:t>
+      </w:r>
+    </w:p>
+    <w:p>
+      <w:pPr>
+        <w:spacing w:after="0" w:line="259" w:lineRule="auto"/>
+        <w:ind w:left="720"/>
+      </w:pPr>
+    </w:p>
+    <w:p>
+      <w:pPr>
+        <w:pStyle w:val="ListParagraph"/>
+        <w:numPr>
+          <w:ilvl w:val="0"/>
+          <w:numId w:val="6"/>
+        </w:numPr>
+        <w:spacing w:after="0" w:line="259" w:lineRule="auto"/>
+        <w:rPr>
+          <w:b/>
+          <w:bCs/>
+        </w:rPr>
+      </w:pPr>
+      <w:r>
+        <w:rPr>
+          <w:b/>
+          <w:bCs/>
+        </w:rPr>
+        <w:t>Update</w:t>
+      </w:r>
+      <w:r>
+        <w:rPr>
+          <w:b/>
+          <w:bCs/>
+        </w:rPr>
+        <w:t>d</w:t>
+      </w:r>
+      <w:r>
+        <w:rPr>
+          <w:b/>
+          <w:bCs/>
+        </w:rPr>
+        <w:t xml:space="preserve"> applicationContext.xml to enable AspectJ support and </w:t>
+      </w:r>
+      <w:r>
+        <w:rPr>
+          <w:b/>
+          <w:bCs/>
+        </w:rPr>
+        <w:t xml:space="preserve">registered </w:t>
+      </w:r>
+      <w:r>
+        <w:rPr>
+          <w:b/>
+          <w:bCs/>
+        </w:rPr>
+        <w:t>the aspect.</w:t>
+      </w:r>
+    </w:p>
+    <w:p>
+      <w:pPr>
+        <w:pStyle w:val="ListParagraph"/>
+        <w:spacing w:after="0" w:line="259" w:lineRule="auto"/>
+      </w:pPr>
+      <w:r>
+        <w:t>&lt;?xml version="1.0" encoding="UTF-8"?&gt;</w:t>
+      </w:r>
+    </w:p>
+    <w:p>
+      <w:pPr>
+        <w:pStyle w:val="ListParagraph"/>
+        <w:spacing w:after="0" w:line="259" w:lineRule="auto"/>
+      </w:pPr>
+      <w:r>
+        <w:t>&lt;beans xmlns="http://www.springframework.org/schema/beans"</w:t>
+      </w:r>
+    </w:p>
+    <w:p>
+      <w:pPr>
+        <w:pStyle w:val="ListParagraph"/>
+        <w:spacing w:after="0" w:line="259" w:lineRule="auto"/>
+      </w:pPr>
+      <w:r>
+        <w:t xml:space="preserve">       xmlns:xsi="http://www.w3.org/2001/XMLSchema-instance"</w:t>
+      </w:r>
+    </w:p>
+    <w:p>
+      <w:pPr>
+        <w:pStyle w:val="ListParagraph"/>
+        <w:spacing w:after="0" w:line="259" w:lineRule="auto"/>
+      </w:pPr>
+      <w:r>
+        <w:t xml:space="preserve">       xmlns:aop="http://www.springframework.org/schema/aop"</w:t>
+      </w:r>
+    </w:p>
+    <w:p>
+      <w:pPr>
+        <w:pStyle w:val="ListParagraph"/>
+        <w:spacing w:after="0" w:line="259" w:lineRule="auto"/>
+      </w:pPr>
+      <w:r>
+        <w:t xml:space="preserve">       xsi:schemaLocation="</w:t>
+      </w:r>
+    </w:p>
+    <w:p>
+      <w:pPr>
+        <w:pStyle w:val="ListParagraph"/>
+        <w:spacing w:after="0" w:line="259" w:lineRule="auto"/>
+      </w:pPr>
+      <w:r>
+        <w:t xml:space="preserve">           http://www.springframework.org/schema/beans https://www.springframework.org/schema/beans/spring-beans.xsd</w:t>
+      </w:r>
+    </w:p>
+    <w:p>
+      <w:pPr>
+        <w:pStyle w:val="ListParagraph"/>
+        <w:spacing w:after="0" w:line="259" w:lineRule="auto"/>
+      </w:pPr>
+      <w:r>
+        <w:t xml:space="preserve">           http://www.springframework.org/schema/aop https://www.springframework.org/schema/aop/spring-aop.xsd"&gt;</w:t>
+      </w:r>
+    </w:p>
+    <w:p>
+      <w:pPr>
+        <w:pStyle w:val="ListParagraph"/>
+        <w:spacing w:after="0" w:line="259" w:lineRule="auto"/>
+      </w:pPr>
+      <w:r>
+        <w:t xml:space="preserve">    &lt;aop:aspectj-autoproxy/&gt;</w:t>
+      </w:r>
+    </w:p>
+    <w:p>
+      <w:pPr>
+        <w:pStyle w:val="ListParagraph"/>
+        <w:spacing w:after="0" w:line="259" w:lineRule="auto"/>
+      </w:pPr>
+      <w:r>
+        <w:t xml:space="preserve">    &lt;bean id="bookRepository" class="com.library.repository.BookRepository"/&gt;</w:t>
+      </w:r>
+    </w:p>
+    <w:p>
+      <w:pPr>
+        <w:pStyle w:val="ListParagraph"/>
+        <w:spacing w:after="0" w:line="259" w:lineRule="auto"/>
+      </w:pPr>
+      <w:r>
+        <w:t xml:space="preserve">    &lt;bean id="bookService" class="com.library.service.BookService"&gt;</w:t>
+      </w:r>
+    </w:p>
+    <w:p>
+      <w:pPr>
+        <w:pStyle w:val="ListParagraph"/>
+        <w:spacing w:after="0" w:line="259" w:lineRule="auto"/>
+      </w:pPr>
+      <w:r>
+        <w:t xml:space="preserve">        &lt;property name="bookRepository" ref="bookRepository"/&gt;</w:t>
+      </w:r>
+    </w:p>
+    <w:p>
+      <w:pPr>
+        <w:pStyle w:val="ListParagraph"/>
+        <w:spacing w:after="0" w:line="259" w:lineRule="auto"/>
+      </w:pPr>
+      <w:r>
+        <w:t>&lt;/bean&gt;</w:t>
+      </w:r>
+    </w:p>
+    <w:p>
+      <w:pPr>
+        <w:pStyle w:val="ListParagraph"/>
+        <w:spacing w:after="0" w:line="259" w:lineRule="auto"/>
+      </w:pPr>
+      <w:r>
+        <w:lastRenderedPageBreak/>
+        <w:t xml:space="preserve">    &lt;bean id="loggingAspect" class="com.library.aspect.LoggingAspect"/&gt;</w:t>
+      </w:r>
+    </w:p>
+    <w:p>
+      <w:pPr>
+        <w:pStyle w:val="ListParagraph"/>
+        <w:spacing w:after="0" w:line="259" w:lineRule="auto"/>
+      </w:pPr>
+      <w:r>
+        <w:t xml:space="preserve">    &lt;aop:config&gt;</w:t>
+      </w:r>
+    </w:p>
+    <w:p>
+      <w:pPr>
+        <w:pStyle w:val="ListParagraph"/>
+        <w:spacing w:after="0" w:line="259" w:lineRule="auto"/>
+      </w:pPr>
+      <w:r>
+        <w:t xml:space="preserve">        &lt;aop:aspect ref="loggingAspect"&gt;</w:t>
+      </w:r>
+    </w:p>
+    <w:p>
+      <w:pPr>
+        <w:pStyle w:val="ListParagraph"/>
+        <w:spacing w:after="0" w:line="259" w:lineRule="auto"/>
+      </w:pPr>
+      <w:r>
+        <w:t xml:space="preserve">            &lt;!-- Around advice: apply to all methods in BookService --&gt;</w:t>
+      </w:r>
+    </w:p>
+    <w:p>
+      <w:pPr>
+        <w:pStyle w:val="ListParagraph"/>
+        <w:spacing w:after="0" w:line="259" w:lineRule="auto"/>
+      </w:pPr>
+      <w:r>
+        <w:t xml:space="preserve">            &lt;aop:around method="logExecutionTime" </w:t>
+      </w:r>
+    </w:p>
+    <w:p>
+      <w:pPr>
+        <w:pStyle w:val="ListParagraph"/>
+        <w:spacing w:after="0" w:line="259" w:lineRule="auto"/>
+      </w:pPr>
+      <w:r>
+        <w:t xml:space="preserve">                        pointcut="execution(* com.library.service.*.*(..))"/&gt;</w:t>
+      </w:r>
+    </w:p>
+    <w:p>
+      <w:pPr>
+        <w:pStyle w:val="ListParagraph"/>
+        <w:spacing w:after="0" w:line="259" w:lineRule="auto"/>
+      </w:pPr>
+      <w:r>
+        <w:t xml:space="preserve">        &lt;/aop:aspect&gt;</w:t>
+      </w:r>
+    </w:p>
+    <w:p>
+      <w:pPr>
+        <w:pStyle w:val="ListParagraph"/>
+        <w:spacing w:after="0" w:line="259" w:lineRule="auto"/>
+      </w:pPr>
+      <w:r>
+        <w:t xml:space="preserve">    &lt;/aop:config&gt;</w:t>
+      </w:r>
+    </w:p>
+    <w:p>
+      <w:pPr>
+        <w:pStyle w:val="ListParagraph"/>
+        <w:spacing w:after="0" w:line="259" w:lineRule="auto"/>
+      </w:pPr>
+      <w:r>
+        <w:t>&lt;/beans&gt;</w:t>
+      </w:r>
+    </w:p>
+    <w:p>
+      <w:pPr>
+        <w:pStyle w:val="ListParagraph"/>
+        <w:spacing w:after="0" w:line="259" w:lineRule="auto"/>
+      </w:pPr>
+    </w:p>
+    <w:p>
+      <w:pPr>
+        <w:pStyle w:val="ListParagraph"/>
+        <w:numPr>
+          <w:ilvl w:val="0"/>
+          <w:numId w:val="6"/>
+        </w:numPr>
+        <w:spacing w:line="259" w:lineRule="auto"/>
+        <w:rPr>
+          <w:b/>
+          <w:bCs/>
+        </w:rPr>
+      </w:pPr>
+      <w:r>
+        <w:rPr>
+          <w:b/>
+          <w:bCs/>
+          <w:sz w:val="28"/>
+          <w:szCs w:val="28"/>
+        </w:rPr>
+        <w:t>Ouput</w:t>
+      </w:r>
+      <w:r>
+        <w:rPr>
+          <w:b/>
+          <w:bCs/>
+        </w:rPr>
+        <w:t xml:space="preserve"> </w:t>
+      </w:r>
+      <w:r>
+        <w:rPr>
+          <w:b/>
+          <w:bCs/>
+        </w:rPr>
+        <w:t xml:space="preserve">: </w:t>
+      </w:r>
+      <w:r>
+        <w:rPr>
+          <w:b/>
+          <w:bCs/>
+        </w:rPr>
+        <w:t xml:space="preserve">of </w:t>
+      </w:r>
+      <w:r>
+        <w:rPr>
+          <w:b/>
+          <w:bCs/>
+        </w:rPr>
+        <w:t xml:space="preserve">the console </w:t>
+      </w:r>
+      <w:r>
+        <w:rPr>
+          <w:b/>
+          <w:bCs/>
+        </w:rPr>
+        <w:t>with</w:t>
+      </w:r>
+      <w:r>
+        <w:rPr>
+          <w:b/>
+          <w:bCs/>
+        </w:rPr>
+        <w:t xml:space="preserve"> log messages indicating method execution times.</w:t>
+      </w:r>
+      <w:r>
+        <w:rPr>
+          <w:noProof/>
+        </w:rPr>
+        <w:t xml:space="preserve"> </w:t>
+      </w:r>
+      <w:r>
+        <w:rPr>
+          <w:b/>
+          <w:bCs/>
+        </w:rPr>
+        <w:drawing>
+          <wp:inline distT="0" distB="0" distL="0" distR="0" wp14:anchorId="54487D10" wp14:editId="47663CEE">
+            <wp:extent cx="5731510" cy="2989580"/>
+            <wp:effectExtent l="0" t="0" r="2540" b="1270"/>
+            <wp:docPr id="724529259" name="Picture 1"/>
+            <wp:cNvGraphicFramePr>
+              <a:graphicFrameLocks xmlns:a="http://schemas.openxmlformats.org/drawingml/2006/main" noChangeAspect="1"/>
+            </wp:cNvGraphicFramePr>
+            <a:graphic xmlns:a="http://schemas.openxmlformats.org/drawingml/2006/main">
+              <a:graphicData uri="http://schemas.openxmlformats.org/drawingml/2006/picture">
+                <pic:pic xmlns:pic="http://schemas.openxmlformats.org/drawingml/2006/picture">
+                  <pic:nvPicPr>
+                    <pic:cNvPr id="724529259" name=""/>
+                    <pic:cNvPicPr/>
+                  </pic:nvPicPr>
+                  <pic:blipFill>
+                    <a:blip r:embed="rId10"/>
+                    <a:stretch>
+                      <a:fillRect/>
+                    </a:stretch>
+                  </pic:blipFill>
+                  <pic:spPr>
+                    <a:xfrm>
+                      <a:off x="0" y="0"/>
+                      <a:ext cx="5731510" cy="2989580"/>
+                    </a:xfrm>
+                    <a:prstGeom prst="rect">
+                      <a:avLst/>
+                    </a:prstGeom>
+                  </pic:spPr>
+                </pic:pic>
+              </a:graphicData>
+            </a:graphic>
+          </wp:inline>
+        </w:drawing>
+      </w:r>
+    </w:p>
+    <w:p>
+      <w:pPr>
+        <w:rPr>
+          <w:noProof/>
+        </w:rPr>
+      </w:pPr>
+      <w:r>
+        <w:rPr>
+          <w:noProof/>
+        </w:rPr>
+        <w:drawing>
+          <wp:anchor distT="0" distB="0" distL="114300" distR="114300" simplePos="0" relativeHeight="251661312" behindDoc="0" locked="0" layoutInCell="1" allowOverlap="1" wp14:anchorId="792CC97A" wp14:editId="05995D9D">
+            <wp:simplePos x="0" y="0"/>
+            <wp:positionH relativeFrom="column">
+              <wp:posOffset>460928</wp:posOffset>
+            </wp:positionH>
+            <wp:positionV relativeFrom="paragraph">
+              <wp:posOffset>192349</wp:posOffset>
+            </wp:positionV>
+            <wp:extent cx="5731510" cy="1544955"/>
+            <wp:effectExtent l="0" t="0" r="2540" b="0"/>
+            <wp:wrapSquare wrapText="bothSides"/>
+            <wp:docPr id="1973827235" name="Picture 1"/>
+            <wp:cNvGraphicFramePr>
+              <a:graphicFrameLocks xmlns:a="http://schemas.openxmlformats.org/drawingml/2006/main" noChangeAspect="1"/>
+            </wp:cNvGraphicFramePr>
+            <a:graphic xmlns:a="http://schemas.openxmlformats.org/drawingml/2006/main">
+              <a:graphicData uri="http://schemas.openxmlformats.org/drawingml/2006/picture">
+                <pic:pic xmlns:pic="http://schemas.openxmlformats.org/drawingml/2006/picture">
+                  <pic:nvPicPr>
+                    <pic:cNvPr id="1973827235" name=""/>
+                    <pic:cNvPicPr/>
+                  </pic:nvPicPr>
+                  <pic:blipFill>
+                    <a:blip r:embed="rId11">
+                      <a:extLst>
+                        <a:ext uri="{28A0092B-C50C-407E-A947-70E740481C1C}">
+                          <a14:useLocalDpi xmlns:a14="http://schemas.microsoft.com/office/drawing/2010/main" val="0"/>
+                        </a:ext>
+                      </a:extLst>
+                    </a:blip>
+                    <a:stretch>
+                      <a:fillRect/>
+                    </a:stretch>
+                  </pic:blipFill>
+                  <pic:spPr>
+                    <a:xfrm>
+                      <a:off x="0" y="0"/>
+                      <a:ext cx="5731510" cy="1544955"/>
+                    </a:xfrm>
+                    <a:prstGeom prst="rect">
+                      <a:avLst/>
+                    </a:prstGeom>
+                  </pic:spPr>
+                </pic:pic>
+              </a:graphicData>
+            </a:graphic>
+          </wp:anchor>
+        </w:drawing>
+      </w:r>
+      <w:r>
+        <w:rPr>
+          <w:noProof/>
+        </w:rPr>
+        <w:t xml:space="preserve">     </w:t>
+      </w:r>
+    </w:p>
     <w:sectPr>
       <w:pgSz w:w="11906" w:h="16838"/>
       <w:pgMar w:top="1440" w:right="1440" w:bottom="1440" w:left="1440" w:header="708" w:footer="708" w:gutter="0"/>
@@ -2519,6 +2397,178 @@
     </w:lvl>
   </w:abstractNum>
   <w:abstractNum w:abstractNumId="1" w15:restartNumberingAfterBreak="0">
+    <w:nsid w:val="044D3253"/>
+    <w:multiLevelType w:val="hybridMultilevel"/>
+    <w:tmpl w:val="B6CC62B2"/>
+    <w:lvl w:ilvl="0" w:tplc="4009000F">
+      <w:start w:val="1"/>
+      <w:numFmt w:val="decimal"/>
+      <w:lvlText w:val="%1."/>
+      <w:lvlJc w:val="left"/>
+      <w:pPr>
+        <w:ind w:left="1108" w:hanging="360"/>
+      </w:pPr>
+    </w:lvl>
+    <w:lvl w:ilvl="1" w:tplc="40090019" w:tentative="1">
+      <w:start w:val="1"/>
+      <w:numFmt w:val="lowerLetter"/>
+      <w:lvlText w:val="%2."/>
+      <w:lvlJc w:val="left"/>
+      <w:pPr>
+        <w:ind w:left="1828" w:hanging="360"/>
+      </w:pPr>
+    </w:lvl>
+    <w:lvl w:ilvl="2" w:tplc="4009001B" w:tentative="1">
+      <w:start w:val="1"/>
+      <w:numFmt w:val="lowerRoman"/>
+      <w:lvlText w:val="%3."/>
+      <w:lvlJc w:val="right"/>
+      <w:pPr>
+        <w:ind w:left="2548" w:hanging="180"/>
+      </w:pPr>
+    </w:lvl>
+    <w:lvl w:ilvl="3" w:tplc="4009000F" w:tentative="1">
+      <w:start w:val="1"/>
+      <w:numFmt w:val="decimal"/>
+      <w:lvlText w:val="%4."/>
+      <w:lvlJc w:val="left"/>
+      <w:pPr>
+        <w:ind w:left="3268" w:hanging="360"/>
+      </w:pPr>
+    </w:lvl>
+    <w:lvl w:ilvl="4" w:tplc="40090019" w:tentative="1">
+      <w:start w:val="1"/>
+      <w:numFmt w:val="lowerLetter"/>
+      <w:lvlText w:val="%5."/>
+      <w:lvlJc w:val="left"/>
+      <w:pPr>
+        <w:ind w:left="3988" w:hanging="360"/>
+      </w:pPr>
+    </w:lvl>
+    <w:lvl w:ilvl="5" w:tplc="4009001B" w:tentative="1">
+      <w:start w:val="1"/>
+      <w:numFmt w:val="lowerRoman"/>
+      <w:lvlText w:val="%6."/>
+      <w:lvlJc w:val="right"/>
+      <w:pPr>
+        <w:ind w:left="4708" w:hanging="180"/>
+      </w:pPr>
+    </w:lvl>
+    <w:lvl w:ilvl="6" w:tplc="4009000F" w:tentative="1">
+      <w:start w:val="1"/>
+      <w:numFmt w:val="decimal"/>
+      <w:lvlText w:val="%7."/>
+      <w:lvlJc w:val="left"/>
+      <w:pPr>
+        <w:ind w:left="5428" w:hanging="360"/>
+      </w:pPr>
+    </w:lvl>
+    <w:lvl w:ilvl="7" w:tplc="40090019" w:tentative="1">
+      <w:start w:val="1"/>
+      <w:numFmt w:val="lowerLetter"/>
+      <w:lvlText w:val="%8."/>
+      <w:lvlJc w:val="left"/>
+      <w:pPr>
+        <w:ind w:left="6148" w:hanging="360"/>
+      </w:pPr>
+    </w:lvl>
+    <w:lvl w:ilvl="8" w:tplc="4009001B" w:tentative="1">
+      <w:start w:val="1"/>
+      <w:numFmt w:val="lowerRoman"/>
+      <w:lvlText w:val="%9."/>
+      <w:lvlJc w:val="right"/>
+      <w:pPr>
+        <w:ind w:left="6868" w:hanging="180"/>
+      </w:pPr>
+    </w:lvl>
+  </w:abstractNum>
+  <w:abstractNum w:abstractNumId="2" w15:restartNumberingAfterBreak="0">
+    <w:nsid w:val="26DC7A77"/>
+    <w:multiLevelType w:val="hybridMultilevel"/>
+    <w:tmpl w:val="024A3BDA"/>
+    <w:lvl w:ilvl="0" w:tplc="4009000F">
+      <w:start w:val="1"/>
+      <w:numFmt w:val="decimal"/>
+      <w:lvlText w:val="%1."/>
+      <w:lvlJc w:val="left"/>
+      <w:pPr>
+        <w:ind w:left="720" w:hanging="360"/>
+      </w:pPr>
+    </w:lvl>
+    <w:lvl w:ilvl="1" w:tplc="40090019" w:tentative="1">
+      <w:start w:val="1"/>
+      <w:numFmt w:val="lowerLetter"/>
+      <w:lvlText w:val="%2."/>
+      <w:lvlJc w:val="left"/>
+      <w:pPr>
+        <w:ind w:left="1440" w:hanging="360"/>
+      </w:pPr>
+    </w:lvl>
+    <w:lvl w:ilvl="2" w:tplc="4009001B" w:tentative="1">
+      <w:start w:val="1"/>
+      <w:numFmt w:val="lowerRoman"/>
+      <w:lvlText w:val="%3."/>
+      <w:lvlJc w:val="right"/>
+      <w:pPr>
+        <w:ind w:left="2160" w:hanging="180"/>
+      </w:pPr>
+    </w:lvl>
+    <w:lvl w:ilvl="3" w:tplc="4009000F" w:tentative="1">
+      <w:start w:val="1"/>
+      <w:numFmt w:val="decimal"/>
+      <w:lvlText w:val="%4."/>
+      <w:lvlJc w:val="left"/>
+      <w:pPr>
+        <w:ind w:left="2880" w:hanging="360"/>
+      </w:pPr>
+    </w:lvl>
+    <w:lvl w:ilvl="4" w:tplc="40090019" w:tentative="1">
+      <w:start w:val="1"/>
+      <w:numFmt w:val="lowerLetter"/>
+      <w:lvlText w:val="%5."/>
+      <w:lvlJc w:val="left"/>
+      <w:pPr>
+        <w:ind w:left="3600" w:hanging="360"/>
+      </w:pPr>
+    </w:lvl>
+    <w:lvl w:ilvl="5" w:tplc="4009001B" w:tentative="1">
+      <w:start w:val="1"/>
+      <w:numFmt w:val="lowerRoman"/>
+      <w:lvlText w:val="%6."/>
+      <w:lvlJc w:val="right"/>
+      <w:pPr>
+        <w:ind w:left="4320" w:hanging="180"/>
+      </w:pPr>
+    </w:lvl>
+    <w:lvl w:ilvl="6" w:tplc="4009000F" w:tentative="1">
+      <w:start w:val="1"/>
+      <w:numFmt w:val="decimal"/>
+      <w:lvlText w:val="%7."/>
+      <w:lvlJc w:val="left"/>
+      <w:pPr>
+        <w:ind w:left="5040" w:hanging="360"/>
+      </w:pPr>
+    </w:lvl>
+    <w:lvl w:ilvl="7" w:tplc="40090019" w:tentative="1">
+      <w:start w:val="1"/>
+      <w:numFmt w:val="lowerLetter"/>
+      <w:lvlText w:val="%8."/>
+      <w:lvlJc w:val="left"/>
+      <w:pPr>
+        <w:ind w:left="5760" w:hanging="360"/>
+      </w:pPr>
+    </w:lvl>
+    <w:lvl w:ilvl="8" w:tplc="4009001B" w:tentative="1">
+      <w:start w:val="1"/>
+      <w:numFmt w:val="lowerRoman"/>
+      <w:lvlText w:val="%9."/>
+      <w:lvlJc w:val="right"/>
+      <w:pPr>
+        <w:ind w:left="6480" w:hanging="180"/>
+      </w:pPr>
+    </w:lvl>
+  </w:abstractNum>
+  <w:abstractNum w:abstractNumId="3" w15:restartNumberingAfterBreak="0">
     <w:nsid w:val="3B557C0D"/>
     <w:multiLevelType w:val="hybridMultilevel"/>
     <w:tmpl w:val="2F7E6FAC"/>
@@ -2607,7 +2657,7 @@
       </w:pPr>
     </w:lvl>
   </w:abstractNum>
-  <w:abstractNum w:abstractNumId="2" w15:restartNumberingAfterBreak="0">
+  <w:abstractNum w:abstractNumId="4" w15:restartNumberingAfterBreak="0">
     <w:nsid w:val="49381F70"/>
     <w:multiLevelType w:val="multilevel"/>
     <w:tmpl w:val="AA8E7DF2"/>
@@ -2724,7 +2774,7 @@
       </w:pPr>
     </w:lvl>
   </w:abstractNum>
-  <w:abstractNum w:abstractNumId="3" w15:restartNumberingAfterBreak="0">
+  <w:abstractNum w:abstractNumId="5" w15:restartNumberingAfterBreak="0">
     <w:nsid w:val="59E603A0"/>
     <w:multiLevelType w:val="multilevel"/>
     <w:tmpl w:val="5DCA785A"/>
@@ -2841,7 +2891,124 @@
       </w:pPr>
     </w:lvl>
   </w:abstractNum>
-  <w:abstractNum w:abstractNumId="4" w15:restartNumberingAfterBreak="0">
+  <w:abstractNum w:abstractNumId="6" w15:restartNumberingAfterBreak="0">
+    <w:nsid w:val="67F32DCA"/>
+    <w:multiLevelType w:val="multilevel"/>
+    <w:tmpl w:val="8EA26D50"/>
+    <w:lvl w:ilvl="0">
+      <w:start w:val="1"/>
+      <w:numFmt w:val="decimal"/>
+      <w:lvlText w:val="%1."/>
+      <w:lvlJc w:val="left"/>
+      <w:pPr>
+        <w:tabs>
+          <w:tab w:val="num" w:pos="720"/>
+        </w:tabs>
+        <w:ind w:left="720" w:hanging="360"/>
+      </w:pPr>
+    </w:lvl>
+    <w:lvl w:ilvl="1">
+      <w:start w:val="1"/>
+      <w:numFmt w:val="bullet"/>
+      <w:lvlText w:val="o"/>
+      <w:lvlJc w:val="left"/>
+      <w:pPr>
+        <w:tabs>
+          <w:tab w:val="num" w:pos="1440"/>
+        </w:tabs>
+        <w:ind w:left="1440" w:hanging="360"/>
+      </w:pPr>
+      <w:rPr>
+        <w:rFonts w:ascii="Courier New" w:hAnsi="Courier New" w:hint="default"/>
+        <w:sz w:val="20"/>
+      </w:rPr>
+    </w:lvl>
+    <w:lvl w:ilvl="2" w:tentative="1">
+      <w:start w:val="1"/>
+      <w:numFmt w:val="decimal"/>
+      <w:lvlText w:val="%3."/>
+      <w:lvlJc w:val="left"/>
+      <w:pPr>
+        <w:tabs>
+          <w:tab w:val="num" w:pos="2160"/>
+        </w:tabs>
+        <w:ind w:left="2160" w:hanging="360"/>
+      </w:pPr>
+    </w:lvl>
+    <w:lvl w:ilvl="3" w:tentative="1">
+      <w:start w:val="1"/>
+      <w:numFmt w:val="decimal"/>
+      <w:lvlText w:val="%4."/>
+      <w:lvlJc w:val="left"/>
+      <w:pPr>
+        <w:tabs>
+          <w:tab w:val="num" w:pos="2880"/>
+        </w:tabs>
+        <w:ind w:left="2880" w:hanging="360"/>
+      </w:pPr>
+    </w:lvl>
+    <w:lvl w:ilvl="4" w:tentative="1">
+      <w:start w:val="1"/>
+      <w:numFmt w:val="decimal"/>
+      <w:lvlText w:val="%5."/>
+      <w:lvlJc w:val="left"/>
+      <w:pPr>
+        <w:tabs>
+          <w:tab w:val="num" w:pos="3600"/>
+        </w:tabs>
+        <w:ind w:left="3600" w:hanging="360"/>
+      </w:pPr>
+    </w:lvl>
+    <w:lvl w:ilvl="5" w:tentative="1">
+      <w:start w:val="1"/>
+      <w:numFmt w:val="decimal"/>
+      <w:lvlText w:val="%6."/>
+      <w:lvlJc w:val="left"/>
+      <w:pPr>
+        <w:tabs>
+          <w:tab w:val="num" w:pos="4320"/>
+        </w:tabs>
+        <w:ind w:left="4320" w:hanging="360"/>
+      </w:pPr>
+    </w:lvl>
+    <w:lvl w:ilvl="6" w:tentative="1">
+      <w:start w:val="1"/>
+      <w:numFmt w:val="decimal"/>
+      <w:lvlText w:val="%7."/>
+      <w:lvlJc w:val="left"/>
+      <w:pPr>
+        <w:tabs>
+          <w:tab w:val="num" w:pos="5040"/>
+        </w:tabs>
+        <w:ind w:left="5040" w:hanging="360"/>
+      </w:pPr>
+    </w:lvl>
+    <w:lvl w:ilvl="7" w:tentative="1">
+      <w:start w:val="1"/>
+      <w:numFmt w:val="decimal"/>
+      <w:lvlText w:val="%8."/>
+      <w:lvlJc w:val="left"/>
+      <w:pPr>
+        <w:tabs>
+          <w:tab w:val="num" w:pos="5760"/>
+        </w:tabs>
+        <w:ind w:left="5760" w:hanging="360"/>
+      </w:pPr>
+    </w:lvl>
+    <w:lvl w:ilvl="8" w:tentative="1">
+      <w:start w:val="1"/>
+      <w:numFmt w:val="decimal"/>
+      <w:lvlText w:val="%9."/>
+      <w:lvlJc w:val="left"/>
+      <w:pPr>
+        <w:tabs>
+          <w:tab w:val="num" w:pos="6480"/>
+        </w:tabs>
+        <w:ind w:left="6480" w:hanging="360"/>
+      </w:pPr>
+    </w:lvl>
+  </w:abstractNum>
+  <w:abstractNum w:abstractNumId="7" w15:restartNumberingAfterBreak="0">
     <w:nsid w:val="7098572F"/>
     <w:multiLevelType w:val="multilevel"/>
     <w:tmpl w:val="51628C1A"/>
@@ -2962,16 +3129,25 @@
     <w:abstractNumId w:val="0"/>
   </w:num>
   <w:num w:numId="2" w16cid:durableId="1627269588">
+    <w:abstractNumId w:val="7"/>
+  </w:num>
+  <w:num w:numId="3" w16cid:durableId="1262952574">
     <w:abstractNumId w:val="4"/>
   </w:num>
-  <w:num w:numId="3" w16cid:durableId="1262952574">
-    <w:abstractNumId w:val="2"/>
+  <w:num w:numId="4" w16cid:durableId="578445492">
+    <w:abstractNumId w:val="3"/>
   </w:num>
-  <w:num w:numId="4" w16cid:durableId="578445492">
+  <w:num w:numId="5" w16cid:durableId="967398915">
+    <w:abstractNumId w:val="5"/>
+  </w:num>
+  <w:num w:numId="6" w16cid:durableId="220141023">
+    <w:abstractNumId w:val="6"/>
+  </w:num>
+  <w:num w:numId="7" w16cid:durableId="1573542464">
     <w:abstractNumId w:val="1"/>
   </w:num>
-  <w:num w:numId="5" w16cid:durableId="967398915">
-    <w:abstractNumId w:val="3"/>
+  <w:num w:numId="8" w16cid:durableId="484198849">
+    <w:abstractNumId w:val="2"/>
   </w:num>
 </w:numbering>
 </file>

</xml_diff>

<commit_message>
Completed Exercise 4 Creating and Configuring Maven Project in Spring Core and Maven.
</commit_message>
<xml_diff>
--- a/Week 3_Spring_CoreMaven_and_SpringJPA_with_Hibernate/Spring_Core_and_Maven.docx
+++ b/Week 3_Spring_CoreMaven_and_SpringJPA_with_Hibernate/Spring_Core_and_Maven.docx
@@ -93,7 +93,23 @@
           <w:b/>
           <w:bCs/>
         </w:rPr>
-        <w:t xml:space="preserve"> a Maven project named LibraryManagement.</w:t>
+        <w:t xml:space="preserve"> a Maven project named </w:t>
+      </w:r>
+      <w:proofErr w:type="spellStart"/>
+      <w:r>
+        <w:rPr>
+          <w:b/>
+          <w:bCs/>
+        </w:rPr>
+        <w:t>LibraryManagement</w:t>
+      </w:r>
+      <w:proofErr w:type="spellEnd"/>
+      <w:r>
+        <w:rPr>
+          <w:b/>
+          <w:bCs/>
+        </w:rPr>
+        <w:t>.</w:t>
       </w:r>
     </w:p>
     <w:p>
@@ -163,7 +179,23 @@
           <w:b/>
           <w:bCs/>
         </w:rPr>
-        <w:t xml:space="preserve"> an XML configuration file named applicationContext.xml in the src/main/resources directory.</w:t>
+        <w:t xml:space="preserve"> an XML configuration file named applicationContext.xml in the </w:t>
+      </w:r>
+      <w:proofErr w:type="spellStart"/>
+      <w:r>
+        <w:rPr>
+          <w:b/>
+          <w:bCs/>
+        </w:rPr>
+        <w:t>src</w:t>
+      </w:r>
+      <w:proofErr w:type="spellEnd"/>
+      <w:r>
+        <w:rPr>
+          <w:b/>
+          <w:bCs/>
+        </w:rPr>
+        <w:t>/main/resources directory.</w:t>
       </w:r>
     </w:p>
     <w:p>
@@ -270,7 +302,39 @@
           <w:b/>
           <w:bCs/>
         </w:rPr>
-        <w:t>Define beans for BookService and BookRepository in the XML file.</w:t>
+        <w:t xml:space="preserve">Define beans for </w:t>
+      </w:r>
+      <w:proofErr w:type="spellStart"/>
+      <w:r>
+        <w:rPr>
+          <w:b/>
+          <w:bCs/>
+        </w:rPr>
+        <w:t>BookService</w:t>
+      </w:r>
+      <w:proofErr w:type="spellEnd"/>
+      <w:r>
+        <w:rPr>
+          <w:b/>
+          <w:bCs/>
+        </w:rPr>
+        <w:t xml:space="preserve"> and </w:t>
+      </w:r>
+      <w:proofErr w:type="spellStart"/>
+      <w:r>
+        <w:rPr>
+          <w:b/>
+          <w:bCs/>
+        </w:rPr>
+        <w:t>BookRepository</w:t>
+      </w:r>
+      <w:proofErr w:type="spellEnd"/>
+      <w:r>
+        <w:rPr>
+          <w:b/>
+          <w:bCs/>
+        </w:rPr>
+        <w:t xml:space="preserve"> in the XML file.</w:t>
       </w:r>
     </w:p>
     <w:p>
@@ -314,7 +378,15 @@
         <w:ind w:left="360"/>
       </w:pPr>
       <w:r>
-        <w:t>&lt;beans xmlns="http://www.springframework.org/schema/beans"</w:t>
+        <w:t xml:space="preserve">&lt;beans </w:t>
+      </w:r>
+      <w:proofErr w:type="spellStart"/>
+      <w:r>
+        <w:t>xmlns</w:t>
+      </w:r>
+      <w:proofErr w:type="spellEnd"/>
+      <w:r>
+        <w:t>="http://www.springframework.org/schema/beans"</w:t>
       </w:r>
     </w:p>
     <w:p>
@@ -323,7 +395,17 @@
         <w:ind w:left="360"/>
       </w:pPr>
       <w:r>
-        <w:t xml:space="preserve">       xmlns:xsi="http://www.w3.org/2001/XMLSchema-instance"</w:t>
+        <w:t xml:space="preserve">       </w:t>
+      </w:r>
+      <w:proofErr w:type="spellStart"/>
+      <w:proofErr w:type="gramStart"/>
+      <w:r>
+        <w:t>xmlns:xsi</w:t>
+      </w:r>
+      <w:proofErr w:type="spellEnd"/>
+      <w:proofErr w:type="gramEnd"/>
+      <w:r>
+        <w:t>="http://www.w3.org/2001/XMLSchema-instance"</w:t>
       </w:r>
     </w:p>
     <w:p>
@@ -332,7 +414,17 @@
         <w:ind w:left="360"/>
       </w:pPr>
       <w:r>
-        <w:t xml:space="preserve">       xsi:schemaLocation="https://www.springframework.org/schema/beans</w:t>
+        <w:t xml:space="preserve">       </w:t>
+      </w:r>
+      <w:proofErr w:type="spellStart"/>
+      <w:proofErr w:type="gramStart"/>
+      <w:r>
+        <w:t>xsi:schemaLocation</w:t>
+      </w:r>
+      <w:proofErr w:type="spellEnd"/>
+      <w:proofErr w:type="gramEnd"/>
+      <w:r>
+        <w:t>="https://www.springframework.org/schema/beans</w:t>
       </w:r>
     </w:p>
     <w:p>
@@ -356,7 +448,33 @@
         <w:ind w:left="360"/>
       </w:pPr>
       <w:r>
-        <w:t xml:space="preserve">    &lt;bean id="bookService" class="com.library.service.BookService"/&gt;</w:t>
+        <w:t xml:space="preserve">    &lt;bean id="</w:t>
+      </w:r>
+      <w:proofErr w:type="spellStart"/>
+      <w:r>
+        <w:t>bookService</w:t>
+      </w:r>
+      <w:proofErr w:type="spellEnd"/>
+      <w:r>
+        <w:t>" class="</w:t>
+      </w:r>
+      <w:proofErr w:type="spellStart"/>
+      <w:proofErr w:type="gramStart"/>
+      <w:r>
+        <w:t>com.library</w:t>
+      </w:r>
+      <w:proofErr w:type="gramEnd"/>
+      <w:r>
+        <w:t>.</w:t>
+      </w:r>
+      <w:proofErr w:type="gramStart"/>
+      <w:r>
+        <w:t>service.BookService</w:t>
+      </w:r>
+      <w:proofErr w:type="spellEnd"/>
+      <w:proofErr w:type="gramEnd"/>
+      <w:r>
+        <w:t>"/&gt;</w:t>
       </w:r>
     </w:p>
     <w:p>
@@ -365,7 +483,33 @@
         <w:ind w:left="360"/>
       </w:pPr>
       <w:r>
-        <w:t xml:space="preserve">    &lt;bean id="bookRepository" class="com.library.repository.BookRepository"/&gt;</w:t>
+        <w:t xml:space="preserve">    &lt;bean id="</w:t>
+      </w:r>
+      <w:proofErr w:type="spellStart"/>
+      <w:r>
+        <w:t>bookRepository</w:t>
+      </w:r>
+      <w:proofErr w:type="spellEnd"/>
+      <w:r>
+        <w:t>" class="</w:t>
+      </w:r>
+      <w:proofErr w:type="spellStart"/>
+      <w:proofErr w:type="gramStart"/>
+      <w:r>
+        <w:t>com.library</w:t>
+      </w:r>
+      <w:proofErr w:type="gramEnd"/>
+      <w:r>
+        <w:t>.</w:t>
+      </w:r>
+      <w:proofErr w:type="gramStart"/>
+      <w:r>
+        <w:t>repository.BookRepository</w:t>
+      </w:r>
+      <w:proofErr w:type="spellEnd"/>
+      <w:proofErr w:type="gramEnd"/>
+      <w:r>
+        <w:t>"/&gt;</w:t>
       </w:r>
     </w:p>
     <w:p>
@@ -440,7 +584,48 @@
           <w:b/>
           <w:bCs/>
         </w:rPr>
-        <w:t xml:space="preserve"> a package com.library.service and add a class BookService.</w:t>
+        <w:t xml:space="preserve"> a package </w:t>
+      </w:r>
+      <w:proofErr w:type="spellStart"/>
+      <w:proofErr w:type="gramStart"/>
+      <w:r>
+        <w:rPr>
+          <w:b/>
+          <w:bCs/>
+        </w:rPr>
+        <w:t>com.library</w:t>
+      </w:r>
+      <w:proofErr w:type="gramEnd"/>
+      <w:r>
+        <w:rPr>
+          <w:b/>
+          <w:bCs/>
+        </w:rPr>
+        <w:t>.service</w:t>
+      </w:r>
+      <w:proofErr w:type="spellEnd"/>
+      <w:r>
+        <w:rPr>
+          <w:b/>
+          <w:bCs/>
+        </w:rPr>
+        <w:t xml:space="preserve"> and add a class </w:t>
+      </w:r>
+      <w:proofErr w:type="spellStart"/>
+      <w:r>
+        <w:rPr>
+          <w:b/>
+          <w:bCs/>
+        </w:rPr>
+        <w:t>BookService</w:t>
+      </w:r>
+      <w:proofErr w:type="spellEnd"/>
+      <w:r>
+        <w:rPr>
+          <w:b/>
+          <w:bCs/>
+        </w:rPr>
+        <w:t>.</w:t>
       </w:r>
     </w:p>
     <w:p>
@@ -476,8 +661,26 @@
         <w:spacing w:after="0" w:line="276" w:lineRule="auto"/>
       </w:pPr>
       <w:r>
-        <w:t>package com.library.service;</w:t>
-      </w:r>
+        <w:t xml:space="preserve">package </w:t>
+      </w:r>
+      <w:proofErr w:type="spellStart"/>
+      <w:proofErr w:type="gramStart"/>
+      <w:r>
+        <w:t>com.library</w:t>
+      </w:r>
+      <w:proofErr w:type="gramEnd"/>
+      <w:r>
+        <w:t>.</w:t>
+      </w:r>
+      <w:proofErr w:type="gramStart"/>
+      <w:r>
+        <w:t>service</w:t>
+      </w:r>
+      <w:proofErr w:type="spellEnd"/>
+      <w:r>
+        <w:t>;</w:t>
+      </w:r>
+      <w:proofErr w:type="gramEnd"/>
     </w:p>
     <w:p>
       <w:pPr>
@@ -491,7 +694,15 @@
         <w:spacing w:after="0" w:line="276" w:lineRule="auto"/>
       </w:pPr>
       <w:r>
-        <w:t>public class BookService {</w:t>
+        <w:t xml:space="preserve">public class </w:t>
+      </w:r>
+      <w:proofErr w:type="spellStart"/>
+      <w:r>
+        <w:t>BookService</w:t>
+      </w:r>
+      <w:proofErr w:type="spellEnd"/>
+      <w:r>
+        <w:t xml:space="preserve"> {</w:t>
       </w:r>
     </w:p>
     <w:p>
@@ -500,7 +711,20 @@
         <w:spacing w:after="0" w:line="276" w:lineRule="auto"/>
       </w:pPr>
       <w:r>
-        <w:t xml:space="preserve">    public void addBook(String name) {</w:t>
+        <w:t xml:space="preserve">    public void </w:t>
+      </w:r>
+      <w:proofErr w:type="spellStart"/>
+      <w:proofErr w:type="gramStart"/>
+      <w:r>
+        <w:t>addBook</w:t>
+      </w:r>
+      <w:proofErr w:type="spellEnd"/>
+      <w:r>
+        <w:t>(</w:t>
+      </w:r>
+      <w:proofErr w:type="gramEnd"/>
+      <w:r>
+        <w:t>String name) {</w:t>
       </w:r>
     </w:p>
     <w:p>
@@ -509,8 +733,21 @@
         <w:spacing w:after="0" w:line="276" w:lineRule="auto"/>
       </w:pPr>
       <w:r>
-        <w:t xml:space="preserve">        System.out.println("Book added: " + name);</w:t>
-      </w:r>
+        <w:t xml:space="preserve">        </w:t>
+      </w:r>
+      <w:proofErr w:type="spellStart"/>
+      <w:r>
+        <w:t>System.out.println</w:t>
+      </w:r>
+      <w:proofErr w:type="spellEnd"/>
+      <w:r>
+        <w:t>("Book added: " + name</w:t>
+      </w:r>
+      <w:proofErr w:type="gramStart"/>
+      <w:r>
+        <w:t>);</w:t>
+      </w:r>
+      <w:proofErr w:type="gramEnd"/>
     </w:p>
     <w:p>
       <w:pPr>
@@ -566,7 +803,48 @@
           <w:b/>
           <w:bCs/>
         </w:rPr>
-        <w:t xml:space="preserve"> a package com.library.repository and add a class BookRepository.</w:t>
+        <w:t xml:space="preserve"> a package </w:t>
+      </w:r>
+      <w:proofErr w:type="spellStart"/>
+      <w:proofErr w:type="gramStart"/>
+      <w:r>
+        <w:rPr>
+          <w:b/>
+          <w:bCs/>
+        </w:rPr>
+        <w:t>com.library</w:t>
+      </w:r>
+      <w:proofErr w:type="gramEnd"/>
+      <w:r>
+        <w:rPr>
+          <w:b/>
+          <w:bCs/>
+        </w:rPr>
+        <w:t>.repository</w:t>
+      </w:r>
+      <w:proofErr w:type="spellEnd"/>
+      <w:r>
+        <w:rPr>
+          <w:b/>
+          <w:bCs/>
+        </w:rPr>
+        <w:t xml:space="preserve"> and add a class </w:t>
+      </w:r>
+      <w:proofErr w:type="spellStart"/>
+      <w:r>
+        <w:rPr>
+          <w:b/>
+          <w:bCs/>
+        </w:rPr>
+        <w:t>BookRepository</w:t>
+      </w:r>
+      <w:proofErr w:type="spellEnd"/>
+      <w:r>
+        <w:rPr>
+          <w:b/>
+          <w:bCs/>
+        </w:rPr>
+        <w:t>.</w:t>
       </w:r>
     </w:p>
     <w:p>
@@ -602,8 +880,26 @@
         <w:spacing w:line="276" w:lineRule="auto"/>
       </w:pPr>
       <w:r>
-        <w:t>package com.library.repository;</w:t>
-      </w:r>
+        <w:t xml:space="preserve">package </w:t>
+      </w:r>
+      <w:proofErr w:type="spellStart"/>
+      <w:proofErr w:type="gramStart"/>
+      <w:r>
+        <w:t>com.library</w:t>
+      </w:r>
+      <w:proofErr w:type="gramEnd"/>
+      <w:r>
+        <w:t>.</w:t>
+      </w:r>
+      <w:proofErr w:type="gramStart"/>
+      <w:r>
+        <w:t>repository</w:t>
+      </w:r>
+      <w:proofErr w:type="spellEnd"/>
+      <w:r>
+        <w:t>;</w:t>
+      </w:r>
+      <w:proofErr w:type="gramEnd"/>
     </w:p>
     <w:p>
       <w:pPr>
@@ -617,7 +913,15 @@
         <w:spacing w:line="276" w:lineRule="auto"/>
       </w:pPr>
       <w:r>
-        <w:t>public class BookRepository {</w:t>
+        <w:t xml:space="preserve">public class </w:t>
+      </w:r>
+      <w:proofErr w:type="spellStart"/>
+      <w:r>
+        <w:t>BookRepository</w:t>
+      </w:r>
+      <w:proofErr w:type="spellEnd"/>
+      <w:r>
+        <w:t xml:space="preserve"> {</w:t>
       </w:r>
     </w:p>
     <w:p>
@@ -626,7 +930,28 @@
         <w:spacing w:line="276" w:lineRule="auto"/>
       </w:pPr>
       <w:r>
-        <w:t xml:space="preserve">    public void saveBook(String bookName) {</w:t>
+        <w:t xml:space="preserve">    public void </w:t>
+      </w:r>
+      <w:proofErr w:type="spellStart"/>
+      <w:proofErr w:type="gramStart"/>
+      <w:r>
+        <w:t>saveBook</w:t>
+      </w:r>
+      <w:proofErr w:type="spellEnd"/>
+      <w:r>
+        <w:t>(</w:t>
+      </w:r>
+      <w:proofErr w:type="gramEnd"/>
+      <w:r>
+        <w:t xml:space="preserve">String </w:t>
+      </w:r>
+      <w:proofErr w:type="spellStart"/>
+      <w:r>
+        <w:t>bookName</w:t>
+      </w:r>
+      <w:proofErr w:type="spellEnd"/>
+      <w:r>
+        <w:t>) {</w:t>
       </w:r>
     </w:p>
     <w:p>
@@ -635,7 +960,11 @@
         <w:spacing w:line="276" w:lineRule="auto"/>
       </w:pPr>
       <w:r>
-        <w:t xml:space="preserve">        System.</w:t>
+        <w:t xml:space="preserve">        </w:t>
+      </w:r>
+      <w:proofErr w:type="spellStart"/>
+      <w:r>
+        <w:t>System.</w:t>
       </w:r>
       <w:r>
         <w:rPr>
@@ -645,8 +974,22 @@
         <w:t>out</w:t>
       </w:r>
       <w:r>
-        <w:t>.println("Book saved to database: " + bookName);</w:t>
-      </w:r>
+        <w:t>.println</w:t>
+      </w:r>
+      <w:proofErr w:type="spellEnd"/>
+      <w:r>
+        <w:t xml:space="preserve">("Book saved to database: " + </w:t>
+      </w:r>
+      <w:proofErr w:type="spellStart"/>
+      <w:r>
+        <w:t>bookName</w:t>
+      </w:r>
+      <w:proofErr w:type="spellEnd"/>
+      <w:proofErr w:type="gramStart"/>
+      <w:r>
+        <w:t>);</w:t>
+      </w:r>
+      <w:proofErr w:type="gramEnd"/>
     </w:p>
     <w:p>
       <w:pPr>
@@ -724,8 +1067,26 @@
         <w:spacing w:line="259" w:lineRule="auto"/>
       </w:pPr>
       <w:r>
-        <w:t>package com.library.LibraryManagement;</w:t>
-      </w:r>
+        <w:t xml:space="preserve">package </w:t>
+      </w:r>
+      <w:proofErr w:type="spellStart"/>
+      <w:proofErr w:type="gramStart"/>
+      <w:r>
+        <w:t>com.library</w:t>
+      </w:r>
+      <w:proofErr w:type="gramEnd"/>
+      <w:r>
+        <w:t>.</w:t>
+      </w:r>
+      <w:proofErr w:type="gramStart"/>
+      <w:r>
+        <w:t>LibraryManagement</w:t>
+      </w:r>
+      <w:proofErr w:type="spellEnd"/>
+      <w:r>
+        <w:t>;</w:t>
+      </w:r>
+      <w:proofErr w:type="gramEnd"/>
     </w:p>
     <w:p>
       <w:pPr>
@@ -739,7 +1100,25 @@
         <w:spacing w:line="259" w:lineRule="auto"/>
       </w:pPr>
       <w:r>
-        <w:t>import com.library.service.BookService;</w:t>
+        <w:t xml:space="preserve">import </w:t>
+      </w:r>
+      <w:proofErr w:type="spellStart"/>
+      <w:proofErr w:type="gramStart"/>
+      <w:r>
+        <w:t>com.library</w:t>
+      </w:r>
+      <w:proofErr w:type="gramEnd"/>
+      <w:r>
+        <w:t>.</w:t>
+      </w:r>
+      <w:proofErr w:type="gramStart"/>
+      <w:r>
+        <w:t>service.BookService</w:t>
+      </w:r>
+      <w:proofErr w:type="spellEnd"/>
+      <w:proofErr w:type="gramEnd"/>
+      <w:r>
+        <w:t>;</w:t>
       </w:r>
     </w:p>
     <w:p>
@@ -748,7 +1127,25 @@
         <w:spacing w:line="259" w:lineRule="auto"/>
       </w:pPr>
       <w:r>
-        <w:t>import org.springframework.context.ApplicationContext;</w:t>
+        <w:t xml:space="preserve">import </w:t>
+      </w:r>
+      <w:proofErr w:type="spellStart"/>
+      <w:proofErr w:type="gramStart"/>
+      <w:r>
+        <w:t>org.springframework</w:t>
+      </w:r>
+      <w:proofErr w:type="gramEnd"/>
+      <w:r>
+        <w:t>.</w:t>
+      </w:r>
+      <w:proofErr w:type="gramStart"/>
+      <w:r>
+        <w:t>context.ApplicationContext</w:t>
+      </w:r>
+      <w:proofErr w:type="spellEnd"/>
+      <w:proofErr w:type="gramEnd"/>
+      <w:r>
+        <w:t>;</w:t>
       </w:r>
     </w:p>
     <w:p>
@@ -757,8 +1154,29 @@
         <w:spacing w:line="259" w:lineRule="auto"/>
       </w:pPr>
       <w:r>
-        <w:t>import org.springframework.context.support.ClassPathXmlApplicationContext;</w:t>
-      </w:r>
+        <w:t xml:space="preserve">import </w:t>
+      </w:r>
+      <w:proofErr w:type="gramStart"/>
+      <w:r>
+        <w:t>org.springframework</w:t>
+      </w:r>
+      <w:proofErr w:type="gramEnd"/>
+      <w:r>
+        <w:t>.</w:t>
+      </w:r>
+      <w:proofErr w:type="gramStart"/>
+      <w:r>
+        <w:t>context.support</w:t>
+      </w:r>
+      <w:proofErr w:type="gramEnd"/>
+      <w:r>
+        <w:t>.</w:t>
+      </w:r>
+      <w:proofErr w:type="gramStart"/>
+      <w:r>
+        <w:t>ClassPathXmlApplicationContext;</w:t>
+      </w:r>
+      <w:proofErr w:type="gramEnd"/>
     </w:p>
     <w:p>
       <w:pPr>
@@ -772,8 +1190,13 @@
         <w:spacing w:line="259" w:lineRule="auto"/>
       </w:pPr>
       <w:r>
-        <w:t>public class Main{</w:t>
-      </w:r>
+        <w:t xml:space="preserve">public class </w:t>
+      </w:r>
+      <w:proofErr w:type="gramStart"/>
+      <w:r>
+        <w:t>Main{</w:t>
+      </w:r>
+      <w:proofErr w:type="gramEnd"/>
     </w:p>
     <w:p>
       <w:pPr>
@@ -781,7 +1204,23 @@
         <w:spacing w:line="259" w:lineRule="auto"/>
       </w:pPr>
       <w:r>
-        <w:t xml:space="preserve">    public static void main(String[] args) {</w:t>
+        <w:t xml:space="preserve">    public static void </w:t>
+      </w:r>
+      <w:proofErr w:type="gramStart"/>
+      <w:r>
+        <w:t>main(String[</w:t>
+      </w:r>
+      <w:proofErr w:type="gramEnd"/>
+      <w:r>
+        <w:t xml:space="preserve">] </w:t>
+      </w:r>
+      <w:proofErr w:type="spellStart"/>
+      <w:r>
+        <w:t>args</w:t>
+      </w:r>
+      <w:proofErr w:type="spellEnd"/>
+      <w:r>
+        <w:t>) {</w:t>
       </w:r>
     </w:p>
     <w:p>
@@ -799,7 +1238,15 @@
         <w:spacing w:line="259" w:lineRule="auto"/>
       </w:pPr>
       <w:r>
-        <w:t xml:space="preserve">        ApplicationContext </w:t>
+        <w:t xml:space="preserve">        </w:t>
+      </w:r>
+      <w:proofErr w:type="spellStart"/>
+      <w:r>
+        <w:t>ApplicationContext</w:t>
+      </w:r>
+      <w:proofErr w:type="spellEnd"/>
+      <w:r>
+        <w:t xml:space="preserve"> </w:t>
       </w:r>
       <w:r>
         <w:rPr>
@@ -808,8 +1255,21 @@
         <w:t>context</w:t>
       </w:r>
       <w:r>
-        <w:t xml:space="preserve"> = new ClassPathXmlApplicationContext("applicationContext.xml");</w:t>
-      </w:r>
+        <w:t xml:space="preserve"> = new </w:t>
+      </w:r>
+      <w:proofErr w:type="spellStart"/>
+      <w:r>
+        <w:t>ClassPathXmlApplicationContext</w:t>
+      </w:r>
+      <w:proofErr w:type="spellEnd"/>
+      <w:r>
+        <w:t>("applicationContext.xml"</w:t>
+      </w:r>
+      <w:proofErr w:type="gramStart"/>
+      <w:r>
+        <w:t>);</w:t>
+      </w:r>
+      <w:proofErr w:type="gramEnd"/>
     </w:p>
     <w:p>
       <w:pPr>
@@ -819,8 +1279,44 @@
         <w:t xml:space="preserve">     </w:t>
       </w:r>
       <w:r>
-        <w:t xml:space="preserve">        BookService service = context.getBean("bookService", BookService.class);</w:t>
-      </w:r>
+        <w:t xml:space="preserve">        </w:t>
+      </w:r>
+      <w:proofErr w:type="spellStart"/>
+      <w:r>
+        <w:t>BookService</w:t>
+      </w:r>
+      <w:proofErr w:type="spellEnd"/>
+      <w:r>
+        <w:t xml:space="preserve"> service = </w:t>
+      </w:r>
+      <w:proofErr w:type="spellStart"/>
+      <w:proofErr w:type="gramStart"/>
+      <w:r>
+        <w:t>context.getBean</w:t>
+      </w:r>
+      <w:proofErr w:type="spellEnd"/>
+      <w:proofErr w:type="gramEnd"/>
+      <w:r>
+        <w:t>("</w:t>
+      </w:r>
+      <w:proofErr w:type="spellStart"/>
+      <w:r>
+        <w:t>bookService</w:t>
+      </w:r>
+      <w:proofErr w:type="spellEnd"/>
+      <w:r>
+        <w:t xml:space="preserve">", </w:t>
+      </w:r>
+      <w:proofErr w:type="spellStart"/>
+      <w:r>
+        <w:t>BookService.class</w:t>
+      </w:r>
+      <w:proofErr w:type="spellEnd"/>
+      <w:proofErr w:type="gramStart"/>
+      <w:r>
+        <w:t>);</w:t>
+      </w:r>
+      <w:proofErr w:type="gramEnd"/>
     </w:p>
     <w:p>
       <w:pPr>
@@ -828,14 +1324,29 @@
         <w:spacing w:line="259" w:lineRule="auto"/>
       </w:pPr>
       <w:r>
-        <w:t xml:space="preserve">          service.addBook("Java</w:t>
+        <w:t xml:space="preserve">          </w:t>
+      </w:r>
+      <w:proofErr w:type="spellStart"/>
+      <w:proofErr w:type="gramStart"/>
+      <w:r>
+        <w:t>service.addBook</w:t>
+      </w:r>
+      <w:proofErr w:type="spellEnd"/>
+      <w:proofErr w:type="gramEnd"/>
+      <w:r>
+        <w:t>("Java</w:t>
       </w:r>
       <w:r>
         <w:t xml:space="preserve"> Basics</w:t>
       </w:r>
       <w:r>
-        <w:t>");</w:t>
-      </w:r>
+        <w:t>"</w:t>
+      </w:r>
+      <w:proofErr w:type="gramStart"/>
+      <w:r>
+        <w:t>);</w:t>
+      </w:r>
+      <w:proofErr w:type="gramEnd"/>
     </w:p>
     <w:p>
       <w:pPr>
@@ -1126,7 +1637,39 @@
           <w:b/>
           <w:bCs/>
         </w:rPr>
-        <w:t>applicationContext.xml to wire BookRepository into BookService.</w:t>
+        <w:t xml:space="preserve">applicationContext.xml to wire </w:t>
+      </w:r>
+      <w:proofErr w:type="spellStart"/>
+      <w:r>
+        <w:rPr>
+          <w:b/>
+          <w:bCs/>
+        </w:rPr>
+        <w:t>BookRepository</w:t>
+      </w:r>
+      <w:proofErr w:type="spellEnd"/>
+      <w:r>
+        <w:rPr>
+          <w:b/>
+          <w:bCs/>
+        </w:rPr>
+        <w:t xml:space="preserve"> into </w:t>
+      </w:r>
+      <w:proofErr w:type="spellStart"/>
+      <w:r>
+        <w:rPr>
+          <w:b/>
+          <w:bCs/>
+        </w:rPr>
+        <w:t>BookService</w:t>
+      </w:r>
+      <w:proofErr w:type="spellEnd"/>
+      <w:r>
+        <w:rPr>
+          <w:b/>
+          <w:bCs/>
+        </w:rPr>
+        <w:t>.</w:t>
       </w:r>
     </w:p>
     <w:p>
@@ -1158,23 +1701,51 @@
         <w:spacing w:after="0" w:line="259" w:lineRule="auto"/>
       </w:pPr>
       <w:r>
-        <w:t>&lt;beans xmlns="http://www.springframework.org/schema/beans"</w:t>
-      </w:r>
-    </w:p>
-    <w:p>
-      <w:pPr>
-        <w:spacing w:after="0" w:line="259" w:lineRule="auto"/>
-      </w:pPr>
-      <w:r>
-        <w:t xml:space="preserve">       xmlns:xsi="http://www.w3.org/2001/XMLSchema-instance"</w:t>
-      </w:r>
-    </w:p>
-    <w:p>
-      <w:pPr>
-        <w:spacing w:after="0" w:line="259" w:lineRule="auto"/>
-      </w:pPr>
-      <w:r>
-        <w:t xml:space="preserve">       xsi:schemaLocation="https://www.springframework.org/schema/beans</w:t>
+        <w:t xml:space="preserve">&lt;beans </w:t>
+      </w:r>
+      <w:proofErr w:type="spellStart"/>
+      <w:r>
+        <w:t>xmlns</w:t>
+      </w:r>
+      <w:proofErr w:type="spellEnd"/>
+      <w:r>
+        <w:t>="http://www.springframework.org/schema/beans"</w:t>
+      </w:r>
+    </w:p>
+    <w:p>
+      <w:pPr>
+        <w:spacing w:after="0" w:line="259" w:lineRule="auto"/>
+      </w:pPr>
+      <w:r>
+        <w:t xml:space="preserve">       </w:t>
+      </w:r>
+      <w:proofErr w:type="spellStart"/>
+      <w:proofErr w:type="gramStart"/>
+      <w:r>
+        <w:t>xmlns:xsi</w:t>
+      </w:r>
+      <w:proofErr w:type="spellEnd"/>
+      <w:proofErr w:type="gramEnd"/>
+      <w:r>
+        <w:t>="http://www.w3.org/2001/XMLSchema-instance"</w:t>
+      </w:r>
+    </w:p>
+    <w:p>
+      <w:pPr>
+        <w:spacing w:after="0" w:line="259" w:lineRule="auto"/>
+      </w:pPr>
+      <w:r>
+        <w:t xml:space="preserve">       </w:t>
+      </w:r>
+      <w:proofErr w:type="spellStart"/>
+      <w:proofErr w:type="gramStart"/>
+      <w:r>
+        <w:t>xsi:schemaLocation</w:t>
+      </w:r>
+      <w:proofErr w:type="spellEnd"/>
+      <w:proofErr w:type="gramEnd"/>
+      <w:r>
+        <w:t>="https://www.springframework.org/schema/beans</w:t>
       </w:r>
     </w:p>
     <w:p>
@@ -1190,23 +1761,91 @@
         <w:spacing w:after="0" w:line="259" w:lineRule="auto"/>
       </w:pPr>
       <w:r>
-        <w:t xml:space="preserve">    &lt;bean id="bookRepository" class="com.library.repository.BookRepository"/&gt;</w:t>
-      </w:r>
-    </w:p>
-    <w:p>
-      <w:pPr>
-        <w:spacing w:after="0" w:line="259" w:lineRule="auto"/>
-      </w:pPr>
-      <w:r>
-        <w:t xml:space="preserve">    &lt;bean id="bookService" class="com.library.service.BookService"&gt;</w:t>
-      </w:r>
-    </w:p>
-    <w:p>
-      <w:pPr>
-        <w:spacing w:after="0" w:line="259" w:lineRule="auto"/>
-      </w:pPr>
-      <w:r>
-        <w:t xml:space="preserve">        &lt;property name="bookRepository" ref="bookRepository"/&gt;</w:t>
+        <w:t xml:space="preserve">    &lt;bean id="</w:t>
+      </w:r>
+      <w:proofErr w:type="spellStart"/>
+      <w:r>
+        <w:t>bookRepository</w:t>
+      </w:r>
+      <w:proofErr w:type="spellEnd"/>
+      <w:r>
+        <w:t>" class="</w:t>
+      </w:r>
+      <w:proofErr w:type="spellStart"/>
+      <w:proofErr w:type="gramStart"/>
+      <w:r>
+        <w:t>com.library</w:t>
+      </w:r>
+      <w:proofErr w:type="gramEnd"/>
+      <w:r>
+        <w:t>.</w:t>
+      </w:r>
+      <w:proofErr w:type="gramStart"/>
+      <w:r>
+        <w:t>repository.BookRepository</w:t>
+      </w:r>
+      <w:proofErr w:type="spellEnd"/>
+      <w:proofErr w:type="gramEnd"/>
+      <w:r>
+        <w:t>"/&gt;</w:t>
+      </w:r>
+    </w:p>
+    <w:p>
+      <w:pPr>
+        <w:spacing w:after="0" w:line="259" w:lineRule="auto"/>
+      </w:pPr>
+      <w:r>
+        <w:t xml:space="preserve">    &lt;bean id="</w:t>
+      </w:r>
+      <w:proofErr w:type="spellStart"/>
+      <w:r>
+        <w:t>bookService</w:t>
+      </w:r>
+      <w:proofErr w:type="spellEnd"/>
+      <w:r>
+        <w:t>" class="</w:t>
+      </w:r>
+      <w:proofErr w:type="spellStart"/>
+      <w:proofErr w:type="gramStart"/>
+      <w:r>
+        <w:t>com.library</w:t>
+      </w:r>
+      <w:proofErr w:type="gramEnd"/>
+      <w:r>
+        <w:t>.</w:t>
+      </w:r>
+      <w:proofErr w:type="gramStart"/>
+      <w:r>
+        <w:t>service.BookService</w:t>
+      </w:r>
+      <w:proofErr w:type="spellEnd"/>
+      <w:proofErr w:type="gramEnd"/>
+      <w:r>
+        <w:t>"&gt;</w:t>
+      </w:r>
+    </w:p>
+    <w:p>
+      <w:pPr>
+        <w:spacing w:after="0" w:line="259" w:lineRule="auto"/>
+      </w:pPr>
+      <w:r>
+        <w:t xml:space="preserve">        &lt;property name="</w:t>
+      </w:r>
+      <w:proofErr w:type="spellStart"/>
+      <w:r>
+        <w:t>bookRepository</w:t>
+      </w:r>
+      <w:proofErr w:type="spellEnd"/>
+      <w:r>
+        <w:t>" ref="</w:t>
+      </w:r>
+      <w:proofErr w:type="spellStart"/>
+      <w:r>
+        <w:t>bookRepository</w:t>
+      </w:r>
+      <w:proofErr w:type="spellEnd"/>
+      <w:r>
+        <w:t>"/&gt;</w:t>
       </w:r>
     </w:p>
     <w:p>
@@ -1256,7 +1895,23 @@
           <w:b/>
           <w:bCs/>
         </w:rPr>
-        <w:t xml:space="preserve"> the BookService Class:</w:t>
+        <w:t xml:space="preserve"> the </w:t>
+      </w:r>
+      <w:proofErr w:type="spellStart"/>
+      <w:r>
+        <w:rPr>
+          <w:b/>
+          <w:bCs/>
+        </w:rPr>
+        <w:t>BookService</w:t>
+      </w:r>
+      <w:proofErr w:type="spellEnd"/>
+      <w:r>
+        <w:rPr>
+          <w:b/>
+          <w:bCs/>
+        </w:rPr>
+        <w:t xml:space="preserve"> Class:</w:t>
       </w:r>
     </w:p>
     <w:p>
@@ -1283,53 +1938,161 @@
         <w:spacing w:after="0" w:line="259" w:lineRule="auto"/>
       </w:pPr>
       <w:r>
-        <w:t>package com.library.service;</w:t>
-      </w:r>
-    </w:p>
-    <w:p>
-      <w:pPr>
-        <w:spacing w:after="0" w:line="259" w:lineRule="auto"/>
-      </w:pPr>
-      <w:r>
-        <w:t>import com.library.repository.BookRepository;</w:t>
-      </w:r>
-    </w:p>
-    <w:p>
-      <w:pPr>
-        <w:spacing w:after="0" w:line="259" w:lineRule="auto"/>
-      </w:pPr>
-    </w:p>
-    <w:p>
-      <w:pPr>
-        <w:spacing w:after="0" w:line="259" w:lineRule="auto"/>
-      </w:pPr>
-      <w:r>
-        <w:t>public class BookService {</w:t>
-      </w:r>
-    </w:p>
-    <w:p>
-      <w:pPr>
-        <w:spacing w:after="0" w:line="259" w:lineRule="auto"/>
-      </w:pPr>
-      <w:r>
-        <w:t xml:space="preserve">    private BookRepository bookRepository;</w:t>
-      </w:r>
-    </w:p>
-    <w:p>
-      <w:pPr>
-        <w:spacing w:after="0" w:line="259" w:lineRule="auto"/>
-      </w:pPr>
-      <w:r>
-        <w:t xml:space="preserve">    public void setBookRepository(BookRepository bookRepository) {</w:t>
-      </w:r>
-    </w:p>
-    <w:p>
-      <w:pPr>
-        <w:spacing w:after="0" w:line="259" w:lineRule="auto"/>
-      </w:pPr>
-      <w:r>
-        <w:t xml:space="preserve">        this.bookRepository = bookRepository;</w:t>
-      </w:r>
+        <w:t xml:space="preserve">package </w:t>
+      </w:r>
+      <w:proofErr w:type="spellStart"/>
+      <w:proofErr w:type="gramStart"/>
+      <w:r>
+        <w:t>com.library</w:t>
+      </w:r>
+      <w:proofErr w:type="gramEnd"/>
+      <w:r>
+        <w:t>.</w:t>
+      </w:r>
+      <w:proofErr w:type="gramStart"/>
+      <w:r>
+        <w:t>service</w:t>
+      </w:r>
+      <w:proofErr w:type="spellEnd"/>
+      <w:r>
+        <w:t>;</w:t>
+      </w:r>
+      <w:proofErr w:type="gramEnd"/>
+    </w:p>
+    <w:p>
+      <w:pPr>
+        <w:spacing w:after="0" w:line="259" w:lineRule="auto"/>
+      </w:pPr>
+      <w:r>
+        <w:t xml:space="preserve">import </w:t>
+      </w:r>
+      <w:proofErr w:type="spellStart"/>
+      <w:proofErr w:type="gramStart"/>
+      <w:r>
+        <w:t>com.library</w:t>
+      </w:r>
+      <w:proofErr w:type="gramEnd"/>
+      <w:r>
+        <w:t>.</w:t>
+      </w:r>
+      <w:proofErr w:type="gramStart"/>
+      <w:r>
+        <w:t>repository.BookRepository</w:t>
+      </w:r>
+      <w:proofErr w:type="spellEnd"/>
+      <w:proofErr w:type="gramEnd"/>
+      <w:r>
+        <w:t>;</w:t>
+      </w:r>
+    </w:p>
+    <w:p>
+      <w:pPr>
+        <w:spacing w:after="0" w:line="259" w:lineRule="auto"/>
+      </w:pPr>
+    </w:p>
+    <w:p>
+      <w:pPr>
+        <w:spacing w:after="0" w:line="259" w:lineRule="auto"/>
+      </w:pPr>
+      <w:r>
+        <w:t xml:space="preserve">public class </w:t>
+      </w:r>
+      <w:proofErr w:type="spellStart"/>
+      <w:r>
+        <w:t>BookService</w:t>
+      </w:r>
+      <w:proofErr w:type="spellEnd"/>
+      <w:r>
+        <w:t xml:space="preserve"> {</w:t>
+      </w:r>
+    </w:p>
+    <w:p>
+      <w:pPr>
+        <w:spacing w:after="0" w:line="259" w:lineRule="auto"/>
+      </w:pPr>
+      <w:r>
+        <w:t xml:space="preserve">    private </w:t>
+      </w:r>
+      <w:proofErr w:type="spellStart"/>
+      <w:r>
+        <w:t>BookRepository</w:t>
+      </w:r>
+      <w:proofErr w:type="spellEnd"/>
+      <w:r>
+        <w:t xml:space="preserve"> </w:t>
+      </w:r>
+      <w:proofErr w:type="spellStart"/>
+      <w:proofErr w:type="gramStart"/>
+      <w:r>
+        <w:t>bookRepository</w:t>
+      </w:r>
+      <w:proofErr w:type="spellEnd"/>
+      <w:r>
+        <w:t>;</w:t>
+      </w:r>
+      <w:proofErr w:type="gramEnd"/>
+    </w:p>
+    <w:p>
+      <w:pPr>
+        <w:spacing w:after="0" w:line="259" w:lineRule="auto"/>
+      </w:pPr>
+      <w:r>
+        <w:t xml:space="preserve">    public void </w:t>
+      </w:r>
+      <w:proofErr w:type="spellStart"/>
+      <w:proofErr w:type="gramStart"/>
+      <w:r>
+        <w:t>setBookRepository</w:t>
+      </w:r>
+      <w:proofErr w:type="spellEnd"/>
+      <w:r>
+        <w:t>(</w:t>
+      </w:r>
+      <w:proofErr w:type="spellStart"/>
+      <w:proofErr w:type="gramEnd"/>
+      <w:r>
+        <w:t>BookRepository</w:t>
+      </w:r>
+      <w:proofErr w:type="spellEnd"/>
+      <w:r>
+        <w:t xml:space="preserve"> </w:t>
+      </w:r>
+      <w:proofErr w:type="spellStart"/>
+      <w:r>
+        <w:t>bookRepository</w:t>
+      </w:r>
+      <w:proofErr w:type="spellEnd"/>
+      <w:r>
+        <w:t>) {</w:t>
+      </w:r>
+    </w:p>
+    <w:p>
+      <w:pPr>
+        <w:spacing w:after="0" w:line="259" w:lineRule="auto"/>
+      </w:pPr>
+      <w:r>
+        <w:t xml:space="preserve">        </w:t>
+      </w:r>
+      <w:proofErr w:type="spellStart"/>
+      <w:proofErr w:type="gramStart"/>
+      <w:r>
+        <w:t>this.bookRepository</w:t>
+      </w:r>
+      <w:proofErr w:type="spellEnd"/>
+      <w:proofErr w:type="gramEnd"/>
+      <w:r>
+        <w:t xml:space="preserve"> = </w:t>
+      </w:r>
+      <w:proofErr w:type="spellStart"/>
+      <w:proofErr w:type="gramStart"/>
+      <w:r>
+        <w:t>bookRepository</w:t>
+      </w:r>
+      <w:proofErr w:type="spellEnd"/>
+      <w:r>
+        <w:t>;</w:t>
+      </w:r>
+      <w:proofErr w:type="gramEnd"/>
     </w:p>
     <w:p>
       <w:pPr>
@@ -1349,24 +2112,81 @@
         <w:spacing w:after="0" w:line="259" w:lineRule="auto"/>
       </w:pPr>
       <w:r>
-        <w:t xml:space="preserve">    public void addBook(String bookName) {</w:t>
-      </w:r>
-    </w:p>
-    <w:p>
-      <w:pPr>
-        <w:spacing w:after="0" w:line="259" w:lineRule="auto"/>
-      </w:pPr>
-      <w:r>
-        <w:t xml:space="preserve">        System.out.println("Adding book: " + bookName);</w:t>
-      </w:r>
-    </w:p>
-    <w:p>
-      <w:pPr>
-        <w:spacing w:after="0" w:line="259" w:lineRule="auto"/>
-      </w:pPr>
-      <w:r>
-        <w:t xml:space="preserve">        bookRepository.saveBook(bookName);</w:t>
-      </w:r>
+        <w:t xml:space="preserve">    public void </w:t>
+      </w:r>
+      <w:proofErr w:type="spellStart"/>
+      <w:proofErr w:type="gramStart"/>
+      <w:r>
+        <w:t>addBook</w:t>
+      </w:r>
+      <w:proofErr w:type="spellEnd"/>
+      <w:r>
+        <w:t>(</w:t>
+      </w:r>
+      <w:proofErr w:type="gramEnd"/>
+      <w:r>
+        <w:t xml:space="preserve">String </w:t>
+      </w:r>
+      <w:proofErr w:type="spellStart"/>
+      <w:r>
+        <w:t>bookName</w:t>
+      </w:r>
+      <w:proofErr w:type="spellEnd"/>
+      <w:r>
+        <w:t>) {</w:t>
+      </w:r>
+    </w:p>
+    <w:p>
+      <w:pPr>
+        <w:spacing w:after="0" w:line="259" w:lineRule="auto"/>
+      </w:pPr>
+      <w:r>
+        <w:t xml:space="preserve">        </w:t>
+      </w:r>
+      <w:proofErr w:type="spellStart"/>
+      <w:r>
+        <w:t>System.out.println</w:t>
+      </w:r>
+      <w:proofErr w:type="spellEnd"/>
+      <w:r>
+        <w:t xml:space="preserve">("Adding book: " + </w:t>
+      </w:r>
+      <w:proofErr w:type="spellStart"/>
+      <w:r>
+        <w:t>bookName</w:t>
+      </w:r>
+      <w:proofErr w:type="spellEnd"/>
+      <w:proofErr w:type="gramStart"/>
+      <w:r>
+        <w:t>);</w:t>
+      </w:r>
+      <w:proofErr w:type="gramEnd"/>
+    </w:p>
+    <w:p>
+      <w:pPr>
+        <w:spacing w:after="0" w:line="259" w:lineRule="auto"/>
+      </w:pPr>
+      <w:r>
+        <w:t xml:space="preserve">        </w:t>
+      </w:r>
+      <w:proofErr w:type="spellStart"/>
+      <w:r>
+        <w:t>bookRepository.saveBook</w:t>
+      </w:r>
+      <w:proofErr w:type="spellEnd"/>
+      <w:r>
+        <w:t>(</w:t>
+      </w:r>
+      <w:proofErr w:type="spellStart"/>
+      <w:r>
+        <w:t>bookName</w:t>
+      </w:r>
+      <w:proofErr w:type="spellEnd"/>
+      <w:proofErr w:type="gramStart"/>
+      <w:r>
+        <w:t>);</w:t>
+      </w:r>
+      <w:proofErr w:type="gramEnd"/>
     </w:p>
     <w:p>
       <w:pPr>
@@ -1423,7 +2243,23 @@
           <w:b/>
           <w:bCs/>
         </w:rPr>
-        <w:t>n the LibraryManagementApplication main class to verify the dependency injection.</w:t>
+        <w:t xml:space="preserve">n the </w:t>
+      </w:r>
+      <w:proofErr w:type="spellStart"/>
+      <w:r>
+        <w:rPr>
+          <w:b/>
+          <w:bCs/>
+        </w:rPr>
+        <w:t>LibraryManagementApplication</w:t>
+      </w:r>
+      <w:proofErr w:type="spellEnd"/>
+      <w:r>
+        <w:rPr>
+          <w:b/>
+          <w:bCs/>
+        </w:rPr>
+        <w:t xml:space="preserve"> main class to verify the dependency injection.</w:t>
       </w:r>
     </w:p>
     <w:p>
@@ -1635,7 +2471,48 @@
           <w:b/>
           <w:bCs/>
         </w:rPr>
-        <w:t xml:space="preserve"> a package com.library.aspect and add a class LoggingAspect with a method to log execution times.</w:t>
+        <w:t xml:space="preserve"> a package </w:t>
+      </w:r>
+      <w:proofErr w:type="spellStart"/>
+      <w:proofErr w:type="gramStart"/>
+      <w:r>
+        <w:rPr>
+          <w:b/>
+          <w:bCs/>
+        </w:rPr>
+        <w:t>com.library</w:t>
+      </w:r>
+      <w:proofErr w:type="gramEnd"/>
+      <w:r>
+        <w:rPr>
+          <w:b/>
+          <w:bCs/>
+        </w:rPr>
+        <w:t>.aspect</w:t>
+      </w:r>
+      <w:proofErr w:type="spellEnd"/>
+      <w:r>
+        <w:rPr>
+          <w:b/>
+          <w:bCs/>
+        </w:rPr>
+        <w:t xml:space="preserve"> and add a class </w:t>
+      </w:r>
+      <w:proofErr w:type="spellStart"/>
+      <w:r>
+        <w:rPr>
+          <w:b/>
+          <w:bCs/>
+        </w:rPr>
+        <w:t>LoggingAspect</w:t>
+      </w:r>
+      <w:proofErr w:type="spellEnd"/>
+      <w:r>
+        <w:rPr>
+          <w:b/>
+          <w:bCs/>
+        </w:rPr>
+        <w:t xml:space="preserve"> with a method to log execution times.</w:t>
       </w:r>
     </w:p>
     <w:p>
@@ -1661,8 +2538,26 @@
         <w:ind w:left="720"/>
       </w:pPr>
       <w:r>
-        <w:t>package com.library.aspect;</w:t>
-      </w:r>
+        <w:t xml:space="preserve">package </w:t>
+      </w:r>
+      <w:proofErr w:type="spellStart"/>
+      <w:proofErr w:type="gramStart"/>
+      <w:r>
+        <w:t>com.library</w:t>
+      </w:r>
+      <w:proofErr w:type="gramEnd"/>
+      <w:r>
+        <w:t>.</w:t>
+      </w:r>
+      <w:proofErr w:type="gramStart"/>
+      <w:r>
+        <w:t>aspect</w:t>
+      </w:r>
+      <w:proofErr w:type="spellEnd"/>
+      <w:r>
+        <w:t>;</w:t>
+      </w:r>
+      <w:proofErr w:type="gramEnd"/>
     </w:p>
     <w:p>
       <w:pPr>
@@ -1676,7 +2571,25 @@
         <w:ind w:left="720"/>
       </w:pPr>
       <w:r>
-        <w:t>import org.aspectj.lang.ProceedingJoinPoint;</w:t>
+        <w:t xml:space="preserve">import </w:t>
+      </w:r>
+      <w:proofErr w:type="spellStart"/>
+      <w:proofErr w:type="gramStart"/>
+      <w:r>
+        <w:t>org.aspectj</w:t>
+      </w:r>
+      <w:proofErr w:type="gramEnd"/>
+      <w:r>
+        <w:t>.</w:t>
+      </w:r>
+      <w:proofErr w:type="gramStart"/>
+      <w:r>
+        <w:t>lang.ProceedingJoinPoint</w:t>
+      </w:r>
+      <w:proofErr w:type="spellEnd"/>
+      <w:proofErr w:type="gramEnd"/>
+      <w:r>
+        <w:t>;</w:t>
       </w:r>
     </w:p>
     <w:p>
@@ -1691,8 +2604,18 @@
         <w:ind w:left="720"/>
       </w:pPr>
       <w:r>
-        <w:t>public class LoggingAspect{</w:t>
-      </w:r>
+        <w:t xml:space="preserve">public class </w:t>
+      </w:r>
+      <w:proofErr w:type="spellStart"/>
+      <w:proofErr w:type="gramStart"/>
+      <w:r>
+        <w:t>LoggingAspect</w:t>
+      </w:r>
+      <w:proofErr w:type="spellEnd"/>
+      <w:r>
+        <w:t>{</w:t>
+      </w:r>
+      <w:proofErr w:type="gramEnd"/>
     </w:p>
     <w:p>
       <w:pPr>
@@ -1701,7 +2624,33 @@
       </w:pPr>
       <w:r>
         <w:tab/>
-        <w:t xml:space="preserve"> public Object logExecutionTime(ProceedingJoinPoint joinPoint) throws Throwable {</w:t>
+        <w:t xml:space="preserve"> public Object </w:t>
+      </w:r>
+      <w:proofErr w:type="spellStart"/>
+      <w:proofErr w:type="gramStart"/>
+      <w:r>
+        <w:t>logExecutionTime</w:t>
+      </w:r>
+      <w:proofErr w:type="spellEnd"/>
+      <w:r>
+        <w:t>(</w:t>
+      </w:r>
+      <w:proofErr w:type="spellStart"/>
+      <w:proofErr w:type="gramEnd"/>
+      <w:r>
+        <w:t>ProceedingJoinPoint</w:t>
+      </w:r>
+      <w:proofErr w:type="spellEnd"/>
+      <w:r>
+        <w:t xml:space="preserve"> </w:t>
+      </w:r>
+      <w:proofErr w:type="spellStart"/>
+      <w:r>
+        <w:t>joinPoint</w:t>
+      </w:r>
+      <w:proofErr w:type="spellEnd"/>
+      <w:r>
+        <w:t>) throws Throwable {</w:t>
       </w:r>
     </w:p>
     <w:p>
@@ -1711,7 +2660,11 @@
       </w:pPr>
       <w:r>
         <w:tab/>
-        <w:t xml:space="preserve">        long start = System.</w:t>
+        <w:t xml:space="preserve">        long start = </w:t>
+      </w:r>
+      <w:proofErr w:type="spellStart"/>
+      <w:r>
+        <w:t>System.</w:t>
       </w:r>
       <w:r>
         <w:rPr>
@@ -1720,9 +2673,15 @@
         </w:rPr>
         <w:t>currentTimeMillis</w:t>
       </w:r>
-      <w:r>
-        <w:t>();</w:t>
-      </w:r>
+      <w:proofErr w:type="spellEnd"/>
+      <w:r>
+        <w:t>(</w:t>
+      </w:r>
+      <w:proofErr w:type="gramStart"/>
+      <w:r>
+        <w:t>);</w:t>
+      </w:r>
+      <w:proofErr w:type="gramEnd"/>
     </w:p>
     <w:p>
       <w:pPr>
@@ -1737,7 +2696,31 @@
       </w:pPr>
       <w:r>
         <w:tab/>
-        <w:t xml:space="preserve">        Object returnValue = joinPoint.proceed(); </w:t>
+        <w:t xml:space="preserve">        Object </w:t>
+      </w:r>
+      <w:proofErr w:type="spellStart"/>
+      <w:r>
+        <w:t>returnValue</w:t>
+      </w:r>
+      <w:proofErr w:type="spellEnd"/>
+      <w:r>
+        <w:t xml:space="preserve"> = </w:t>
+      </w:r>
+      <w:proofErr w:type="spellStart"/>
+      <w:r>
+        <w:t>joinPoint.proceed</w:t>
+      </w:r>
+      <w:proofErr w:type="spellEnd"/>
+      <w:r>
+        <w:t>(</w:t>
+      </w:r>
+      <w:proofErr w:type="gramStart"/>
+      <w:r>
+        <w:t>);</w:t>
+      </w:r>
+      <w:proofErr w:type="gramEnd"/>
+      <w:r>
+        <w:t xml:space="preserve"> </w:t>
       </w:r>
     </w:p>
     <w:p>
@@ -1753,7 +2736,11 @@
       </w:pPr>
       <w:r>
         <w:tab/>
-        <w:t xml:space="preserve">        long end = System.</w:t>
+        <w:t xml:space="preserve">        long end = </w:t>
+      </w:r>
+      <w:proofErr w:type="spellStart"/>
+      <w:r>
+        <w:t>System.</w:t>
       </w:r>
       <w:r>
         <w:rPr>
@@ -1762,9 +2749,15 @@
         </w:rPr>
         <w:t>currentTimeMillis</w:t>
       </w:r>
-      <w:r>
-        <w:t>();</w:t>
-      </w:r>
+      <w:proofErr w:type="spellEnd"/>
+      <w:r>
+        <w:t>(</w:t>
+      </w:r>
+      <w:proofErr w:type="gramStart"/>
+      <w:r>
+        <w:t>);</w:t>
+      </w:r>
+      <w:proofErr w:type="gramEnd"/>
     </w:p>
     <w:p>
       <w:pPr>
@@ -1779,7 +2772,11 @@
       </w:pPr>
       <w:r>
         <w:tab/>
-        <w:t xml:space="preserve">        System.</w:t>
+        <w:t xml:space="preserve">        </w:t>
+      </w:r>
+      <w:proofErr w:type="spellStart"/>
+      <w:r>
+        <w:t>System.</w:t>
       </w:r>
       <w:r>
         <w:rPr>
@@ -1789,7 +2786,34 @@
         <w:t>out</w:t>
       </w:r>
       <w:r>
-        <w:t xml:space="preserve">.println( joinPoint.getSignature().getName() + </w:t>
+        <w:t>.println</w:t>
+      </w:r>
+      <w:proofErr w:type="spellEnd"/>
+      <w:proofErr w:type="gramStart"/>
+      <w:r>
+        <w:t xml:space="preserve">( </w:t>
+      </w:r>
+      <w:proofErr w:type="spellStart"/>
+      <w:r>
+        <w:t>joinPoint.getSignature</w:t>
+      </w:r>
+      <w:proofErr w:type="spellEnd"/>
+      <w:proofErr w:type="gramEnd"/>
+      <w:r>
+        <w:t>(</w:t>
+      </w:r>
+      <w:proofErr w:type="gramStart"/>
+      <w:r>
+        <w:t>).</w:t>
+      </w:r>
+      <w:proofErr w:type="spellStart"/>
+      <w:r>
+        <w:t>getName</w:t>
+      </w:r>
+      <w:proofErr w:type="spellEnd"/>
+      <w:proofErr w:type="gramEnd"/>
+      <w:r>
+        <w:t xml:space="preserve">() + </w:t>
       </w:r>
     </w:p>
     <w:p>
@@ -1799,8 +2823,29 @@
       </w:pPr>
       <w:r>
         <w:tab/>
-        <w:t xml:space="preserve">            " executed in " + (end - start) + " ms");</w:t>
-      </w:r>
+        <w:t xml:space="preserve">            " </w:t>
+      </w:r>
+      <w:proofErr w:type="gramStart"/>
+      <w:r>
+        <w:t>executed</w:t>
+      </w:r>
+      <w:proofErr w:type="gramEnd"/>
+      <w:r>
+        <w:t xml:space="preserve"> in " + (end - start) + " </w:t>
+      </w:r>
+      <w:proofErr w:type="spellStart"/>
+      <w:r>
+        <w:t>ms</w:t>
+      </w:r>
+      <w:proofErr w:type="spellEnd"/>
+      <w:r>
+        <w:t>"</w:t>
+      </w:r>
+      <w:proofErr w:type="gramStart"/>
+      <w:r>
+        <w:t>);</w:t>
+      </w:r>
+      <w:proofErr w:type="gramEnd"/>
     </w:p>
     <w:p>
       <w:pPr>
@@ -1815,8 +2860,18 @@
       </w:pPr>
       <w:r>
         <w:tab/>
-        <w:t xml:space="preserve">        return returnValue;</w:t>
-      </w:r>
+        <w:t xml:space="preserve">        return </w:t>
+      </w:r>
+      <w:proofErr w:type="spellStart"/>
+      <w:proofErr w:type="gramStart"/>
+      <w:r>
+        <w:t>returnValue</w:t>
+      </w:r>
+      <w:proofErr w:type="spellEnd"/>
+      <w:r>
+        <w:t>;</w:t>
+      </w:r>
+      <w:proofErr w:type="gramEnd"/>
     </w:p>
     <w:p>
       <w:pPr>
@@ -1907,34 +2962,72 @@
         <w:spacing w:after="0" w:line="259" w:lineRule="auto"/>
       </w:pPr>
       <w:r>
-        <w:t>&lt;beans xmlns="http://www.springframework.org/schema/beans"</w:t>
-      </w:r>
-    </w:p>
-    <w:p>
-      <w:pPr>
-        <w:pStyle w:val="ListParagraph"/>
-        <w:spacing w:after="0" w:line="259" w:lineRule="auto"/>
-      </w:pPr>
-      <w:r>
-        <w:t xml:space="preserve">       xmlns:xsi="http://www.w3.org/2001/XMLSchema-instance"</w:t>
-      </w:r>
-    </w:p>
-    <w:p>
-      <w:pPr>
-        <w:pStyle w:val="ListParagraph"/>
-        <w:spacing w:after="0" w:line="259" w:lineRule="auto"/>
-      </w:pPr>
-      <w:r>
-        <w:t xml:space="preserve">       xmlns:aop="http://www.springframework.org/schema/aop"</w:t>
-      </w:r>
-    </w:p>
-    <w:p>
-      <w:pPr>
-        <w:pStyle w:val="ListParagraph"/>
-        <w:spacing w:after="0" w:line="259" w:lineRule="auto"/>
-      </w:pPr>
-      <w:r>
-        <w:t xml:space="preserve">       xsi:schemaLocation="</w:t>
+        <w:t xml:space="preserve">&lt;beans </w:t>
+      </w:r>
+      <w:proofErr w:type="spellStart"/>
+      <w:r>
+        <w:t>xmlns</w:t>
+      </w:r>
+      <w:proofErr w:type="spellEnd"/>
+      <w:r>
+        <w:t>="http://www.springframework.org/schema/beans"</w:t>
+      </w:r>
+    </w:p>
+    <w:p>
+      <w:pPr>
+        <w:pStyle w:val="ListParagraph"/>
+        <w:spacing w:after="0" w:line="259" w:lineRule="auto"/>
+      </w:pPr>
+      <w:r>
+        <w:t xml:space="preserve">       </w:t>
+      </w:r>
+      <w:proofErr w:type="spellStart"/>
+      <w:proofErr w:type="gramStart"/>
+      <w:r>
+        <w:t>xmlns:xsi</w:t>
+      </w:r>
+      <w:proofErr w:type="spellEnd"/>
+      <w:proofErr w:type="gramEnd"/>
+      <w:r>
+        <w:t>="http://www.w3.org/2001/XMLSchema-instance"</w:t>
+      </w:r>
+    </w:p>
+    <w:p>
+      <w:pPr>
+        <w:pStyle w:val="ListParagraph"/>
+        <w:spacing w:after="0" w:line="259" w:lineRule="auto"/>
+      </w:pPr>
+      <w:r>
+        <w:t xml:space="preserve">       </w:t>
+      </w:r>
+      <w:proofErr w:type="spellStart"/>
+      <w:proofErr w:type="gramStart"/>
+      <w:r>
+        <w:t>xmlns:aop</w:t>
+      </w:r>
+      <w:proofErr w:type="spellEnd"/>
+      <w:proofErr w:type="gramEnd"/>
+      <w:r>
+        <w:t>="http://www.springframework.org/schema/aop"</w:t>
+      </w:r>
+    </w:p>
+    <w:p>
+      <w:pPr>
+        <w:pStyle w:val="ListParagraph"/>
+        <w:spacing w:after="0" w:line="259" w:lineRule="auto"/>
+      </w:pPr>
+      <w:r>
+        <w:t xml:space="preserve">       </w:t>
+      </w:r>
+      <w:proofErr w:type="spellStart"/>
+      <w:proofErr w:type="gramStart"/>
+      <w:r>
+        <w:t>xsi:schemaLocation</w:t>
+      </w:r>
+      <w:proofErr w:type="spellEnd"/>
+      <w:proofErr w:type="gramEnd"/>
+      <w:r>
+        <w:t>="</w:t>
       </w:r>
     </w:p>
     <w:p>
@@ -1961,34 +3054,115 @@
         <w:spacing w:after="0" w:line="259" w:lineRule="auto"/>
       </w:pPr>
       <w:r>
-        <w:t xml:space="preserve">    &lt;aop:aspectj-autoproxy/&gt;</w:t>
-      </w:r>
-    </w:p>
-    <w:p>
-      <w:pPr>
-        <w:pStyle w:val="ListParagraph"/>
-        <w:spacing w:after="0" w:line="259" w:lineRule="auto"/>
-      </w:pPr>
-      <w:r>
-        <w:t xml:space="preserve">    &lt;bean id="bookRepository" class="com.library.repository.BookRepository"/&gt;</w:t>
-      </w:r>
-    </w:p>
-    <w:p>
-      <w:pPr>
-        <w:pStyle w:val="ListParagraph"/>
-        <w:spacing w:after="0" w:line="259" w:lineRule="auto"/>
-      </w:pPr>
-      <w:r>
-        <w:t xml:space="preserve">    &lt;bean id="bookService" class="com.library.service.BookService"&gt;</w:t>
-      </w:r>
-    </w:p>
-    <w:p>
-      <w:pPr>
-        <w:pStyle w:val="ListParagraph"/>
-        <w:spacing w:after="0" w:line="259" w:lineRule="auto"/>
-      </w:pPr>
-      <w:r>
-        <w:t xml:space="preserve">        &lt;property name="bookRepository" ref="bookRepository"/&gt;</w:t>
+        <w:t xml:space="preserve">    &lt;</w:t>
+      </w:r>
+      <w:proofErr w:type="spellStart"/>
+      <w:proofErr w:type="gramStart"/>
+      <w:r>
+        <w:t>aop:aspectj</w:t>
+      </w:r>
+      <w:proofErr w:type="gramEnd"/>
+      <w:r>
+        <w:t>-autoproxy</w:t>
+      </w:r>
+      <w:proofErr w:type="spellEnd"/>
+      <w:r>
+        <w:t>/&gt;</w:t>
+      </w:r>
+    </w:p>
+    <w:p>
+      <w:pPr>
+        <w:pStyle w:val="ListParagraph"/>
+        <w:spacing w:after="0" w:line="259" w:lineRule="auto"/>
+      </w:pPr>
+      <w:r>
+        <w:t xml:space="preserve">    &lt;bean id="</w:t>
+      </w:r>
+      <w:proofErr w:type="spellStart"/>
+      <w:r>
+        <w:t>bookRepository</w:t>
+      </w:r>
+      <w:proofErr w:type="spellEnd"/>
+      <w:r>
+        <w:t>" class="</w:t>
+      </w:r>
+      <w:proofErr w:type="spellStart"/>
+      <w:proofErr w:type="gramStart"/>
+      <w:r>
+        <w:t>com.library</w:t>
+      </w:r>
+      <w:proofErr w:type="gramEnd"/>
+      <w:r>
+        <w:t>.</w:t>
+      </w:r>
+      <w:proofErr w:type="gramStart"/>
+      <w:r>
+        <w:t>repository.BookRepository</w:t>
+      </w:r>
+      <w:proofErr w:type="spellEnd"/>
+      <w:proofErr w:type="gramEnd"/>
+      <w:r>
+        <w:t>"/&gt;</w:t>
+      </w:r>
+    </w:p>
+    <w:p>
+      <w:pPr>
+        <w:pStyle w:val="ListParagraph"/>
+        <w:spacing w:after="0" w:line="259" w:lineRule="auto"/>
+      </w:pPr>
+      <w:r>
+        <w:t xml:space="preserve">    &lt;bean id="</w:t>
+      </w:r>
+      <w:proofErr w:type="spellStart"/>
+      <w:r>
+        <w:t>bookService</w:t>
+      </w:r>
+      <w:proofErr w:type="spellEnd"/>
+      <w:r>
+        <w:t>" class="</w:t>
+      </w:r>
+      <w:proofErr w:type="spellStart"/>
+      <w:proofErr w:type="gramStart"/>
+      <w:r>
+        <w:t>com.library</w:t>
+      </w:r>
+      <w:proofErr w:type="gramEnd"/>
+      <w:r>
+        <w:t>.</w:t>
+      </w:r>
+      <w:proofErr w:type="gramStart"/>
+      <w:r>
+        <w:t>service.BookService</w:t>
+      </w:r>
+      <w:proofErr w:type="spellEnd"/>
+      <w:proofErr w:type="gramEnd"/>
+      <w:r>
+        <w:t>"&gt;</w:t>
+      </w:r>
+    </w:p>
+    <w:p>
+      <w:pPr>
+        <w:pStyle w:val="ListParagraph"/>
+        <w:spacing w:after="0" w:line="259" w:lineRule="auto"/>
+      </w:pPr>
+      <w:r>
+        <w:t xml:space="preserve">        &lt;property name="</w:t>
+      </w:r>
+      <w:proofErr w:type="spellStart"/>
+      <w:r>
+        <w:t>bookRepository</w:t>
+      </w:r>
+      <w:proofErr w:type="spellEnd"/>
+      <w:r>
+        <w:t>" ref="</w:t>
+      </w:r>
+      <w:proofErr w:type="spellStart"/>
+      <w:r>
+        <w:t>bookRepository</w:t>
+      </w:r>
+      <w:proofErr w:type="spellEnd"/>
+      <w:r>
+        <w:t>"/&gt;</w:t>
       </w:r>
     </w:p>
     <w:p>
@@ -2007,70 +3181,203 @@
       </w:pPr>
       <w:r>
         <w:lastRenderedPageBreak/>
-        <w:t xml:space="preserve">    &lt;bean id="loggingAspect" class="com.library.aspect.LoggingAspect"/&gt;</w:t>
-      </w:r>
-    </w:p>
-    <w:p>
-      <w:pPr>
-        <w:pStyle w:val="ListParagraph"/>
-        <w:spacing w:after="0" w:line="259" w:lineRule="auto"/>
-      </w:pPr>
-      <w:r>
-        <w:t xml:space="preserve">    &lt;aop:config&gt;</w:t>
-      </w:r>
-    </w:p>
-    <w:p>
-      <w:pPr>
-        <w:pStyle w:val="ListParagraph"/>
-        <w:spacing w:after="0" w:line="259" w:lineRule="auto"/>
-      </w:pPr>
-      <w:r>
-        <w:t xml:space="preserve">        &lt;aop:aspect ref="loggingAspect"&gt;</w:t>
-      </w:r>
-    </w:p>
-    <w:p>
-      <w:pPr>
-        <w:pStyle w:val="ListParagraph"/>
-        <w:spacing w:after="0" w:line="259" w:lineRule="auto"/>
-      </w:pPr>
-      <w:r>
-        <w:t xml:space="preserve">            &lt;!-- Around advice: apply to all methods in BookService --&gt;</w:t>
-      </w:r>
-    </w:p>
-    <w:p>
-      <w:pPr>
-        <w:pStyle w:val="ListParagraph"/>
-        <w:spacing w:after="0" w:line="259" w:lineRule="auto"/>
-      </w:pPr>
-      <w:r>
-        <w:t xml:space="preserve">            &lt;aop:around method="logExecutionTime" </w:t>
-      </w:r>
-    </w:p>
-    <w:p>
-      <w:pPr>
-        <w:pStyle w:val="ListParagraph"/>
-        <w:spacing w:after="0" w:line="259" w:lineRule="auto"/>
-      </w:pPr>
-      <w:r>
-        <w:t xml:space="preserve">                        pointcut="execution(* com.library.service.*.*(..))"/&gt;</w:t>
-      </w:r>
-    </w:p>
-    <w:p>
-      <w:pPr>
-        <w:pStyle w:val="ListParagraph"/>
-        <w:spacing w:after="0" w:line="259" w:lineRule="auto"/>
-      </w:pPr>
-      <w:r>
-        <w:t xml:space="preserve">        &lt;/aop:aspect&gt;</w:t>
-      </w:r>
-    </w:p>
-    <w:p>
-      <w:pPr>
-        <w:pStyle w:val="ListParagraph"/>
-        <w:spacing w:after="0" w:line="259" w:lineRule="auto"/>
-      </w:pPr>
-      <w:r>
-        <w:t xml:space="preserve">    &lt;/aop:config&gt;</w:t>
+        <w:t xml:space="preserve">    &lt;bean id="</w:t>
+      </w:r>
+      <w:proofErr w:type="spellStart"/>
+      <w:r>
+        <w:t>loggingAspect</w:t>
+      </w:r>
+      <w:proofErr w:type="spellEnd"/>
+      <w:r>
+        <w:t>" class="</w:t>
+      </w:r>
+      <w:proofErr w:type="spellStart"/>
+      <w:proofErr w:type="gramStart"/>
+      <w:r>
+        <w:t>com.library</w:t>
+      </w:r>
+      <w:proofErr w:type="gramEnd"/>
+      <w:r>
+        <w:t>.</w:t>
+      </w:r>
+      <w:proofErr w:type="gramStart"/>
+      <w:r>
+        <w:t>aspect.LoggingAspect</w:t>
+      </w:r>
+      <w:proofErr w:type="spellEnd"/>
+      <w:proofErr w:type="gramEnd"/>
+      <w:r>
+        <w:t>"/&gt;</w:t>
+      </w:r>
+    </w:p>
+    <w:p>
+      <w:pPr>
+        <w:pStyle w:val="ListParagraph"/>
+        <w:spacing w:after="0" w:line="259" w:lineRule="auto"/>
+      </w:pPr>
+      <w:r>
+        <w:t xml:space="preserve">    &lt;</w:t>
+      </w:r>
+      <w:proofErr w:type="spellStart"/>
+      <w:r>
+        <w:t>aop:config</w:t>
+      </w:r>
+      <w:proofErr w:type="spellEnd"/>
+      <w:r>
+        <w:t>&gt;</w:t>
+      </w:r>
+    </w:p>
+    <w:p>
+      <w:pPr>
+        <w:pStyle w:val="ListParagraph"/>
+        <w:spacing w:after="0" w:line="259" w:lineRule="auto"/>
+      </w:pPr>
+      <w:r>
+        <w:t xml:space="preserve">        &lt;</w:t>
+      </w:r>
+      <w:proofErr w:type="spellStart"/>
+      <w:proofErr w:type="gramStart"/>
+      <w:r>
+        <w:t>aop:aspect</w:t>
+      </w:r>
+      <w:proofErr w:type="spellEnd"/>
+      <w:proofErr w:type="gramEnd"/>
+      <w:r>
+        <w:t xml:space="preserve"> ref="</w:t>
+      </w:r>
+      <w:proofErr w:type="spellStart"/>
+      <w:r>
+        <w:t>loggingAspect</w:t>
+      </w:r>
+      <w:proofErr w:type="spellEnd"/>
+      <w:r>
+        <w:t>"&gt;</w:t>
+      </w:r>
+    </w:p>
+    <w:p>
+      <w:pPr>
+        <w:pStyle w:val="ListParagraph"/>
+        <w:spacing w:after="0" w:line="259" w:lineRule="auto"/>
+      </w:pPr>
+      <w:r>
+        <w:t xml:space="preserve">            </w:t>
+      </w:r>
+      <w:proofErr w:type="gramStart"/>
+      <w:r>
+        <w:t>&lt;!--</w:t>
+      </w:r>
+      <w:proofErr w:type="gramEnd"/>
+      <w:r>
+        <w:t xml:space="preserve"> Around advice: apply to all methods in </w:t>
+      </w:r>
+      <w:proofErr w:type="spellStart"/>
+      <w:r>
+        <w:t>BookService</w:t>
+      </w:r>
+      <w:proofErr w:type="spellEnd"/>
+      <w:r>
+        <w:t xml:space="preserve"> --&gt;</w:t>
+      </w:r>
+    </w:p>
+    <w:p>
+      <w:pPr>
+        <w:pStyle w:val="ListParagraph"/>
+        <w:spacing w:after="0" w:line="259" w:lineRule="auto"/>
+      </w:pPr>
+      <w:r>
+        <w:t xml:space="preserve">            &lt;</w:t>
+      </w:r>
+      <w:proofErr w:type="spellStart"/>
+      <w:proofErr w:type="gramStart"/>
+      <w:r>
+        <w:t>aop:around</w:t>
+      </w:r>
+      <w:proofErr w:type="spellEnd"/>
+      <w:proofErr w:type="gramEnd"/>
+      <w:r>
+        <w:t xml:space="preserve"> method="</w:t>
+      </w:r>
+      <w:proofErr w:type="spellStart"/>
+      <w:r>
+        <w:t>logExecutionTime</w:t>
+      </w:r>
+      <w:proofErr w:type="spellEnd"/>
+      <w:r>
+        <w:t xml:space="preserve">" </w:t>
+      </w:r>
+    </w:p>
+    <w:p>
+      <w:pPr>
+        <w:pStyle w:val="ListParagraph"/>
+        <w:spacing w:after="0" w:line="259" w:lineRule="auto"/>
+      </w:pPr>
+      <w:r>
+        <w:t xml:space="preserve">                        pointcut="</w:t>
+      </w:r>
+      <w:proofErr w:type="gramStart"/>
+      <w:r>
+        <w:t>execution(</w:t>
+      </w:r>
+      <w:proofErr w:type="gramEnd"/>
+      <w:r>
+        <w:t xml:space="preserve">* </w:t>
+      </w:r>
+      <w:proofErr w:type="spellStart"/>
+      <w:proofErr w:type="gramStart"/>
+      <w:r>
+        <w:t>com.library</w:t>
+      </w:r>
+      <w:proofErr w:type="gramEnd"/>
+      <w:r>
+        <w:t>.service</w:t>
+      </w:r>
+      <w:proofErr w:type="spellEnd"/>
+      <w:r>
+        <w:t>.</w:t>
+      </w:r>
+      <w:proofErr w:type="gramStart"/>
+      <w:r>
+        <w:t>*.*</w:t>
+      </w:r>
+      <w:proofErr w:type="gramEnd"/>
+      <w:r>
+        <w:t>(..))"/&gt;</w:t>
+      </w:r>
+    </w:p>
+    <w:p>
+      <w:pPr>
+        <w:pStyle w:val="ListParagraph"/>
+        <w:spacing w:after="0" w:line="259" w:lineRule="auto"/>
+      </w:pPr>
+      <w:r>
+        <w:t xml:space="preserve">        &lt;/</w:t>
+      </w:r>
+      <w:proofErr w:type="spellStart"/>
+      <w:proofErr w:type="gramStart"/>
+      <w:r>
+        <w:t>aop:aspect</w:t>
+      </w:r>
+      <w:proofErr w:type="spellEnd"/>
+      <w:proofErr w:type="gramEnd"/>
+      <w:r>
+        <w:t>&gt;</w:t>
+      </w:r>
+    </w:p>
+    <w:p>
+      <w:pPr>
+        <w:pStyle w:val="ListParagraph"/>
+        <w:spacing w:after="0" w:line="259" w:lineRule="auto"/>
+      </w:pPr>
+      <w:r>
+        <w:t xml:space="preserve">    &lt;/</w:t>
+      </w:r>
+      <w:proofErr w:type="spellStart"/>
+      <w:r>
+        <w:t>aop:config</w:t>
+      </w:r>
+      <w:proofErr w:type="spellEnd"/>
+      <w:r>
+        <w:t>&gt;</w:t>
       </w:r>
     </w:p>
     <w:p>
@@ -2101,6 +3408,8 @@
           <w:bCs/>
         </w:rPr>
       </w:pPr>
+      <w:proofErr w:type="spellStart"/>
+      <w:proofErr w:type="gramStart"/>
       <w:r>
         <w:rPr>
           <w:b/>
@@ -2110,6 +3419,7 @@
         </w:rPr>
         <w:t>Ouput</w:t>
       </w:r>
+      <w:proofErr w:type="spellEnd"/>
       <w:r>
         <w:rPr>
           <w:b/>
@@ -2122,7 +3432,15 @@
           <w:b/>
           <w:bCs/>
         </w:rPr>
-        <w:t xml:space="preserve">: </w:t>
+        <w:t>:</w:t>
+      </w:r>
+      <w:proofErr w:type="gramEnd"/>
+      <w:r>
+        <w:rPr>
+          <w:b/>
+          <w:bCs/>
+        </w:rPr>
+        <w:t xml:space="preserve"> </w:t>
       </w:r>
       <w:r>
         <w:rPr>
@@ -2267,6 +3585,894 @@
         <w:t xml:space="preserve">     </w:t>
       </w:r>
     </w:p>
+    <w:p>
+      <w:pPr>
+        <w:rPr>
+          <w:noProof/>
+        </w:rPr>
+      </w:pPr>
+    </w:p>
+    <w:p>
+      <w:pPr>
+        <w:rPr>
+          <w:noProof/>
+        </w:rPr>
+      </w:pPr>
+    </w:p>
+    <w:p>
+      <w:pPr>
+        <w:rPr>
+          <w:noProof/>
+        </w:rPr>
+      </w:pPr>
+    </w:p>
+    <w:p>
+      <w:pPr>
+        <w:rPr>
+          <w:noProof/>
+        </w:rPr>
+      </w:pPr>
+    </w:p>
+    <w:p>
+      <w:pPr>
+        <w:rPr>
+          <w:noProof/>
+        </w:rPr>
+      </w:pPr>
+    </w:p>
+    <w:p>
+      <w:pPr>
+        <w:rPr>
+          <w:noProof/>
+        </w:rPr>
+      </w:pPr>
+    </w:p>
+    <w:p>
+      <w:pPr>
+        <w:rPr>
+          <w:noProof/>
+        </w:rPr>
+      </w:pPr>
+    </w:p>
+    <w:p>
+      <w:pPr>
+        <w:rPr>
+          <w:noProof/>
+        </w:rPr>
+      </w:pPr>
+    </w:p>
+    <w:p>
+      <w:pPr>
+        <w:rPr>
+          <w:noProof/>
+        </w:rPr>
+      </w:pPr>
+    </w:p>
+    <w:p>
+      <w:pPr>
+        <w:rPr>
+          <w:sz w:val="28"/>
+          <w:szCs w:val="28"/>
+        </w:rPr>
+      </w:pPr>
+      <w:r>
+        <w:rPr>
+          <w:b/>
+          <w:bCs/>
+          <w:sz w:val="28"/>
+          <w:szCs w:val="28"/>
+        </w:rPr>
+        <w:lastRenderedPageBreak/>
+        <w:t>Exercise 4: Creating and Configuring a Maven Project</w:t>
+      </w:r>
+    </w:p>
+    <w:p>
+      <w:pPr>
+        <w:pStyle w:val="ListParagraph"/>
+        <w:numPr>
+          <w:ilvl w:val="0"/>
+          <w:numId w:val="9"/>
+        </w:numPr>
+        <w:spacing w:line="259" w:lineRule="auto"/>
+        <w:rPr>
+          <w:b/>
+          <w:bCs/>
+        </w:rPr>
+      </w:pPr>
+      <w:r>
+        <w:rPr>
+          <w:b/>
+          <w:bCs/>
+        </w:rPr>
+        <w:t>Crea</w:t>
+      </w:r>
+      <w:r>
+        <w:rPr>
+          <w:b/>
+          <w:bCs/>
+        </w:rPr>
+        <w:t>ted</w:t>
+      </w:r>
+      <w:r>
+        <w:rPr>
+          <w:b/>
+          <w:bCs/>
+        </w:rPr>
+        <w:t xml:space="preserve"> a new Maven project named </w:t>
+      </w:r>
+      <w:proofErr w:type="spellStart"/>
+      <w:r>
+        <w:rPr>
+          <w:b/>
+          <w:bCs/>
+        </w:rPr>
+        <w:t>LibraryManagement</w:t>
+      </w:r>
+      <w:proofErr w:type="spellEnd"/>
+      <w:r>
+        <w:rPr>
+          <w:b/>
+          <w:bCs/>
+        </w:rPr>
+        <w:t>.</w:t>
+      </w:r>
+    </w:p>
+    <w:p>
+      <w:pPr>
+        <w:numPr>
+          <w:ilvl w:val="0"/>
+          <w:numId w:val="9"/>
+        </w:numPr>
+        <w:spacing w:line="259" w:lineRule="auto"/>
+        <w:rPr>
+          <w:b/>
+          <w:bCs/>
+        </w:rPr>
+      </w:pPr>
+      <w:r>
+        <w:rPr>
+          <w:b/>
+          <w:bCs/>
+        </w:rPr>
+        <w:t>Include</w:t>
+      </w:r>
+      <w:r>
+        <w:rPr>
+          <w:b/>
+          <w:bCs/>
+        </w:rPr>
+        <w:t>d</w:t>
+      </w:r>
+      <w:r>
+        <w:rPr>
+          <w:b/>
+          <w:bCs/>
+        </w:rPr>
+        <w:t xml:space="preserve"> dependencies for Spring Context, Spring AOP, and Spring </w:t>
+      </w:r>
+      <w:proofErr w:type="spellStart"/>
+      <w:r>
+        <w:rPr>
+          <w:b/>
+          <w:bCs/>
+        </w:rPr>
+        <w:t>WebMVC</w:t>
+      </w:r>
+      <w:proofErr w:type="spellEnd"/>
+      <w:r>
+        <w:rPr>
+          <w:b/>
+          <w:bCs/>
+        </w:rPr>
+        <w:t>.</w:t>
+      </w:r>
+    </w:p>
+    <w:p>
+      <w:pPr>
+        <w:spacing w:after="0" w:line="259" w:lineRule="auto"/>
+        <w:ind w:left="1440"/>
+      </w:pPr>
+      <w:r>
+        <w:t>&lt;dependency&gt;</w:t>
+      </w:r>
+    </w:p>
+    <w:p>
+      <w:pPr>
+        <w:spacing w:after="0" w:line="259" w:lineRule="auto"/>
+        <w:ind w:left="1440"/>
+      </w:pPr>
+      <w:r>
+        <w:t xml:space="preserve">            &lt;</w:t>
+      </w:r>
+      <w:proofErr w:type="spellStart"/>
+      <w:r>
+        <w:t>groupId</w:t>
+      </w:r>
+      <w:proofErr w:type="spellEnd"/>
+      <w:r>
+        <w:t>&gt;</w:t>
+      </w:r>
+      <w:proofErr w:type="spellStart"/>
+      <w:r>
+        <w:t>org.springframework</w:t>
+      </w:r>
+      <w:proofErr w:type="spellEnd"/>
+      <w:r>
+        <w:t>&lt;/</w:t>
+      </w:r>
+      <w:proofErr w:type="spellStart"/>
+      <w:r>
+        <w:t>groupId</w:t>
+      </w:r>
+      <w:proofErr w:type="spellEnd"/>
+      <w:r>
+        <w:t>&gt;</w:t>
+      </w:r>
+    </w:p>
+    <w:p>
+      <w:pPr>
+        <w:spacing w:after="0" w:line="259" w:lineRule="auto"/>
+        <w:ind w:left="1440"/>
+      </w:pPr>
+      <w:r>
+        <w:t xml:space="preserve">            &lt;</w:t>
+      </w:r>
+      <w:proofErr w:type="spellStart"/>
+      <w:r>
+        <w:t>artifactId</w:t>
+      </w:r>
+      <w:proofErr w:type="spellEnd"/>
+      <w:r>
+        <w:t>&gt;spring-context&lt;/</w:t>
+      </w:r>
+      <w:proofErr w:type="spellStart"/>
+      <w:r>
+        <w:t>artifactId</w:t>
+      </w:r>
+      <w:proofErr w:type="spellEnd"/>
+      <w:r>
+        <w:t>&gt;</w:t>
+      </w:r>
+    </w:p>
+    <w:p>
+      <w:pPr>
+        <w:spacing w:after="0" w:line="259" w:lineRule="auto"/>
+        <w:ind w:left="1440"/>
+      </w:pPr>
+      <w:r>
+        <w:t xml:space="preserve">            &lt;version&gt;5.3.34&lt;/version&gt;</w:t>
+      </w:r>
+    </w:p>
+    <w:p>
+      <w:pPr>
+        <w:spacing w:after="0" w:line="259" w:lineRule="auto"/>
+        <w:ind w:left="1440"/>
+      </w:pPr>
+      <w:r>
+        <w:t xml:space="preserve">        &lt;/dependency&gt;</w:t>
+      </w:r>
+    </w:p>
+    <w:p>
+      <w:pPr>
+        <w:spacing w:after="0" w:line="259" w:lineRule="auto"/>
+        <w:ind w:left="1440"/>
+      </w:pPr>
+    </w:p>
+    <w:p>
+      <w:pPr>
+        <w:spacing w:after="0" w:line="259" w:lineRule="auto"/>
+        <w:ind w:left="1440"/>
+      </w:pPr>
+      <w:r>
+        <w:t xml:space="preserve">        </w:t>
+      </w:r>
+      <w:proofErr w:type="gramStart"/>
+      <w:r>
+        <w:t>&lt;!--</w:t>
+      </w:r>
+      <w:proofErr w:type="gramEnd"/>
+      <w:r>
+        <w:t xml:space="preserve">  Spring AOP (if needed later) --&gt;</w:t>
+      </w:r>
+    </w:p>
+    <w:p>
+      <w:pPr>
+        <w:spacing w:after="0" w:line="259" w:lineRule="auto"/>
+        <w:ind w:left="1440"/>
+      </w:pPr>
+      <w:r>
+        <w:t xml:space="preserve">        &lt;dependency&gt;</w:t>
+      </w:r>
+    </w:p>
+    <w:p>
+      <w:pPr>
+        <w:spacing w:after="0" w:line="259" w:lineRule="auto"/>
+        <w:ind w:left="1440"/>
+      </w:pPr>
+      <w:r>
+        <w:t xml:space="preserve">            &lt;</w:t>
+      </w:r>
+      <w:proofErr w:type="spellStart"/>
+      <w:r>
+        <w:t>groupId</w:t>
+      </w:r>
+      <w:proofErr w:type="spellEnd"/>
+      <w:r>
+        <w:t>&gt;</w:t>
+      </w:r>
+      <w:proofErr w:type="spellStart"/>
+      <w:r>
+        <w:t>org.springframework</w:t>
+      </w:r>
+      <w:proofErr w:type="spellEnd"/>
+      <w:r>
+        <w:t>&lt;/</w:t>
+      </w:r>
+      <w:proofErr w:type="spellStart"/>
+      <w:r>
+        <w:t>groupId</w:t>
+      </w:r>
+      <w:proofErr w:type="spellEnd"/>
+      <w:r>
+        <w:t>&gt;</w:t>
+      </w:r>
+    </w:p>
+    <w:p>
+      <w:pPr>
+        <w:spacing w:after="0" w:line="259" w:lineRule="auto"/>
+        <w:ind w:left="1440"/>
+      </w:pPr>
+      <w:r>
+        <w:t xml:space="preserve">            &lt;</w:t>
+      </w:r>
+      <w:proofErr w:type="spellStart"/>
+      <w:r>
+        <w:t>artifactId</w:t>
+      </w:r>
+      <w:proofErr w:type="spellEnd"/>
+      <w:r>
+        <w:t>&gt;spring-</w:t>
+      </w:r>
+      <w:proofErr w:type="spellStart"/>
+      <w:r>
+        <w:t>aop</w:t>
+      </w:r>
+      <w:proofErr w:type="spellEnd"/>
+      <w:r>
+        <w:t>&lt;/</w:t>
+      </w:r>
+      <w:proofErr w:type="spellStart"/>
+      <w:r>
+        <w:t>artifactId</w:t>
+      </w:r>
+      <w:proofErr w:type="spellEnd"/>
+      <w:r>
+        <w:t>&gt;</w:t>
+      </w:r>
+    </w:p>
+    <w:p>
+      <w:pPr>
+        <w:spacing w:after="0" w:line="259" w:lineRule="auto"/>
+        <w:ind w:left="1440"/>
+      </w:pPr>
+      <w:r>
+        <w:t xml:space="preserve">            &lt;version&gt;5.3.34&lt;/version&gt;</w:t>
+      </w:r>
+    </w:p>
+    <w:p>
+      <w:pPr>
+        <w:spacing w:after="0" w:line="259" w:lineRule="auto"/>
+        <w:ind w:left="1440"/>
+      </w:pPr>
+      <w:r>
+        <w:t xml:space="preserve">        &lt;/dependency&gt;</w:t>
+      </w:r>
+    </w:p>
+    <w:p>
+      <w:pPr>
+        <w:spacing w:after="0" w:line="259" w:lineRule="auto"/>
+        <w:ind w:left="1440"/>
+      </w:pPr>
+    </w:p>
+    <w:p>
+      <w:pPr>
+        <w:spacing w:after="0" w:line="259" w:lineRule="auto"/>
+        <w:ind w:left="1440"/>
+      </w:pPr>
+      <w:r>
+        <w:t xml:space="preserve">        </w:t>
+      </w:r>
+      <w:proofErr w:type="gramStart"/>
+      <w:r>
+        <w:t>&lt;!--</w:t>
+      </w:r>
+      <w:proofErr w:type="gramEnd"/>
+      <w:r>
+        <w:t xml:space="preserve">  Spring </w:t>
+      </w:r>
+      <w:proofErr w:type="spellStart"/>
+      <w:r>
+        <w:t>WebMVC</w:t>
+      </w:r>
+      <w:proofErr w:type="spellEnd"/>
+      <w:r>
+        <w:t xml:space="preserve"> (needed if using controllers, JSP, etc.) --&gt;</w:t>
+      </w:r>
+    </w:p>
+    <w:p>
+      <w:pPr>
+        <w:spacing w:after="0" w:line="259" w:lineRule="auto"/>
+        <w:ind w:left="1440"/>
+      </w:pPr>
+      <w:r>
+        <w:t xml:space="preserve">        &lt;dependency&gt;</w:t>
+      </w:r>
+    </w:p>
+    <w:p>
+      <w:pPr>
+        <w:spacing w:after="0" w:line="259" w:lineRule="auto"/>
+        <w:ind w:left="1440"/>
+      </w:pPr>
+      <w:r>
+        <w:t xml:space="preserve">            &lt;</w:t>
+      </w:r>
+      <w:proofErr w:type="spellStart"/>
+      <w:r>
+        <w:t>groupId</w:t>
+      </w:r>
+      <w:proofErr w:type="spellEnd"/>
+      <w:r>
+        <w:t>&gt;</w:t>
+      </w:r>
+      <w:proofErr w:type="spellStart"/>
+      <w:r>
+        <w:t>org.springframework</w:t>
+      </w:r>
+      <w:proofErr w:type="spellEnd"/>
+      <w:r>
+        <w:t>&lt;/</w:t>
+      </w:r>
+      <w:proofErr w:type="spellStart"/>
+      <w:r>
+        <w:t>groupId</w:t>
+      </w:r>
+      <w:proofErr w:type="spellEnd"/>
+      <w:r>
+        <w:t>&gt;</w:t>
+      </w:r>
+    </w:p>
+    <w:p>
+      <w:pPr>
+        <w:spacing w:after="0" w:line="259" w:lineRule="auto"/>
+        <w:ind w:left="1440"/>
+      </w:pPr>
+      <w:r>
+        <w:t xml:space="preserve">            &lt;</w:t>
+      </w:r>
+      <w:proofErr w:type="spellStart"/>
+      <w:r>
+        <w:t>artifactId</w:t>
+      </w:r>
+      <w:proofErr w:type="spellEnd"/>
+      <w:r>
+        <w:t>&gt;spring-</w:t>
+      </w:r>
+      <w:proofErr w:type="spellStart"/>
+      <w:r>
+        <w:t>webmvc</w:t>
+      </w:r>
+      <w:proofErr w:type="spellEnd"/>
+      <w:r>
+        <w:t>&lt;/</w:t>
+      </w:r>
+      <w:proofErr w:type="spellStart"/>
+      <w:r>
+        <w:t>artifactId</w:t>
+      </w:r>
+      <w:proofErr w:type="spellEnd"/>
+      <w:r>
+        <w:t>&gt;</w:t>
+      </w:r>
+    </w:p>
+    <w:p>
+      <w:pPr>
+        <w:spacing w:after="0" w:line="259" w:lineRule="auto"/>
+        <w:ind w:left="1440"/>
+      </w:pPr>
+      <w:r>
+        <w:t xml:space="preserve">            &lt;version&gt;5.3.34&lt;/version&gt;</w:t>
+      </w:r>
+    </w:p>
+    <w:p>
+      <w:pPr>
+        <w:spacing w:after="0" w:line="259" w:lineRule="auto"/>
+        <w:ind w:left="1440"/>
+      </w:pPr>
+      <w:r>
+        <w:t xml:space="preserve">        &lt;/dependency&gt;</w:t>
+      </w:r>
+    </w:p>
+    <w:p>
+      <w:pPr>
+        <w:spacing w:after="0" w:line="259" w:lineRule="auto"/>
+        <w:ind w:left="1440"/>
+      </w:pPr>
+    </w:p>
+    <w:p>
+      <w:pPr>
+        <w:spacing w:after="0" w:line="259" w:lineRule="auto"/>
+        <w:ind w:left="1440"/>
+      </w:pPr>
+    </w:p>
+    <w:p>
+      <w:pPr>
+        <w:numPr>
+          <w:ilvl w:val="0"/>
+          <w:numId w:val="9"/>
+        </w:numPr>
+        <w:spacing w:after="0" w:line="259" w:lineRule="auto"/>
+        <w:rPr>
+          <w:b/>
+          <w:bCs/>
+        </w:rPr>
+      </w:pPr>
+      <w:r>
+        <w:rPr>
+          <w:b/>
+          <w:bCs/>
+        </w:rPr>
+        <w:t>Configure</w:t>
+      </w:r>
+      <w:r>
+        <w:rPr>
+          <w:b/>
+          <w:bCs/>
+        </w:rPr>
+        <w:t>d</w:t>
+      </w:r>
+      <w:r>
+        <w:rPr>
+          <w:b/>
+          <w:bCs/>
+        </w:rPr>
+        <w:t xml:space="preserve"> the Maven Compiler Plugin for Java version 1.8 in the pom.xml file.</w:t>
+      </w:r>
+    </w:p>
+    <w:p>
+      <w:pPr>
+        <w:spacing w:after="0" w:line="259" w:lineRule="auto"/>
+        <w:ind w:left="720"/>
+        <w:rPr>
+          <w:b/>
+          <w:bCs/>
+        </w:rPr>
+      </w:pPr>
+    </w:p>
+    <w:p>
+      <w:pPr>
+        <w:spacing w:after="0" w:line="259" w:lineRule="auto"/>
+        <w:ind w:left="720"/>
+      </w:pPr>
+      <w:r>
+        <w:t>&lt;plugin&gt;</w:t>
+      </w:r>
+    </w:p>
+    <w:p>
+      <w:pPr>
+        <w:spacing w:after="0" w:line="259" w:lineRule="auto"/>
+        <w:ind w:left="720"/>
+      </w:pPr>
+      <w:r>
+        <w:t xml:space="preserve">    </w:t>
+      </w:r>
+      <w:proofErr w:type="gramStart"/>
+      <w:r>
+        <w:t>&lt;</w:t>
+      </w:r>
+      <w:proofErr w:type="spellStart"/>
+      <w:r>
+        <w:t>groupId</w:t>
+      </w:r>
+      <w:proofErr w:type="spellEnd"/>
+      <w:r>
+        <w:t>&gt;</w:t>
+      </w:r>
+      <w:proofErr w:type="spellStart"/>
+      <w:r>
+        <w:t>org.apache.maven</w:t>
+      </w:r>
+      <w:proofErr w:type="gramEnd"/>
+      <w:r>
+        <w:t>.plugins</w:t>
+      </w:r>
+      <w:proofErr w:type="spellEnd"/>
+      <w:r>
+        <w:t>&lt;/</w:t>
+      </w:r>
+      <w:proofErr w:type="spellStart"/>
+      <w:r>
+        <w:t>groupId</w:t>
+      </w:r>
+      <w:proofErr w:type="spellEnd"/>
+      <w:r>
+        <w:t>&gt;</w:t>
+      </w:r>
+    </w:p>
+    <w:p>
+      <w:pPr>
+        <w:spacing w:after="0" w:line="259" w:lineRule="auto"/>
+        <w:ind w:left="720"/>
+      </w:pPr>
+      <w:r>
+        <w:t xml:space="preserve">    &lt;</w:t>
+      </w:r>
+      <w:proofErr w:type="spellStart"/>
+      <w:r>
+        <w:t>artifactId</w:t>
+      </w:r>
+      <w:proofErr w:type="spellEnd"/>
+      <w:r>
+        <w:t>&gt;maven-compiler-plugin&lt;/</w:t>
+      </w:r>
+      <w:proofErr w:type="spellStart"/>
+      <w:r>
+        <w:t>artifactId</w:t>
+      </w:r>
+      <w:proofErr w:type="spellEnd"/>
+      <w:r>
+        <w:t>&gt;</w:t>
+      </w:r>
+    </w:p>
+    <w:p>
+      <w:pPr>
+        <w:spacing w:after="0" w:line="259" w:lineRule="auto"/>
+        <w:ind w:left="720"/>
+      </w:pPr>
+      <w:r>
+        <w:t xml:space="preserve">    &lt;version&gt;3.11.0&lt;/version&gt;</w:t>
+      </w:r>
+    </w:p>
+    <w:p>
+      <w:pPr>
+        <w:spacing w:after="0" w:line="259" w:lineRule="auto"/>
+        <w:ind w:left="720"/>
+      </w:pPr>
+      <w:r>
+        <w:t xml:space="preserve">    &lt;configuration&gt;</w:t>
+      </w:r>
+    </w:p>
+    <w:p>
+      <w:pPr>
+        <w:spacing w:after="0" w:line="259" w:lineRule="auto"/>
+        <w:ind w:left="720"/>
+      </w:pPr>
+      <w:r>
+        <w:t xml:space="preserve">        &lt;source&gt;1.8&lt;/source&gt;</w:t>
+      </w:r>
+    </w:p>
+    <w:p>
+      <w:pPr>
+        <w:spacing w:after="0" w:line="259" w:lineRule="auto"/>
+        <w:ind w:left="720"/>
+      </w:pPr>
+      <w:r>
+        <w:t xml:space="preserve">        &lt;target&gt;1.8&lt;/target&gt;</w:t>
+      </w:r>
+    </w:p>
+    <w:p>
+      <w:pPr>
+        <w:spacing w:after="0" w:line="259" w:lineRule="auto"/>
+        <w:ind w:left="720"/>
+      </w:pPr>
+      <w:r>
+        <w:t xml:space="preserve">    &lt;/configuration&gt;</w:t>
+      </w:r>
+    </w:p>
+    <w:p>
+      <w:pPr>
+        <w:spacing w:after="0" w:line="259" w:lineRule="auto"/>
+        <w:ind w:left="720"/>
+      </w:pPr>
+      <w:r>
+        <w:t>&lt;/plugin&gt;</w:t>
+      </w:r>
+    </w:p>
+    <w:p>
+      <w:pPr>
+        <w:spacing w:after="0" w:line="259" w:lineRule="auto"/>
+        <w:ind w:left="720"/>
+      </w:pPr>
+    </w:p>
+    <w:p>
+      <w:pPr>
+        <w:spacing w:after="0" w:line="259" w:lineRule="auto"/>
+        <w:ind w:left="720"/>
+      </w:pPr>
+    </w:p>
+    <w:p>
+      <w:pPr>
+        <w:spacing w:after="0" w:line="259" w:lineRule="auto"/>
+        <w:ind w:left="720"/>
+      </w:pPr>
+    </w:p>
+    <w:p>
+      <w:pPr>
+        <w:spacing w:after="0" w:line="259" w:lineRule="auto"/>
+        <w:ind w:left="720"/>
+      </w:pPr>
+    </w:p>
+    <w:p>
+      <w:pPr>
+        <w:spacing w:after="0" w:line="259" w:lineRule="auto"/>
+        <w:ind w:left="720"/>
+      </w:pPr>
+    </w:p>
+    <w:p>
+      <w:pPr>
+        <w:spacing w:after="0" w:line="259" w:lineRule="auto"/>
+        <w:ind w:left="720"/>
+      </w:pPr>
+    </w:p>
+    <w:p>
+      <w:pPr>
+        <w:spacing w:after="0" w:line="259" w:lineRule="auto"/>
+        <w:ind w:left="720"/>
+      </w:pPr>
+    </w:p>
+    <w:p>
+      <w:pPr>
+        <w:spacing w:after="0" w:line="259" w:lineRule="auto"/>
+        <w:ind w:left="720"/>
+        <w:rPr>
+          <w:b/>
+          <w:bCs/>
+          <w:sz w:val="28"/>
+          <w:szCs w:val="28"/>
+        </w:rPr>
+      </w:pPr>
+      <w:r>
+        <w:rPr>
+          <w:b/>
+          <w:bCs/>
+          <w:sz w:val="28"/>
+          <w:szCs w:val="28"/>
+        </w:rPr>
+        <w:t>Output:</w:t>
+      </w:r>
+    </w:p>
+    <w:p>
+      <w:pPr>
+        <w:spacing w:after="0" w:line="259" w:lineRule="auto"/>
+        <w:ind w:left="720"/>
+        <w:rPr>
+          <w:b/>
+          <w:bCs/>
+          <w:sz w:val="28"/>
+          <w:szCs w:val="28"/>
+        </w:rPr>
+      </w:pPr>
+    </w:p>
+    <w:p>
+      <w:pPr>
+        <w:spacing w:after="0" w:line="259" w:lineRule="auto"/>
+        <w:ind w:left="720"/>
+        <w:rPr>
+          <w:b/>
+          <w:bCs/>
+          <w:sz w:val="28"/>
+          <w:szCs w:val="28"/>
+        </w:rPr>
+      </w:pPr>
+      <w:r>
+        <w:rPr>
+          <w:b/>
+          <w:bCs/>
+          <w:sz w:val="28"/>
+          <w:szCs w:val="28"/>
+        </w:rPr>
+        <w:drawing>
+          <wp:inline distT="0" distB="0" distL="0" distR="0" wp14:anchorId="22D1DAF8" wp14:editId="2764729F">
+            <wp:extent cx="5731510" cy="3016250"/>
+            <wp:effectExtent l="0" t="0" r="2540" b="0"/>
+            <wp:docPr id="1610379383" name="Picture 1"/>
+            <wp:cNvGraphicFramePr>
+              <a:graphicFrameLocks xmlns:a="http://schemas.openxmlformats.org/drawingml/2006/main" noChangeAspect="1"/>
+            </wp:cNvGraphicFramePr>
+            <a:graphic xmlns:a="http://schemas.openxmlformats.org/drawingml/2006/main">
+              <a:graphicData uri="http://schemas.openxmlformats.org/drawingml/2006/picture">
+                <pic:pic xmlns:pic="http://schemas.openxmlformats.org/drawingml/2006/picture">
+                  <pic:nvPicPr>
+                    <pic:cNvPr id="1610379383" name=""/>
+                    <pic:cNvPicPr/>
+                  </pic:nvPicPr>
+                  <pic:blipFill>
+                    <a:blip r:embed="rId12"/>
+                    <a:stretch>
+                      <a:fillRect/>
+                    </a:stretch>
+                  </pic:blipFill>
+                  <pic:spPr>
+                    <a:xfrm>
+                      <a:off x="0" y="0"/>
+                      <a:ext cx="5731510" cy="3016250"/>
+                    </a:xfrm>
+                    <a:prstGeom prst="rect">
+                      <a:avLst/>
+                    </a:prstGeom>
+                  </pic:spPr>
+                </pic:pic>
+              </a:graphicData>
+            </a:graphic>
+          </wp:inline>
+        </w:drawing>
+      </w:r>
+    </w:p>
+    <w:p>
+      <w:pPr>
+        <w:spacing w:after="0" w:line="259" w:lineRule="auto"/>
+        <w:rPr>
+          <w:b/>
+          <w:bCs/>
+          <w:sz w:val="28"/>
+          <w:szCs w:val="28"/>
+        </w:rPr>
+      </w:pPr>
+    </w:p>
+    <w:p>
+      <w:pPr>
+        <w:spacing w:after="0" w:line="259" w:lineRule="auto"/>
+        <w:ind w:left="720"/>
+        <w:rPr>
+          <w:b/>
+          <w:bCs/>
+          <w:sz w:val="28"/>
+          <w:szCs w:val="28"/>
+        </w:rPr>
+      </w:pPr>
+      <w:r>
+        <w:rPr>
+          <w:b/>
+          <w:bCs/>
+          <w:sz w:val="28"/>
+          <w:szCs w:val="28"/>
+        </w:rPr>
+        <w:drawing>
+          <wp:inline distT="0" distB="0" distL="0" distR="0" wp14:anchorId="2B65DE8B" wp14:editId="3349F685">
+            <wp:extent cx="5731510" cy="1745615"/>
+            <wp:effectExtent l="0" t="0" r="2540" b="6985"/>
+            <wp:docPr id="1725426409" name="Picture 1"/>
+            <wp:cNvGraphicFramePr>
+              <a:graphicFrameLocks xmlns:a="http://schemas.openxmlformats.org/drawingml/2006/main" noChangeAspect="1"/>
+            </wp:cNvGraphicFramePr>
+            <a:graphic xmlns:a="http://schemas.openxmlformats.org/drawingml/2006/main">
+              <a:graphicData uri="http://schemas.openxmlformats.org/drawingml/2006/picture">
+                <pic:pic xmlns:pic="http://schemas.openxmlformats.org/drawingml/2006/picture">
+                  <pic:nvPicPr>
+                    <pic:cNvPr id="1725426409" name=""/>
+                    <pic:cNvPicPr/>
+                  </pic:nvPicPr>
+                  <pic:blipFill>
+                    <a:blip r:embed="rId13"/>
+                    <a:stretch>
+                      <a:fillRect/>
+                    </a:stretch>
+                  </pic:blipFill>
+                  <pic:spPr>
+                    <a:xfrm>
+                      <a:off x="0" y="0"/>
+                      <a:ext cx="5731510" cy="1745615"/>
+                    </a:xfrm>
+                    <a:prstGeom prst="rect">
+                      <a:avLst/>
+                    </a:prstGeom>
+                  </pic:spPr>
+                </pic:pic>
+              </a:graphicData>
+            </a:graphic>
+          </wp:inline>
+        </w:drawing>
+      </w:r>
+    </w:p>
     <w:sectPr>
       <w:pgSz w:w="11906" w:h="16838"/>
       <w:pgMar w:top="1440" w:right="1440" w:bottom="1440" w:left="1440" w:header="708" w:footer="708" w:gutter="0"/>
@@ -2775,6 +4981,123 @@
     </w:lvl>
   </w:abstractNum>
   <w:abstractNum w:abstractNumId="5" w15:restartNumberingAfterBreak="0">
+    <w:nsid w:val="517961BD"/>
+    <w:multiLevelType w:val="multilevel"/>
+    <w:tmpl w:val="A9C0BC30"/>
+    <w:lvl w:ilvl="0">
+      <w:start w:val="1"/>
+      <w:numFmt w:val="decimal"/>
+      <w:lvlText w:val="%1."/>
+      <w:lvlJc w:val="left"/>
+      <w:pPr>
+        <w:tabs>
+          <w:tab w:val="num" w:pos="720"/>
+        </w:tabs>
+        <w:ind w:left="720" w:hanging="360"/>
+      </w:pPr>
+    </w:lvl>
+    <w:lvl w:ilvl="1">
+      <w:start w:val="1"/>
+      <w:numFmt w:val="bullet"/>
+      <w:lvlText w:val="o"/>
+      <w:lvlJc w:val="left"/>
+      <w:pPr>
+        <w:tabs>
+          <w:tab w:val="num" w:pos="1440"/>
+        </w:tabs>
+        <w:ind w:left="1440" w:hanging="360"/>
+      </w:pPr>
+      <w:rPr>
+        <w:rFonts w:ascii="Courier New" w:hAnsi="Courier New" w:hint="default"/>
+        <w:sz w:val="20"/>
+      </w:rPr>
+    </w:lvl>
+    <w:lvl w:ilvl="2" w:tentative="1">
+      <w:start w:val="1"/>
+      <w:numFmt w:val="decimal"/>
+      <w:lvlText w:val="%3."/>
+      <w:lvlJc w:val="left"/>
+      <w:pPr>
+        <w:tabs>
+          <w:tab w:val="num" w:pos="2160"/>
+        </w:tabs>
+        <w:ind w:left="2160" w:hanging="360"/>
+      </w:pPr>
+    </w:lvl>
+    <w:lvl w:ilvl="3" w:tentative="1">
+      <w:start w:val="1"/>
+      <w:numFmt w:val="decimal"/>
+      <w:lvlText w:val="%4."/>
+      <w:lvlJc w:val="left"/>
+      <w:pPr>
+        <w:tabs>
+          <w:tab w:val="num" w:pos="2880"/>
+        </w:tabs>
+        <w:ind w:left="2880" w:hanging="360"/>
+      </w:pPr>
+    </w:lvl>
+    <w:lvl w:ilvl="4" w:tentative="1">
+      <w:start w:val="1"/>
+      <w:numFmt w:val="decimal"/>
+      <w:lvlText w:val="%5."/>
+      <w:lvlJc w:val="left"/>
+      <w:pPr>
+        <w:tabs>
+          <w:tab w:val="num" w:pos="3600"/>
+        </w:tabs>
+        <w:ind w:left="3600" w:hanging="360"/>
+      </w:pPr>
+    </w:lvl>
+    <w:lvl w:ilvl="5" w:tentative="1">
+      <w:start w:val="1"/>
+      <w:numFmt w:val="decimal"/>
+      <w:lvlText w:val="%6."/>
+      <w:lvlJc w:val="left"/>
+      <w:pPr>
+        <w:tabs>
+          <w:tab w:val="num" w:pos="4320"/>
+        </w:tabs>
+        <w:ind w:left="4320" w:hanging="360"/>
+      </w:pPr>
+    </w:lvl>
+    <w:lvl w:ilvl="6" w:tentative="1">
+      <w:start w:val="1"/>
+      <w:numFmt w:val="decimal"/>
+      <w:lvlText w:val="%7."/>
+      <w:lvlJc w:val="left"/>
+      <w:pPr>
+        <w:tabs>
+          <w:tab w:val="num" w:pos="5040"/>
+        </w:tabs>
+        <w:ind w:left="5040" w:hanging="360"/>
+      </w:pPr>
+    </w:lvl>
+    <w:lvl w:ilvl="7" w:tentative="1">
+      <w:start w:val="1"/>
+      <w:numFmt w:val="decimal"/>
+      <w:lvlText w:val="%8."/>
+      <w:lvlJc w:val="left"/>
+      <w:pPr>
+        <w:tabs>
+          <w:tab w:val="num" w:pos="5760"/>
+        </w:tabs>
+        <w:ind w:left="5760" w:hanging="360"/>
+      </w:pPr>
+    </w:lvl>
+    <w:lvl w:ilvl="8" w:tentative="1">
+      <w:start w:val="1"/>
+      <w:numFmt w:val="decimal"/>
+      <w:lvlText w:val="%9."/>
+      <w:lvlJc w:val="left"/>
+      <w:pPr>
+        <w:tabs>
+          <w:tab w:val="num" w:pos="6480"/>
+        </w:tabs>
+        <w:ind w:left="6480" w:hanging="360"/>
+      </w:pPr>
+    </w:lvl>
+  </w:abstractNum>
+  <w:abstractNum w:abstractNumId="6" w15:restartNumberingAfterBreak="0">
     <w:nsid w:val="59E603A0"/>
     <w:multiLevelType w:val="multilevel"/>
     <w:tmpl w:val="5DCA785A"/>
@@ -2891,7 +5214,7 @@
       </w:pPr>
     </w:lvl>
   </w:abstractNum>
-  <w:abstractNum w:abstractNumId="6" w15:restartNumberingAfterBreak="0">
+  <w:abstractNum w:abstractNumId="7" w15:restartNumberingAfterBreak="0">
     <w:nsid w:val="67F32DCA"/>
     <w:multiLevelType w:val="multilevel"/>
     <w:tmpl w:val="8EA26D50"/>
@@ -3008,7 +5331,7 @@
       </w:pPr>
     </w:lvl>
   </w:abstractNum>
-  <w:abstractNum w:abstractNumId="7" w15:restartNumberingAfterBreak="0">
+  <w:abstractNum w:abstractNumId="8" w15:restartNumberingAfterBreak="0">
     <w:nsid w:val="7098572F"/>
     <w:multiLevelType w:val="multilevel"/>
     <w:tmpl w:val="51628C1A"/>
@@ -3129,7 +5452,7 @@
     <w:abstractNumId w:val="0"/>
   </w:num>
   <w:num w:numId="2" w16cid:durableId="1627269588">
-    <w:abstractNumId w:val="7"/>
+    <w:abstractNumId w:val="8"/>
   </w:num>
   <w:num w:numId="3" w16cid:durableId="1262952574">
     <w:abstractNumId w:val="4"/>
@@ -3138,16 +5461,19 @@
     <w:abstractNumId w:val="3"/>
   </w:num>
   <w:num w:numId="5" w16cid:durableId="967398915">
-    <w:abstractNumId w:val="5"/>
+    <w:abstractNumId w:val="6"/>
   </w:num>
   <w:num w:numId="6" w16cid:durableId="220141023">
-    <w:abstractNumId w:val="6"/>
+    <w:abstractNumId w:val="7"/>
   </w:num>
   <w:num w:numId="7" w16cid:durableId="1573542464">
     <w:abstractNumId w:val="1"/>
   </w:num>
   <w:num w:numId="8" w16cid:durableId="484198849">
     <w:abstractNumId w:val="2"/>
+  </w:num>
+  <w:num w:numId="9" w16cid:durableId="27723435">
+    <w:abstractNumId w:val="5"/>
   </w:num>
 </w:numbering>
 </file>

</xml_diff>